<commit_message>
inprogress: report of the project 3
</commit_message>
<xml_diff>
--- a/report_project_3.docx
+++ b/report_project_3.docx
@@ -122,9 +122,9 @@
           <w:szCs w:val="36"/>
           <w:u w:val="single"/>
         </w:rPr>
-        <w:t>1</w:t>
-      </w:r>
-      <w:proofErr w:type="gramStart"/>
+        <w:t xml:space="preserve">1. Brute-force, 2. BM </w:t>
+      </w:r>
+      <w:proofErr w:type="spellStart"/>
       <w:r>
         <w:rPr>
           <w:b/>
@@ -132,9 +132,9 @@
           <w:szCs w:val="36"/>
           <w:u w:val="single"/>
         </w:rPr>
-        <w:t xml:space="preserve">. </w:t>
-      </w:r>
-      <w:proofErr w:type="gramEnd"/>
+        <w:t>Horspool</w:t>
+      </w:r>
+      <w:proofErr w:type="spellEnd"/>
       <w:r>
         <w:rPr>
           <w:b/>
@@ -142,9 +142,8 @@
           <w:szCs w:val="36"/>
           <w:u w:val="single"/>
         </w:rPr>
-        <w:t xml:space="preserve">Brute-force, 2. BM </w:t>
-      </w:r>
-      <w:proofErr w:type="spellStart"/>
+        <w:t xml:space="preserve"> and 3. KMP</w:t>
+      </w:r>
       <w:r>
         <w:rPr>
           <w:b/>
@@ -152,25 +151,6 @@
           <w:szCs w:val="36"/>
           <w:u w:val="single"/>
         </w:rPr>
-        <w:t>Horspool</w:t>
-      </w:r>
-      <w:proofErr w:type="spellEnd"/>
-      <w:r>
-        <w:rPr>
-          <w:b/>
-          <w:sz w:val="36"/>
-          <w:szCs w:val="36"/>
-          <w:u w:val="single"/>
-        </w:rPr>
-        <w:t xml:space="preserve"> and 3. KMP</w:t>
-      </w:r>
-      <w:r>
-        <w:rPr>
-          <w:b/>
-          <w:sz w:val="36"/>
-          <w:szCs w:val="36"/>
-          <w:u w:val="single"/>
-        </w:rPr>
         <w:t>)</w:t>
       </w:r>
     </w:p>
@@ -444,37 +424,433 @@
           <w:sz w:val="28"/>
           <w:szCs w:val="28"/>
         </w:rPr>
-        <w:t xml:space="preserve">2 different algorithms for 2 problems. </w:t>
-      </w:r>
-    </w:p>
-    <w:p>
-      <w:pPr>
-        <w:jc w:val="both"/>
-        <w:rPr>
-          <w:rFonts w:ascii="Times New Roman" w:hAnsi="Times New Roman" w:cs="Times New Roman"/>
-          <w:sz w:val="28"/>
-          <w:szCs w:val="28"/>
-        </w:rPr>
-      </w:pPr>
-    </w:p>
-    <w:p>
-      <w:pPr>
-        <w:jc w:val="both"/>
-        <w:rPr>
-          <w:rFonts w:ascii="Times New Roman" w:hAnsi="Times New Roman" w:cs="Times New Roman"/>
-          <w:b/>
-          <w:sz w:val="28"/>
-          <w:szCs w:val="28"/>
-        </w:rPr>
-      </w:pPr>
-      <w:r>
-        <w:rPr>
-          <w:rFonts w:ascii="Times New Roman" w:hAnsi="Times New Roman" w:cs="Times New Roman"/>
-          <w:b/>
-          <w:sz w:val="28"/>
-          <w:szCs w:val="28"/>
-        </w:rPr>
-        <w:t xml:space="preserve">Algorithm 1 (Dijkstra’s algorithm): </w:t>
+        <w:t>3</w:t>
+      </w:r>
+      <w:r>
+        <w:rPr>
+          <w:rFonts w:ascii="Times New Roman" w:hAnsi="Times New Roman" w:cs="Times New Roman"/>
+          <w:sz w:val="28"/>
+          <w:szCs w:val="28"/>
+        </w:rPr>
+        <w:t xml:space="preserve"> different algorithms for </w:t>
+      </w:r>
+      <w:r>
+        <w:rPr>
+          <w:rFonts w:ascii="Times New Roman" w:hAnsi="Times New Roman" w:cs="Times New Roman"/>
+          <w:sz w:val="28"/>
+          <w:szCs w:val="28"/>
+        </w:rPr>
+        <w:t>the pattern matching task</w:t>
+      </w:r>
+      <w:r>
+        <w:rPr>
+          <w:rFonts w:ascii="Times New Roman" w:hAnsi="Times New Roman" w:cs="Times New Roman"/>
+          <w:sz w:val="28"/>
+          <w:szCs w:val="28"/>
+        </w:rPr>
+        <w:t>.</w:t>
+      </w:r>
+      <w:r>
+        <w:rPr>
+          <w:rFonts w:ascii="Times New Roman" w:hAnsi="Times New Roman" w:cs="Times New Roman"/>
+          <w:sz w:val="28"/>
+          <w:szCs w:val="28"/>
+        </w:rPr>
+        <w:t xml:space="preserve"> The algorithms are as: </w:t>
+      </w:r>
+    </w:p>
+    <w:p>
+      <w:pPr>
+        <w:pStyle w:val="ListParagraph"/>
+        <w:numPr>
+          <w:ilvl w:val="0"/>
+          <w:numId w:val="8"/>
+        </w:numPr>
+        <w:jc w:val="both"/>
+        <w:rPr>
+          <w:rFonts w:ascii="Times New Roman" w:hAnsi="Times New Roman" w:cs="Times New Roman"/>
+          <w:sz w:val="28"/>
+          <w:szCs w:val="28"/>
+        </w:rPr>
+      </w:pPr>
+      <w:r>
+        <w:rPr>
+          <w:rFonts w:ascii="Times New Roman" w:hAnsi="Times New Roman" w:cs="Times New Roman"/>
+          <w:sz w:val="28"/>
+          <w:szCs w:val="28"/>
+        </w:rPr>
+        <w:t>Brute-force algorithm.</w:t>
+      </w:r>
+    </w:p>
+    <w:p>
+      <w:pPr>
+        <w:pStyle w:val="ListParagraph"/>
+        <w:numPr>
+          <w:ilvl w:val="0"/>
+          <w:numId w:val="8"/>
+        </w:numPr>
+        <w:jc w:val="both"/>
+        <w:rPr>
+          <w:rFonts w:ascii="Times New Roman" w:hAnsi="Times New Roman" w:cs="Times New Roman"/>
+          <w:sz w:val="28"/>
+          <w:szCs w:val="28"/>
+        </w:rPr>
+      </w:pPr>
+      <w:r>
+        <w:rPr>
+          <w:rFonts w:ascii="Times New Roman" w:hAnsi="Times New Roman" w:cs="Times New Roman"/>
+          <w:sz w:val="28"/>
+          <w:szCs w:val="28"/>
+        </w:rPr>
+        <w:t xml:space="preserve">Boyer Moore </w:t>
+      </w:r>
+      <w:proofErr w:type="spellStart"/>
+      <w:r>
+        <w:rPr>
+          <w:rFonts w:ascii="Times New Roman" w:hAnsi="Times New Roman" w:cs="Times New Roman"/>
+          <w:sz w:val="28"/>
+          <w:szCs w:val="28"/>
+        </w:rPr>
+        <w:t>Horspool</w:t>
+      </w:r>
+      <w:proofErr w:type="spellEnd"/>
+      <w:r>
+        <w:rPr>
+          <w:rFonts w:ascii="Times New Roman" w:hAnsi="Times New Roman" w:cs="Times New Roman"/>
+          <w:sz w:val="28"/>
+          <w:szCs w:val="28"/>
+        </w:rPr>
+        <w:t xml:space="preserve"> algorithm and</w:t>
+      </w:r>
+    </w:p>
+    <w:p>
+      <w:pPr>
+        <w:pStyle w:val="ListParagraph"/>
+        <w:numPr>
+          <w:ilvl w:val="0"/>
+          <w:numId w:val="8"/>
+        </w:numPr>
+        <w:jc w:val="both"/>
+        <w:rPr>
+          <w:rFonts w:ascii="Times New Roman" w:hAnsi="Times New Roman" w:cs="Times New Roman"/>
+          <w:sz w:val="28"/>
+          <w:szCs w:val="28"/>
+        </w:rPr>
+      </w:pPr>
+      <w:r>
+        <w:rPr>
+          <w:rFonts w:ascii="Times New Roman" w:hAnsi="Times New Roman" w:cs="Times New Roman"/>
+          <w:sz w:val="28"/>
+          <w:szCs w:val="28"/>
+        </w:rPr>
+        <w:t>Knuth Morris Pratt (KMP) algorithm.</w:t>
+      </w:r>
+      <w:r>
+        <w:rPr>
+          <w:rFonts w:ascii="Times New Roman" w:hAnsi="Times New Roman" w:cs="Times New Roman"/>
+          <w:sz w:val="28"/>
+          <w:szCs w:val="28"/>
+        </w:rPr>
+        <w:t xml:space="preserve"> </w:t>
+      </w:r>
+      <w:r>
+        <w:rPr>
+          <w:rFonts w:ascii="Times New Roman" w:hAnsi="Times New Roman" w:cs="Times New Roman"/>
+          <w:sz w:val="28"/>
+          <w:szCs w:val="28"/>
+        </w:rPr>
+        <w:t xml:space="preserve"> </w:t>
+      </w:r>
+    </w:p>
+    <w:p>
+      <w:pPr>
+        <w:pStyle w:val="ListParagraph"/>
+        <w:jc w:val="both"/>
+        <w:rPr>
+          <w:rFonts w:ascii="Times New Roman" w:hAnsi="Times New Roman" w:cs="Times New Roman"/>
+          <w:sz w:val="28"/>
+          <w:szCs w:val="28"/>
+        </w:rPr>
+      </w:pPr>
+    </w:p>
+    <w:p>
+      <w:pPr>
+        <w:jc w:val="both"/>
+        <w:rPr>
+          <w:rFonts w:ascii="Times New Roman" w:hAnsi="Times New Roman" w:cs="Times New Roman"/>
+          <w:b/>
+          <w:sz w:val="28"/>
+          <w:szCs w:val="28"/>
+        </w:rPr>
+      </w:pPr>
+      <w:r>
+        <w:rPr>
+          <w:rFonts w:ascii="Times New Roman" w:hAnsi="Times New Roman" w:cs="Times New Roman"/>
+          <w:b/>
+          <w:sz w:val="28"/>
+          <w:szCs w:val="28"/>
+        </w:rPr>
+        <w:t>Algorithm 1 (</w:t>
+      </w:r>
+      <w:r>
+        <w:rPr>
+          <w:rFonts w:ascii="Times New Roman" w:hAnsi="Times New Roman" w:cs="Times New Roman"/>
+          <w:b/>
+          <w:sz w:val="28"/>
+          <w:szCs w:val="28"/>
+        </w:rPr>
+        <w:t>Brute-force</w:t>
+      </w:r>
+      <w:r>
+        <w:rPr>
+          <w:rFonts w:ascii="Times New Roman" w:hAnsi="Times New Roman" w:cs="Times New Roman"/>
+          <w:b/>
+          <w:sz w:val="28"/>
+          <w:szCs w:val="28"/>
+        </w:rPr>
+        <w:t>):</w:t>
+      </w:r>
+    </w:p>
+    <w:p>
+      <w:pPr>
+        <w:jc w:val="both"/>
+        <w:rPr>
+          <w:rFonts w:ascii="Times New Roman" w:hAnsi="Times New Roman" w:cs="Times New Roman"/>
+          <w:sz w:val="28"/>
+          <w:szCs w:val="28"/>
+        </w:rPr>
+      </w:pPr>
+      <w:r>
+        <w:rPr>
+          <w:rFonts w:ascii="Times New Roman" w:hAnsi="Times New Roman" w:cs="Times New Roman"/>
+          <w:b/>
+          <w:sz w:val="28"/>
+          <w:szCs w:val="28"/>
+        </w:rPr>
+        <w:tab/>
+      </w:r>
+      <w:r>
+        <w:rPr>
+          <w:rFonts w:ascii="Times New Roman" w:hAnsi="Times New Roman" w:cs="Times New Roman"/>
+          <w:sz w:val="28"/>
+          <w:szCs w:val="28"/>
+        </w:rPr>
+        <w:t>This</w:t>
+      </w:r>
+      <w:r>
+        <w:rPr>
+          <w:rFonts w:ascii="Times New Roman" w:hAnsi="Times New Roman" w:cs="Times New Roman"/>
+          <w:sz w:val="28"/>
+          <w:szCs w:val="28"/>
+        </w:rPr>
+        <w:t xml:space="preserve"> algorithm basically takes a text </w:t>
+      </w:r>
+      <w:r>
+        <w:rPr>
+          <w:rFonts w:ascii="Times New Roman" w:hAnsi="Times New Roman" w:cs="Times New Roman"/>
+          <w:b/>
+          <w:sz w:val="28"/>
+          <w:szCs w:val="28"/>
+        </w:rPr>
+        <w:t>T</w:t>
+      </w:r>
+      <w:r>
+        <w:rPr>
+          <w:rFonts w:ascii="Times New Roman" w:hAnsi="Times New Roman" w:cs="Times New Roman"/>
+          <w:sz w:val="28"/>
+          <w:szCs w:val="28"/>
+        </w:rPr>
+        <w:t xml:space="preserve"> and a patter </w:t>
+      </w:r>
+      <w:r>
+        <w:rPr>
+          <w:rFonts w:ascii="Times New Roman" w:hAnsi="Times New Roman" w:cs="Times New Roman"/>
+          <w:b/>
+          <w:sz w:val="28"/>
+          <w:szCs w:val="28"/>
+        </w:rPr>
+        <w:t>P</w:t>
+      </w:r>
+      <w:r>
+        <w:rPr>
+          <w:rFonts w:ascii="Times New Roman" w:hAnsi="Times New Roman" w:cs="Times New Roman"/>
+          <w:sz w:val="28"/>
+          <w:szCs w:val="28"/>
+        </w:rPr>
+        <w:t xml:space="preserve"> and for each element of </w:t>
+      </w:r>
+      <w:r>
+        <w:rPr>
+          <w:rFonts w:ascii="Times New Roman" w:hAnsi="Times New Roman" w:cs="Times New Roman"/>
+          <w:b/>
+          <w:sz w:val="28"/>
+          <w:szCs w:val="28"/>
+        </w:rPr>
+        <w:t>T</w:t>
+      </w:r>
+      <w:r>
+        <w:rPr>
+          <w:rFonts w:ascii="Times New Roman" w:hAnsi="Times New Roman" w:cs="Times New Roman"/>
+          <w:sz w:val="28"/>
+          <w:szCs w:val="28"/>
+        </w:rPr>
+        <w:t xml:space="preserve">, it starts an execution of matching with pattern </w:t>
+      </w:r>
+      <w:r>
+        <w:rPr>
+          <w:rFonts w:ascii="Times New Roman" w:hAnsi="Times New Roman" w:cs="Times New Roman"/>
+          <w:b/>
+          <w:sz w:val="28"/>
+          <w:szCs w:val="28"/>
+        </w:rPr>
+        <w:t>P</w:t>
+      </w:r>
+      <w:r>
+        <w:rPr>
+          <w:rFonts w:ascii="Times New Roman" w:hAnsi="Times New Roman" w:cs="Times New Roman"/>
+          <w:sz w:val="28"/>
+          <w:szCs w:val="28"/>
+        </w:rPr>
+        <w:t xml:space="preserve">. If it matches then the next item of </w:t>
+      </w:r>
+      <w:r>
+        <w:rPr>
+          <w:rFonts w:ascii="Times New Roman" w:hAnsi="Times New Roman" w:cs="Times New Roman"/>
+          <w:b/>
+          <w:sz w:val="28"/>
+          <w:szCs w:val="28"/>
+        </w:rPr>
+        <w:t>T</w:t>
+      </w:r>
+      <w:r>
+        <w:rPr>
+          <w:rFonts w:ascii="Times New Roman" w:hAnsi="Times New Roman" w:cs="Times New Roman"/>
+          <w:sz w:val="28"/>
+          <w:szCs w:val="28"/>
+        </w:rPr>
+        <w:t xml:space="preserve"> is being tried to match with the next item of </w:t>
+      </w:r>
+      <w:r>
+        <w:rPr>
+          <w:rFonts w:ascii="Times New Roman" w:hAnsi="Times New Roman" w:cs="Times New Roman"/>
+          <w:b/>
+          <w:sz w:val="28"/>
+          <w:szCs w:val="28"/>
+        </w:rPr>
+        <w:t>P</w:t>
+      </w:r>
+      <w:r>
+        <w:rPr>
+          <w:rFonts w:ascii="Times New Roman" w:hAnsi="Times New Roman" w:cs="Times New Roman"/>
+          <w:sz w:val="28"/>
+          <w:szCs w:val="28"/>
+        </w:rPr>
+        <w:t xml:space="preserve"> and so on. If does not get matched, it then starts the whole matching of patter </w:t>
+      </w:r>
+      <w:r>
+        <w:rPr>
+          <w:rFonts w:ascii="Times New Roman" w:hAnsi="Times New Roman" w:cs="Times New Roman"/>
+          <w:b/>
+          <w:sz w:val="28"/>
+          <w:szCs w:val="28"/>
+        </w:rPr>
+        <w:t>P</w:t>
+      </w:r>
+      <w:r>
+        <w:rPr>
+          <w:rFonts w:ascii="Times New Roman" w:hAnsi="Times New Roman" w:cs="Times New Roman"/>
+          <w:sz w:val="28"/>
+          <w:szCs w:val="28"/>
+        </w:rPr>
+        <w:t>, s</w:t>
+      </w:r>
+      <w:bookmarkStart w:id="2" w:name="_GoBack"/>
+      <w:bookmarkEnd w:id="2"/>
+      <w:r>
+        <w:rPr>
+          <w:rFonts w:ascii="Times New Roman" w:hAnsi="Times New Roman" w:cs="Times New Roman"/>
+          <w:sz w:val="28"/>
+          <w:szCs w:val="28"/>
+        </w:rPr>
+        <w:t xml:space="preserve">tarting from the next item of text </w:t>
+      </w:r>
+      <w:r>
+        <w:rPr>
+          <w:rFonts w:ascii="Times New Roman" w:hAnsi="Times New Roman" w:cs="Times New Roman"/>
+          <w:b/>
+          <w:sz w:val="28"/>
+          <w:szCs w:val="28"/>
+        </w:rPr>
+        <w:t>T</w:t>
+      </w:r>
+      <w:r>
+        <w:rPr>
+          <w:rFonts w:ascii="Times New Roman" w:hAnsi="Times New Roman" w:cs="Times New Roman"/>
+          <w:sz w:val="28"/>
+          <w:szCs w:val="28"/>
+        </w:rPr>
+        <w:t>.</w:t>
+      </w:r>
+    </w:p>
+    <w:p>
+      <w:pPr>
+        <w:jc w:val="both"/>
+        <w:rPr>
+          <w:rFonts w:ascii="Times New Roman" w:hAnsi="Times New Roman" w:cs="Times New Roman"/>
+          <w:sz w:val="28"/>
+          <w:szCs w:val="28"/>
+        </w:rPr>
+      </w:pPr>
+      <w:r>
+        <w:rPr>
+          <w:rFonts w:ascii="Times New Roman" w:hAnsi="Times New Roman" w:cs="Times New Roman"/>
+          <w:sz w:val="28"/>
+          <w:szCs w:val="28"/>
+        </w:rPr>
+        <w:tab/>
+        <w:t xml:space="preserve">This algorithm does not use any pre-processing to the text </w:t>
+      </w:r>
+      <w:r>
+        <w:rPr>
+          <w:rFonts w:ascii="Times New Roman" w:hAnsi="Times New Roman" w:cs="Times New Roman"/>
+          <w:b/>
+          <w:sz w:val="28"/>
+          <w:szCs w:val="28"/>
+        </w:rPr>
+        <w:t>T</w:t>
+      </w:r>
+      <w:r>
+        <w:rPr>
+          <w:rFonts w:ascii="Times New Roman" w:hAnsi="Times New Roman" w:cs="Times New Roman"/>
+          <w:sz w:val="28"/>
+          <w:szCs w:val="28"/>
+        </w:rPr>
+        <w:t xml:space="preserve"> or pattern </w:t>
+      </w:r>
+      <w:r>
+        <w:rPr>
+          <w:rFonts w:ascii="Times New Roman" w:hAnsi="Times New Roman" w:cs="Times New Roman"/>
+          <w:b/>
+          <w:sz w:val="28"/>
+          <w:szCs w:val="28"/>
+        </w:rPr>
+        <w:t>P</w:t>
+      </w:r>
+      <w:r>
+        <w:rPr>
+          <w:rFonts w:ascii="Times New Roman" w:hAnsi="Times New Roman" w:cs="Times New Roman"/>
+          <w:sz w:val="28"/>
+          <w:szCs w:val="28"/>
+        </w:rPr>
+        <w:t>.</w:t>
+      </w:r>
+      <w:r>
+        <w:rPr>
+          <w:rFonts w:ascii="Times New Roman" w:hAnsi="Times New Roman" w:cs="Times New Roman"/>
+          <w:sz w:val="28"/>
+          <w:szCs w:val="28"/>
+        </w:rPr>
+        <w:t xml:space="preserve"> </w:t>
       </w:r>
     </w:p>
     <w:p>
@@ -506,46 +882,535 @@
         </w:rPr>
         <w:t>Algorithm 2 (</w:t>
       </w:r>
+      <w:r>
+        <w:rPr>
+          <w:rFonts w:ascii="Times New Roman" w:hAnsi="Times New Roman" w:cs="Times New Roman"/>
+          <w:b/>
+          <w:sz w:val="28"/>
+          <w:szCs w:val="28"/>
+        </w:rPr>
+        <w:t xml:space="preserve">Boyer Moore </w:t>
+      </w:r>
+      <w:proofErr w:type="spellStart"/>
+      <w:r>
+        <w:rPr>
+          <w:rFonts w:ascii="Times New Roman" w:hAnsi="Times New Roman" w:cs="Times New Roman"/>
+          <w:b/>
+          <w:sz w:val="28"/>
+          <w:szCs w:val="28"/>
+        </w:rPr>
+        <w:t>Horspool</w:t>
+      </w:r>
+      <w:proofErr w:type="spellEnd"/>
+      <w:r>
+        <w:rPr>
+          <w:rFonts w:ascii="Times New Roman" w:hAnsi="Times New Roman" w:cs="Times New Roman"/>
+          <w:b/>
+          <w:sz w:val="28"/>
+          <w:szCs w:val="28"/>
+        </w:rPr>
+        <w:t>):</w:t>
+      </w:r>
+    </w:p>
+    <w:p>
+      <w:pPr>
+        <w:jc w:val="both"/>
+        <w:rPr>
+          <w:rFonts w:ascii="Times New Roman" w:hAnsi="Times New Roman" w:cs="Times New Roman"/>
+          <w:sz w:val="28"/>
+          <w:szCs w:val="28"/>
+        </w:rPr>
+      </w:pPr>
+      <w:r>
+        <w:rPr>
+          <w:rFonts w:ascii="Times New Roman" w:hAnsi="Times New Roman" w:cs="Times New Roman"/>
+          <w:b/>
+          <w:sz w:val="28"/>
+          <w:szCs w:val="28"/>
+        </w:rPr>
+        <w:tab/>
+      </w:r>
+      <w:r>
+        <w:rPr>
+          <w:rFonts w:ascii="Times New Roman" w:hAnsi="Times New Roman" w:cs="Times New Roman"/>
+          <w:sz w:val="28"/>
+          <w:szCs w:val="28"/>
+        </w:rPr>
+        <w:t>T</w:t>
+      </w:r>
+      <w:r>
+        <w:rPr>
+          <w:rFonts w:ascii="Times New Roman" w:hAnsi="Times New Roman" w:cs="Times New Roman"/>
+          <w:sz w:val="28"/>
+          <w:szCs w:val="28"/>
+        </w:rPr>
+        <w:t>his algorithm use searching by some pre-processing of the pattern.</w:t>
+      </w:r>
+    </w:p>
+    <w:p>
+      <w:pPr>
+        <w:jc w:val="both"/>
+        <w:rPr>
+          <w:rFonts w:ascii="Times New Roman" w:hAnsi="Times New Roman" w:cs="Times New Roman"/>
+          <w:sz w:val="28"/>
+          <w:szCs w:val="28"/>
+        </w:rPr>
+      </w:pPr>
+      <w:r>
+        <w:rPr>
+          <w:rFonts w:ascii="Times New Roman" w:hAnsi="Times New Roman" w:cs="Times New Roman"/>
+          <w:sz w:val="28"/>
+          <w:szCs w:val="28"/>
+        </w:rPr>
+        <w:tab/>
+        <w:t xml:space="preserve">This algorithm </w:t>
+      </w:r>
       <w:proofErr w:type="gramStart"/>
       <w:r>
         <w:rPr>
           <w:rFonts w:ascii="Times New Roman" w:hAnsi="Times New Roman" w:cs="Times New Roman"/>
-          <w:b/>
-          <w:sz w:val="28"/>
-          <w:szCs w:val="28"/>
-        </w:rPr>
-        <w:t>MST :</w:t>
+          <w:sz w:val="28"/>
+          <w:szCs w:val="28"/>
+        </w:rPr>
+        <w:t>need</w:t>
       </w:r>
       <w:proofErr w:type="gramEnd"/>
       <w:r>
         <w:rPr>
           <w:rFonts w:ascii="Times New Roman" w:hAnsi="Times New Roman" w:cs="Times New Roman"/>
-          <w:b/>
-          <w:sz w:val="28"/>
-          <w:szCs w:val="28"/>
-        </w:rPr>
-        <w:t xml:space="preserve"> Kruskal’s algorithm):</w:t>
-      </w:r>
-    </w:p>
-    <w:p>
-      <w:pPr>
-        <w:jc w:val="both"/>
-        <w:rPr>
-          <w:rFonts w:ascii="Times New Roman" w:hAnsi="Times New Roman" w:cs="Times New Roman"/>
-          <w:sz w:val="28"/>
-          <w:szCs w:val="28"/>
-        </w:rPr>
-      </w:pPr>
-    </w:p>
-    <w:p>
-      <w:pPr>
-        <w:jc w:val="both"/>
-        <w:rPr>
-          <w:rFonts w:ascii="Times New Roman" w:hAnsi="Times New Roman" w:cs="Times New Roman"/>
-          <w:sz w:val="28"/>
-          <w:szCs w:val="28"/>
-        </w:rPr>
-      </w:pPr>
+          <w:sz w:val="28"/>
+          <w:szCs w:val="28"/>
+        </w:rPr>
+        <w:t xml:space="preserve"> to form a </w:t>
+      </w:r>
+      <w:r>
+        <w:rPr>
+          <w:rFonts w:ascii="Times New Roman" w:hAnsi="Times New Roman" w:cs="Times New Roman"/>
+          <w:b/>
+          <w:sz w:val="28"/>
+          <w:szCs w:val="28"/>
+        </w:rPr>
+        <w:t>Shift Table</w:t>
+      </w:r>
+      <w:r>
+        <w:rPr>
+          <w:rFonts w:ascii="Times New Roman" w:hAnsi="Times New Roman" w:cs="Times New Roman"/>
+          <w:b/>
+          <w:sz w:val="28"/>
+          <w:szCs w:val="28"/>
+        </w:rPr>
+        <w:t xml:space="preserve"> </w:t>
+      </w:r>
+      <w:r>
+        <w:rPr>
+          <w:rFonts w:ascii="Times New Roman" w:hAnsi="Times New Roman" w:cs="Times New Roman"/>
+          <w:sz w:val="28"/>
+          <w:szCs w:val="28"/>
+        </w:rPr>
+        <w:t>to</w:t>
+      </w:r>
+      <w:r>
+        <w:rPr>
+          <w:rFonts w:ascii="Times New Roman" w:hAnsi="Times New Roman" w:cs="Times New Roman"/>
+          <w:sz w:val="28"/>
+          <w:szCs w:val="28"/>
+        </w:rPr>
+        <w:t xml:space="preserve"> determine how much the pattern needs to shifted if a mismatch occurs.</w:t>
+      </w:r>
+    </w:p>
+    <w:p>
+      <w:pPr>
+        <w:jc w:val="both"/>
+        <w:rPr>
+          <w:rFonts w:ascii="Times New Roman" w:hAnsi="Times New Roman" w:cs="Times New Roman"/>
+          <w:sz w:val="28"/>
+          <w:szCs w:val="28"/>
+        </w:rPr>
+      </w:pPr>
+      <w:r>
+        <w:rPr>
+          <w:rFonts w:ascii="Times New Roman" w:hAnsi="Times New Roman" w:cs="Times New Roman"/>
+          <w:sz w:val="28"/>
+          <w:szCs w:val="28"/>
+        </w:rPr>
+        <w:tab/>
+        <w:t xml:space="preserve">The algorithm executes the searching of the pattern </w:t>
+      </w:r>
+      <w:r>
+        <w:rPr>
+          <w:rFonts w:ascii="Times New Roman" w:hAnsi="Times New Roman" w:cs="Times New Roman"/>
+          <w:b/>
+          <w:sz w:val="28"/>
+          <w:szCs w:val="28"/>
+        </w:rPr>
+        <w:t>P</w:t>
+      </w:r>
+      <w:r>
+        <w:rPr>
+          <w:rFonts w:ascii="Times New Roman" w:hAnsi="Times New Roman" w:cs="Times New Roman"/>
+          <w:b/>
+          <w:sz w:val="28"/>
+          <w:szCs w:val="28"/>
+        </w:rPr>
+        <w:t xml:space="preserve"> </w:t>
+      </w:r>
+      <w:r>
+        <w:rPr>
+          <w:rFonts w:ascii="Times New Roman" w:hAnsi="Times New Roman" w:cs="Times New Roman"/>
+          <w:sz w:val="28"/>
+          <w:szCs w:val="28"/>
+        </w:rPr>
+        <w:t>in</w:t>
+      </w:r>
+      <w:r>
+        <w:rPr>
+          <w:rFonts w:ascii="Times New Roman" w:hAnsi="Times New Roman" w:cs="Times New Roman"/>
+          <w:sz w:val="28"/>
+          <w:szCs w:val="28"/>
+        </w:rPr>
+        <w:t xml:space="preserve"> the text </w:t>
+      </w:r>
+      <w:r>
+        <w:rPr>
+          <w:rFonts w:ascii="Times New Roman" w:hAnsi="Times New Roman" w:cs="Times New Roman"/>
+          <w:b/>
+          <w:sz w:val="28"/>
+          <w:szCs w:val="28"/>
+        </w:rPr>
+        <w:t>T</w:t>
+      </w:r>
+      <w:r>
+        <w:rPr>
+          <w:rFonts w:ascii="Times New Roman" w:hAnsi="Times New Roman" w:cs="Times New Roman"/>
+          <w:sz w:val="28"/>
+          <w:szCs w:val="28"/>
+        </w:rPr>
+        <w:t>,</w:t>
+      </w:r>
+      <w:r>
+        <w:rPr>
+          <w:rFonts w:ascii="Times New Roman" w:hAnsi="Times New Roman" w:cs="Times New Roman"/>
+          <w:sz w:val="28"/>
+          <w:szCs w:val="28"/>
+        </w:rPr>
+        <w:t xml:space="preserve"> by following an order from </w:t>
+      </w:r>
+      <w:r>
+        <w:rPr>
+          <w:rFonts w:ascii="Times New Roman" w:hAnsi="Times New Roman" w:cs="Times New Roman"/>
+          <w:b/>
+          <w:sz w:val="28"/>
+          <w:szCs w:val="28"/>
+        </w:rPr>
+        <w:t>Right to Left</w:t>
+      </w:r>
+      <w:r>
+        <w:rPr>
+          <w:rFonts w:ascii="Times New Roman" w:hAnsi="Times New Roman" w:cs="Times New Roman"/>
+          <w:sz w:val="28"/>
+          <w:szCs w:val="28"/>
+        </w:rPr>
+        <w:t>.</w:t>
+      </w:r>
+    </w:p>
+    <w:p>
+      <w:pPr>
+        <w:jc w:val="both"/>
+        <w:rPr>
+          <w:rFonts w:ascii="Times New Roman" w:hAnsi="Times New Roman" w:cs="Times New Roman"/>
+          <w:sz w:val="28"/>
+          <w:szCs w:val="28"/>
+        </w:rPr>
+      </w:pPr>
+    </w:p>
+    <w:p>
+      <w:pPr>
+        <w:jc w:val="both"/>
+        <w:rPr>
+          <w:rFonts w:ascii="Times New Roman" w:hAnsi="Times New Roman" w:cs="Times New Roman"/>
+          <w:b/>
+          <w:sz w:val="28"/>
+          <w:szCs w:val="28"/>
+        </w:rPr>
+      </w:pPr>
+      <w:r>
+        <w:rPr>
+          <w:rFonts w:ascii="Times New Roman" w:hAnsi="Times New Roman" w:cs="Times New Roman"/>
+          <w:b/>
+          <w:sz w:val="28"/>
+          <w:szCs w:val="28"/>
+        </w:rPr>
+        <w:t xml:space="preserve">Algorithm </w:t>
+      </w:r>
+      <w:r>
+        <w:rPr>
+          <w:rFonts w:ascii="Times New Roman" w:hAnsi="Times New Roman" w:cs="Times New Roman"/>
+          <w:b/>
+          <w:sz w:val="28"/>
+          <w:szCs w:val="28"/>
+        </w:rPr>
+        <w:t>3</w:t>
+      </w:r>
+      <w:r>
+        <w:rPr>
+          <w:rFonts w:ascii="Times New Roman" w:hAnsi="Times New Roman" w:cs="Times New Roman"/>
+          <w:b/>
+          <w:sz w:val="28"/>
+          <w:szCs w:val="28"/>
+        </w:rPr>
+        <w:t xml:space="preserve"> (</w:t>
+      </w:r>
+      <w:r>
+        <w:rPr>
+          <w:rFonts w:ascii="Times New Roman" w:hAnsi="Times New Roman" w:cs="Times New Roman"/>
+          <w:b/>
+          <w:sz w:val="28"/>
+          <w:szCs w:val="28"/>
+        </w:rPr>
+        <w:t>KMP – Knuth Morris Pratt</w:t>
+      </w:r>
+      <w:r>
+        <w:rPr>
+          <w:rFonts w:ascii="Times New Roman" w:hAnsi="Times New Roman" w:cs="Times New Roman"/>
+          <w:b/>
+          <w:sz w:val="28"/>
+          <w:szCs w:val="28"/>
+        </w:rPr>
+        <w:t>):</w:t>
+      </w:r>
+    </w:p>
+    <w:p>
+      <w:pPr>
+        <w:jc w:val="both"/>
+        <w:rPr>
+          <w:rFonts w:ascii="Times New Roman" w:hAnsi="Times New Roman" w:cs="Times New Roman"/>
+          <w:sz w:val="28"/>
+          <w:szCs w:val="28"/>
+        </w:rPr>
+      </w:pPr>
+      <w:r>
+        <w:rPr>
+          <w:rFonts w:ascii="Times New Roman" w:hAnsi="Times New Roman" w:cs="Times New Roman"/>
+          <w:b/>
+          <w:sz w:val="28"/>
+          <w:szCs w:val="28"/>
+        </w:rPr>
+        <w:tab/>
+      </w:r>
+      <w:r>
+        <w:rPr>
+          <w:rFonts w:ascii="Times New Roman" w:hAnsi="Times New Roman" w:cs="Times New Roman"/>
+          <w:sz w:val="28"/>
+          <w:szCs w:val="28"/>
+        </w:rPr>
+        <w:t>T</w:t>
+      </w:r>
+      <w:r>
+        <w:rPr>
+          <w:rFonts w:ascii="Times New Roman" w:hAnsi="Times New Roman" w:cs="Times New Roman"/>
+          <w:sz w:val="28"/>
+          <w:szCs w:val="28"/>
+        </w:rPr>
+        <w:t xml:space="preserve">his algorithm use searching by </w:t>
+      </w:r>
+      <w:r>
+        <w:rPr>
+          <w:rFonts w:ascii="Times New Roman" w:hAnsi="Times New Roman" w:cs="Times New Roman"/>
+          <w:sz w:val="28"/>
+          <w:szCs w:val="28"/>
+        </w:rPr>
+        <w:t xml:space="preserve">also </w:t>
+      </w:r>
+      <w:r>
+        <w:rPr>
+          <w:rFonts w:ascii="Times New Roman" w:hAnsi="Times New Roman" w:cs="Times New Roman"/>
+          <w:sz w:val="28"/>
+          <w:szCs w:val="28"/>
+        </w:rPr>
+        <w:t>some pre-processing of the pattern.</w:t>
+      </w:r>
+    </w:p>
+    <w:p>
+      <w:pPr>
+        <w:jc w:val="both"/>
+        <w:rPr>
+          <w:rFonts w:ascii="Times New Roman" w:hAnsi="Times New Roman" w:cs="Times New Roman"/>
+          <w:sz w:val="28"/>
+          <w:szCs w:val="28"/>
+        </w:rPr>
+      </w:pPr>
+      <w:r>
+        <w:rPr>
+          <w:rFonts w:ascii="Times New Roman" w:hAnsi="Times New Roman" w:cs="Times New Roman"/>
+          <w:sz w:val="28"/>
+          <w:szCs w:val="28"/>
+        </w:rPr>
+        <w:tab/>
+        <w:t xml:space="preserve">This algorithm </w:t>
+      </w:r>
+      <w:proofErr w:type="gramStart"/>
+      <w:r>
+        <w:rPr>
+          <w:rFonts w:ascii="Times New Roman" w:hAnsi="Times New Roman" w:cs="Times New Roman"/>
+          <w:sz w:val="28"/>
+          <w:szCs w:val="28"/>
+        </w:rPr>
+        <w:t>need</w:t>
+      </w:r>
+      <w:proofErr w:type="gramEnd"/>
+      <w:r>
+        <w:rPr>
+          <w:rFonts w:ascii="Times New Roman" w:hAnsi="Times New Roman" w:cs="Times New Roman"/>
+          <w:sz w:val="28"/>
+          <w:szCs w:val="28"/>
+        </w:rPr>
+        <w:t xml:space="preserve"> to form a </w:t>
+      </w:r>
+      <w:r>
+        <w:rPr>
+          <w:rFonts w:ascii="Times New Roman" w:hAnsi="Times New Roman" w:cs="Times New Roman"/>
+          <w:b/>
+          <w:sz w:val="28"/>
+          <w:szCs w:val="28"/>
+        </w:rPr>
+        <w:t>Failure Function</w:t>
+      </w:r>
+      <w:r>
+        <w:rPr>
+          <w:rFonts w:ascii="Times New Roman" w:hAnsi="Times New Roman" w:cs="Times New Roman"/>
+          <w:b/>
+          <w:sz w:val="28"/>
+          <w:szCs w:val="28"/>
+        </w:rPr>
+        <w:t xml:space="preserve"> </w:t>
+      </w:r>
+      <w:r>
+        <w:rPr>
+          <w:rFonts w:ascii="Times New Roman" w:hAnsi="Times New Roman" w:cs="Times New Roman"/>
+          <w:sz w:val="28"/>
+          <w:szCs w:val="28"/>
+        </w:rPr>
+        <w:t>to</w:t>
+      </w:r>
+      <w:r>
+        <w:rPr>
+          <w:rFonts w:ascii="Times New Roman" w:hAnsi="Times New Roman" w:cs="Times New Roman"/>
+          <w:sz w:val="28"/>
+          <w:szCs w:val="28"/>
+        </w:rPr>
+        <w:t xml:space="preserve"> determine how much the pattern needs to shifted if a mismatch occurs</w:t>
+      </w:r>
+      <w:r>
+        <w:rPr>
+          <w:rFonts w:ascii="Times New Roman" w:hAnsi="Times New Roman" w:cs="Times New Roman"/>
+          <w:sz w:val="28"/>
+          <w:szCs w:val="28"/>
+        </w:rPr>
+        <w:t xml:space="preserve"> and also what will be the index of the pattern to match on next</w:t>
+      </w:r>
+      <w:r>
+        <w:rPr>
+          <w:rFonts w:ascii="Times New Roman" w:hAnsi="Times New Roman" w:cs="Times New Roman"/>
+          <w:sz w:val="28"/>
+          <w:szCs w:val="28"/>
+        </w:rPr>
+        <w:t>.</w:t>
+      </w:r>
+    </w:p>
+    <w:p>
+      <w:pPr>
+        <w:jc w:val="both"/>
+        <w:rPr>
+          <w:rFonts w:ascii="Times New Roman" w:hAnsi="Times New Roman" w:cs="Times New Roman"/>
+          <w:sz w:val="28"/>
+          <w:szCs w:val="28"/>
+        </w:rPr>
+      </w:pPr>
+      <w:r>
+        <w:rPr>
+          <w:rFonts w:ascii="Times New Roman" w:hAnsi="Times New Roman" w:cs="Times New Roman"/>
+          <w:sz w:val="28"/>
+          <w:szCs w:val="28"/>
+        </w:rPr>
+        <w:tab/>
+        <w:t xml:space="preserve">The algorithm executes the searching of the pattern </w:t>
+      </w:r>
+      <w:r>
+        <w:rPr>
+          <w:rFonts w:ascii="Times New Roman" w:hAnsi="Times New Roman" w:cs="Times New Roman"/>
+          <w:b/>
+          <w:sz w:val="28"/>
+          <w:szCs w:val="28"/>
+        </w:rPr>
+        <w:t>P</w:t>
+      </w:r>
+      <w:r>
+        <w:rPr>
+          <w:rFonts w:ascii="Times New Roman" w:hAnsi="Times New Roman" w:cs="Times New Roman"/>
+          <w:b/>
+          <w:sz w:val="28"/>
+          <w:szCs w:val="28"/>
+        </w:rPr>
+        <w:t xml:space="preserve"> </w:t>
+      </w:r>
+      <w:r>
+        <w:rPr>
+          <w:rFonts w:ascii="Times New Roman" w:hAnsi="Times New Roman" w:cs="Times New Roman"/>
+          <w:sz w:val="28"/>
+          <w:szCs w:val="28"/>
+        </w:rPr>
+        <w:t>in</w:t>
+      </w:r>
+      <w:r>
+        <w:rPr>
+          <w:rFonts w:ascii="Times New Roman" w:hAnsi="Times New Roman" w:cs="Times New Roman"/>
+          <w:sz w:val="28"/>
+          <w:szCs w:val="28"/>
+        </w:rPr>
+        <w:t xml:space="preserve"> the text </w:t>
+      </w:r>
+      <w:r>
+        <w:rPr>
+          <w:rFonts w:ascii="Times New Roman" w:hAnsi="Times New Roman" w:cs="Times New Roman"/>
+          <w:b/>
+          <w:sz w:val="28"/>
+          <w:szCs w:val="28"/>
+        </w:rPr>
+        <w:t>T</w:t>
+      </w:r>
+      <w:r>
+        <w:rPr>
+          <w:rFonts w:ascii="Times New Roman" w:hAnsi="Times New Roman" w:cs="Times New Roman"/>
+          <w:sz w:val="28"/>
+          <w:szCs w:val="28"/>
+        </w:rPr>
+        <w:t>,</w:t>
+      </w:r>
+      <w:r>
+        <w:rPr>
+          <w:rFonts w:ascii="Times New Roman" w:hAnsi="Times New Roman" w:cs="Times New Roman"/>
+          <w:sz w:val="28"/>
+          <w:szCs w:val="28"/>
+        </w:rPr>
+        <w:t xml:space="preserve"> by following an order from </w:t>
+      </w:r>
+      <w:r>
+        <w:rPr>
+          <w:rFonts w:ascii="Times New Roman" w:hAnsi="Times New Roman" w:cs="Times New Roman"/>
+          <w:b/>
+          <w:sz w:val="28"/>
+          <w:szCs w:val="28"/>
+        </w:rPr>
+        <w:t>Left to Right</w:t>
+      </w:r>
+      <w:r>
+        <w:rPr>
+          <w:rFonts w:ascii="Times New Roman" w:hAnsi="Times New Roman" w:cs="Times New Roman"/>
+          <w:sz w:val="28"/>
+          <w:szCs w:val="28"/>
+        </w:rPr>
+        <w:t>.</w:t>
+      </w:r>
     </w:p>
     <w:p>
       <w:pPr>
@@ -577,6 +1442,7 @@
           <w:sz w:val="36"/>
           <w:szCs w:val="36"/>
         </w:rPr>
+        <w:lastRenderedPageBreak/>
         <w:t>Data Structure</w:t>
       </w:r>
       <w:r>
@@ -760,8 +1626,6 @@
         </w:rPr>
         <w:t>Program</w:t>
       </w:r>
-      <w:bookmarkStart w:id="2" w:name="_GoBack"/>
-      <w:bookmarkEnd w:id="2"/>
     </w:p>
     <w:p>
       <w:pPr>
@@ -893,7 +1757,6 @@
           <w:sz w:val="28"/>
           <w:szCs w:val="28"/>
         </w:rPr>
-        <w:lastRenderedPageBreak/>
         <w:t>I basically kept a list for the input file names</w:t>
       </w:r>
       <w:r>
@@ -1705,6 +2568,95 @@
     </w:lvl>
   </w:abstractNum>
   <w:abstractNum w:abstractNumId="6" w15:restartNumberingAfterBreak="0">
+    <w:nsid w:val="53507E23"/>
+    <w:multiLevelType w:val="hybridMultilevel"/>
+    <w:tmpl w:val="2E1A152C"/>
+    <w:lvl w:ilvl="0" w:tplc="04090011">
+      <w:start w:val="1"/>
+      <w:numFmt w:val="decimal"/>
+      <w:lvlText w:val="%1)"/>
+      <w:lvlJc w:val="left"/>
+      <w:pPr>
+        <w:ind w:left="720" w:hanging="360"/>
+      </w:pPr>
+      <w:rPr>
+        <w:rFonts w:hint="default"/>
+      </w:rPr>
+    </w:lvl>
+    <w:lvl w:ilvl="1" w:tplc="04090019" w:tentative="1">
+      <w:start w:val="1"/>
+      <w:numFmt w:val="lowerLetter"/>
+      <w:lvlText w:val="%2."/>
+      <w:lvlJc w:val="left"/>
+      <w:pPr>
+        <w:ind w:left="1440" w:hanging="360"/>
+      </w:pPr>
+    </w:lvl>
+    <w:lvl w:ilvl="2" w:tplc="0409001B" w:tentative="1">
+      <w:start w:val="1"/>
+      <w:numFmt w:val="lowerRoman"/>
+      <w:lvlText w:val="%3."/>
+      <w:lvlJc w:val="right"/>
+      <w:pPr>
+        <w:ind w:left="2160" w:hanging="180"/>
+      </w:pPr>
+    </w:lvl>
+    <w:lvl w:ilvl="3" w:tplc="0409000F" w:tentative="1">
+      <w:start w:val="1"/>
+      <w:numFmt w:val="decimal"/>
+      <w:lvlText w:val="%4."/>
+      <w:lvlJc w:val="left"/>
+      <w:pPr>
+        <w:ind w:left="2880" w:hanging="360"/>
+      </w:pPr>
+    </w:lvl>
+    <w:lvl w:ilvl="4" w:tplc="04090019" w:tentative="1">
+      <w:start w:val="1"/>
+      <w:numFmt w:val="lowerLetter"/>
+      <w:lvlText w:val="%5."/>
+      <w:lvlJc w:val="left"/>
+      <w:pPr>
+        <w:ind w:left="3600" w:hanging="360"/>
+      </w:pPr>
+    </w:lvl>
+    <w:lvl w:ilvl="5" w:tplc="0409001B" w:tentative="1">
+      <w:start w:val="1"/>
+      <w:numFmt w:val="lowerRoman"/>
+      <w:lvlText w:val="%6."/>
+      <w:lvlJc w:val="right"/>
+      <w:pPr>
+        <w:ind w:left="4320" w:hanging="180"/>
+      </w:pPr>
+    </w:lvl>
+    <w:lvl w:ilvl="6" w:tplc="0409000F" w:tentative="1">
+      <w:start w:val="1"/>
+      <w:numFmt w:val="decimal"/>
+      <w:lvlText w:val="%7."/>
+      <w:lvlJc w:val="left"/>
+      <w:pPr>
+        <w:ind w:left="5040" w:hanging="360"/>
+      </w:pPr>
+    </w:lvl>
+    <w:lvl w:ilvl="7" w:tplc="04090019" w:tentative="1">
+      <w:start w:val="1"/>
+      <w:numFmt w:val="lowerLetter"/>
+      <w:lvlText w:val="%8."/>
+      <w:lvlJc w:val="left"/>
+      <w:pPr>
+        <w:ind w:left="5760" w:hanging="360"/>
+      </w:pPr>
+    </w:lvl>
+    <w:lvl w:ilvl="8" w:tplc="0409001B" w:tentative="1">
+      <w:start w:val="1"/>
+      <w:numFmt w:val="lowerRoman"/>
+      <w:lvlText w:val="%9."/>
+      <w:lvlJc w:val="right"/>
+      <w:pPr>
+        <w:ind w:left="6480" w:hanging="180"/>
+      </w:pPr>
+    </w:lvl>
+  </w:abstractNum>
+  <w:abstractNum w:abstractNumId="7" w15:restartNumberingAfterBreak="0">
     <w:nsid w:val="70A3759F"/>
     <w:multiLevelType w:val="multilevel"/>
     <w:tmpl w:val="3F22451C"/>
@@ -1794,7 +2746,7 @@
     <w:abstractNumId w:val="5"/>
   </w:num>
   <w:num w:numId="2">
-    <w:abstractNumId w:val="6"/>
+    <w:abstractNumId w:val="7"/>
   </w:num>
   <w:num w:numId="3">
     <w:abstractNumId w:val="4"/>
@@ -1810,6 +2762,9 @@
   </w:num>
   <w:num w:numId="7">
     <w:abstractNumId w:val="2"/>
+  </w:num>
+  <w:num w:numId="8">
+    <w:abstractNumId w:val="6"/>
   </w:num>
 </w:numbering>
 </file>
@@ -2826,7 +3781,7 @@
 </file>
 
 <file path=customXml/itemProps1.xml><?xml version="1.0" encoding="utf-8"?>
-<ds:datastoreItem xmlns:ds="http://schemas.openxmlformats.org/officeDocument/2006/customXml" ds:itemID="{261021D1-5A63-40C7-96DD-88F9B2D7F0D2}">
+<ds:datastoreItem xmlns:ds="http://schemas.openxmlformats.org/officeDocument/2006/customXml" ds:itemID="{68D15923-8A1E-4C33-9C19-C0EA6D8B5D6E}">
   <ds:schemaRefs>
     <ds:schemaRef ds:uri="http://schemas.openxmlformats.org/officeDocument/2006/bibliography"/>
   </ds:schemaRefs>

</xml_diff>

<commit_message>
report for project 3 added
</commit_message>
<xml_diff>
--- a/report_project_3.docx
+++ b/report_project_3.docx
@@ -762,17 +762,7 @@
           <w:sz w:val="28"/>
           <w:szCs w:val="28"/>
         </w:rPr>
-        <w:t>, s</w:t>
-      </w:r>
-      <w:bookmarkStart w:id="2" w:name="_GoBack"/>
-      <w:bookmarkEnd w:id="2"/>
-      <w:r>
-        <w:rPr>
-          <w:rFonts w:ascii="Times New Roman" w:hAnsi="Times New Roman" w:cs="Times New Roman"/>
-          <w:sz w:val="28"/>
-          <w:szCs w:val="28"/>
-        </w:rPr>
-        <w:t xml:space="preserve">tarting from the next item of text </w:t>
+        <w:t xml:space="preserve">, starting from the next item of text </w:t>
       </w:r>
       <w:r>
         <w:rPr>
@@ -1473,6 +1463,486 @@
           <w:szCs w:val="28"/>
         </w:rPr>
       </w:pPr>
+      <w:r>
+        <w:rPr>
+          <w:rFonts w:ascii="Times New Roman" w:hAnsi="Times New Roman" w:cs="Times New Roman"/>
+          <w:sz w:val="28"/>
+          <w:szCs w:val="28"/>
+        </w:rPr>
+        <w:t>For implementing these 3 algorithms, I used the basic data structures such as list and dictionary of the python basic data types.</w:t>
+      </w:r>
+    </w:p>
+    <w:p>
+      <w:pPr>
+        <w:jc w:val="both"/>
+        <w:rPr>
+          <w:rFonts w:ascii="Times New Roman" w:hAnsi="Times New Roman" w:cs="Times New Roman"/>
+          <w:sz w:val="28"/>
+          <w:szCs w:val="28"/>
+        </w:rPr>
+      </w:pPr>
+    </w:p>
+    <w:p>
+      <w:pPr>
+        <w:pStyle w:val="ListParagraph"/>
+        <w:numPr>
+          <w:ilvl w:val="0"/>
+          <w:numId w:val="9"/>
+        </w:numPr>
+        <w:jc w:val="both"/>
+        <w:rPr>
+          <w:rFonts w:ascii="Times New Roman" w:hAnsi="Times New Roman" w:cs="Times New Roman"/>
+          <w:sz w:val="28"/>
+          <w:szCs w:val="28"/>
+        </w:rPr>
+      </w:pPr>
+      <w:r>
+        <w:rPr>
+          <w:rFonts w:ascii="Times New Roman" w:hAnsi="Times New Roman" w:cs="Times New Roman"/>
+          <w:b/>
+          <w:sz w:val="28"/>
+          <w:szCs w:val="28"/>
+        </w:rPr>
+        <w:t>Brute-force</w:t>
+      </w:r>
+      <w:r>
+        <w:rPr>
+          <w:rFonts w:ascii="Times New Roman" w:hAnsi="Times New Roman" w:cs="Times New Roman"/>
+          <w:sz w:val="28"/>
+          <w:szCs w:val="28"/>
+        </w:rPr>
+        <w:t xml:space="preserve">: This algorithm does not require any pre-processing, so there was no pre-processed structure </w:t>
+      </w:r>
+      <w:proofErr w:type="gramStart"/>
+      <w:r>
+        <w:rPr>
+          <w:rFonts w:ascii="Times New Roman" w:hAnsi="Times New Roman" w:cs="Times New Roman"/>
+          <w:sz w:val="28"/>
+          <w:szCs w:val="28"/>
+        </w:rPr>
+        <w:t>to  build</w:t>
+      </w:r>
+      <w:proofErr w:type="gramEnd"/>
+      <w:r>
+        <w:rPr>
+          <w:rFonts w:ascii="Times New Roman" w:hAnsi="Times New Roman" w:cs="Times New Roman"/>
+          <w:sz w:val="28"/>
+          <w:szCs w:val="28"/>
+        </w:rPr>
+        <w:t>. I just implemented the algorithm for the execution.</w:t>
+      </w:r>
+    </w:p>
+    <w:p>
+      <w:pPr>
+        <w:pStyle w:val="ListParagraph"/>
+        <w:jc w:val="both"/>
+        <w:rPr>
+          <w:rFonts w:ascii="Times New Roman" w:hAnsi="Times New Roman" w:cs="Times New Roman"/>
+          <w:sz w:val="28"/>
+          <w:szCs w:val="28"/>
+        </w:rPr>
+      </w:pPr>
+    </w:p>
+    <w:p>
+      <w:pPr>
+        <w:pStyle w:val="ListParagraph"/>
+        <w:numPr>
+          <w:ilvl w:val="0"/>
+          <w:numId w:val="9"/>
+        </w:numPr>
+        <w:jc w:val="both"/>
+        <w:rPr>
+          <w:rFonts w:ascii="Times New Roman" w:hAnsi="Times New Roman" w:cs="Times New Roman"/>
+          <w:sz w:val="28"/>
+          <w:szCs w:val="28"/>
+        </w:rPr>
+      </w:pPr>
+      <w:r>
+        <w:rPr>
+          <w:rFonts w:ascii="Times New Roman" w:hAnsi="Times New Roman" w:cs="Times New Roman"/>
+          <w:b/>
+          <w:sz w:val="28"/>
+          <w:szCs w:val="28"/>
+        </w:rPr>
+        <w:t xml:space="preserve">Boyer Moore </w:t>
+      </w:r>
+      <w:proofErr w:type="spellStart"/>
+      <w:r>
+        <w:rPr>
+          <w:rFonts w:ascii="Times New Roman" w:hAnsi="Times New Roman" w:cs="Times New Roman"/>
+          <w:b/>
+          <w:sz w:val="28"/>
+          <w:szCs w:val="28"/>
+        </w:rPr>
+        <w:t>Horspool</w:t>
+      </w:r>
+      <w:proofErr w:type="spellEnd"/>
+      <w:r>
+        <w:rPr>
+          <w:rFonts w:ascii="Times New Roman" w:hAnsi="Times New Roman" w:cs="Times New Roman"/>
+          <w:sz w:val="28"/>
+          <w:szCs w:val="28"/>
+        </w:rPr>
+        <w:t>:</w:t>
+      </w:r>
+      <w:r>
+        <w:rPr>
+          <w:rFonts w:ascii="Times New Roman" w:hAnsi="Times New Roman" w:cs="Times New Roman"/>
+          <w:sz w:val="28"/>
+          <w:szCs w:val="28"/>
+        </w:rPr>
+        <w:t xml:space="preserve"> </w:t>
+      </w:r>
+      <w:r>
+        <w:rPr>
+          <w:rFonts w:ascii="Times New Roman" w:hAnsi="Times New Roman" w:cs="Times New Roman"/>
+          <w:sz w:val="28"/>
+          <w:szCs w:val="28"/>
+        </w:rPr>
+        <w:t xml:space="preserve">This algorithm does some pre-processing. </w:t>
+      </w:r>
+      <w:proofErr w:type="gramStart"/>
+      <w:r>
+        <w:rPr>
+          <w:rFonts w:ascii="Times New Roman" w:hAnsi="Times New Roman" w:cs="Times New Roman"/>
+          <w:sz w:val="28"/>
+          <w:szCs w:val="28"/>
+        </w:rPr>
+        <w:t>So</w:t>
+      </w:r>
+      <w:proofErr w:type="gramEnd"/>
+      <w:r>
+        <w:rPr>
+          <w:rFonts w:ascii="Times New Roman" w:hAnsi="Times New Roman" w:cs="Times New Roman"/>
+          <w:sz w:val="28"/>
+          <w:szCs w:val="28"/>
+        </w:rPr>
+        <w:t xml:space="preserve"> I need to form the </w:t>
+      </w:r>
+      <w:r>
+        <w:rPr>
+          <w:rFonts w:ascii="Times New Roman" w:hAnsi="Times New Roman" w:cs="Times New Roman"/>
+          <w:b/>
+          <w:sz w:val="28"/>
+          <w:szCs w:val="28"/>
+        </w:rPr>
+        <w:t>Shift Table</w:t>
+      </w:r>
+      <w:r>
+        <w:rPr>
+          <w:rFonts w:ascii="Times New Roman" w:hAnsi="Times New Roman" w:cs="Times New Roman"/>
+          <w:sz w:val="28"/>
+          <w:szCs w:val="28"/>
+        </w:rPr>
+        <w:t xml:space="preserve"> here. The basic idea of my implementation was to form a </w:t>
+      </w:r>
+      <w:r>
+        <w:rPr>
+          <w:rFonts w:ascii="Times New Roman" w:hAnsi="Times New Roman" w:cs="Times New Roman"/>
+          <w:b/>
+          <w:sz w:val="28"/>
+          <w:szCs w:val="28"/>
+        </w:rPr>
+        <w:t xml:space="preserve">dictionary </w:t>
+      </w:r>
+      <w:r>
+        <w:rPr>
+          <w:rFonts w:ascii="Times New Roman" w:hAnsi="Times New Roman" w:cs="Times New Roman"/>
+          <w:sz w:val="28"/>
+          <w:szCs w:val="28"/>
+        </w:rPr>
+        <w:t xml:space="preserve">that contains the required shifting value for all the </w:t>
+      </w:r>
+      <w:r>
+        <w:rPr>
+          <w:rFonts w:ascii="Times New Roman" w:hAnsi="Times New Roman" w:cs="Times New Roman"/>
+          <w:b/>
+          <w:sz w:val="28"/>
+          <w:szCs w:val="28"/>
+        </w:rPr>
+        <w:t xml:space="preserve">unique </w:t>
+      </w:r>
+      <w:r>
+        <w:rPr>
+          <w:rFonts w:ascii="Times New Roman" w:hAnsi="Times New Roman" w:cs="Times New Roman"/>
+          <w:sz w:val="28"/>
+          <w:szCs w:val="28"/>
+        </w:rPr>
+        <w:t xml:space="preserve">character in the pattern and a </w:t>
+      </w:r>
+      <w:r>
+        <w:rPr>
+          <w:rFonts w:ascii="Times New Roman" w:hAnsi="Times New Roman" w:cs="Times New Roman"/>
+          <w:b/>
+          <w:sz w:val="28"/>
+          <w:szCs w:val="28"/>
+        </w:rPr>
+        <w:t xml:space="preserve">default </w:t>
+      </w:r>
+      <w:r>
+        <w:rPr>
+          <w:rFonts w:ascii="Times New Roman" w:hAnsi="Times New Roman" w:cs="Times New Roman"/>
+          <w:sz w:val="28"/>
+          <w:szCs w:val="28"/>
+        </w:rPr>
+        <w:t xml:space="preserve">value for all other characters. Now, I have used a function to return the value from the dictionary if there is a key with that character that I am searching for otherwise it would return the </w:t>
+      </w:r>
+      <w:r>
+        <w:rPr>
+          <w:rFonts w:ascii="Times New Roman" w:hAnsi="Times New Roman" w:cs="Times New Roman"/>
+          <w:b/>
+          <w:sz w:val="28"/>
+          <w:szCs w:val="28"/>
+        </w:rPr>
+        <w:t>default</w:t>
+      </w:r>
+      <w:r>
+        <w:rPr>
+          <w:rFonts w:ascii="Times New Roman" w:hAnsi="Times New Roman" w:cs="Times New Roman"/>
+          <w:sz w:val="28"/>
+          <w:szCs w:val="28"/>
+        </w:rPr>
+        <w:t xml:space="preserve"> value which basically the </w:t>
+      </w:r>
+      <w:r>
+        <w:rPr>
+          <w:rFonts w:ascii="Times New Roman" w:hAnsi="Times New Roman" w:cs="Times New Roman"/>
+          <w:b/>
+          <w:sz w:val="28"/>
+          <w:szCs w:val="28"/>
+        </w:rPr>
+        <w:t>length of the pattern.</w:t>
+      </w:r>
+    </w:p>
+    <w:p>
+      <w:pPr>
+        <w:pStyle w:val="ListParagraph"/>
+        <w:rPr>
+          <w:rFonts w:ascii="Times New Roman" w:hAnsi="Times New Roman" w:cs="Times New Roman"/>
+          <w:sz w:val="28"/>
+          <w:szCs w:val="28"/>
+        </w:rPr>
+      </w:pPr>
+    </w:p>
+    <w:p>
+      <w:pPr>
+        <w:pStyle w:val="ListParagraph"/>
+        <w:numPr>
+          <w:ilvl w:val="0"/>
+          <w:numId w:val="9"/>
+        </w:numPr>
+        <w:jc w:val="both"/>
+        <w:rPr>
+          <w:rFonts w:ascii="Times New Roman" w:hAnsi="Times New Roman" w:cs="Times New Roman"/>
+          <w:b/>
+          <w:sz w:val="28"/>
+          <w:szCs w:val="28"/>
+        </w:rPr>
+      </w:pPr>
+      <w:r>
+        <w:rPr>
+          <w:rFonts w:ascii="Times New Roman" w:hAnsi="Times New Roman" w:cs="Times New Roman"/>
+          <w:b/>
+          <w:sz w:val="28"/>
+          <w:szCs w:val="28"/>
+        </w:rPr>
+        <w:t>KMP</w:t>
+      </w:r>
+      <w:r>
+        <w:rPr>
+          <w:rFonts w:ascii="Times New Roman" w:hAnsi="Times New Roman" w:cs="Times New Roman"/>
+          <w:b/>
+          <w:sz w:val="28"/>
+          <w:szCs w:val="28"/>
+        </w:rPr>
+        <w:t xml:space="preserve">: </w:t>
+      </w:r>
+      <w:r>
+        <w:rPr>
+          <w:rFonts w:ascii="Times New Roman" w:hAnsi="Times New Roman" w:cs="Times New Roman"/>
+          <w:sz w:val="28"/>
+          <w:szCs w:val="28"/>
+        </w:rPr>
+        <w:t>This</w:t>
+      </w:r>
+      <w:r>
+        <w:rPr>
+          <w:rFonts w:ascii="Times New Roman" w:hAnsi="Times New Roman" w:cs="Times New Roman"/>
+          <w:sz w:val="28"/>
+          <w:szCs w:val="28"/>
+        </w:rPr>
+        <w:t xml:space="preserve"> algorithm also requires some pre-processing. I have implemented a </w:t>
+      </w:r>
+      <w:r>
+        <w:rPr>
+          <w:rFonts w:ascii="Times New Roman" w:hAnsi="Times New Roman" w:cs="Times New Roman"/>
+          <w:b/>
+          <w:sz w:val="28"/>
+          <w:szCs w:val="28"/>
+        </w:rPr>
+        <w:t>Failure Function</w:t>
+      </w:r>
+      <w:r>
+        <w:rPr>
+          <w:rFonts w:ascii="Times New Roman" w:hAnsi="Times New Roman" w:cs="Times New Roman"/>
+          <w:b/>
+          <w:sz w:val="28"/>
+          <w:szCs w:val="28"/>
+        </w:rPr>
+        <w:t xml:space="preserve"> </w:t>
+      </w:r>
+      <w:r>
+        <w:rPr>
+          <w:rFonts w:ascii="Times New Roman" w:hAnsi="Times New Roman" w:cs="Times New Roman"/>
+          <w:sz w:val="28"/>
+          <w:szCs w:val="28"/>
+        </w:rPr>
+        <w:t>here</w:t>
+      </w:r>
+      <w:r>
+        <w:rPr>
+          <w:rFonts w:ascii="Times New Roman" w:hAnsi="Times New Roman" w:cs="Times New Roman"/>
+          <w:sz w:val="28"/>
+          <w:szCs w:val="28"/>
+        </w:rPr>
+        <w:t xml:space="preserve"> which basically returns python basic list data type, with containing all the </w:t>
+      </w:r>
+      <w:r>
+        <w:rPr>
+          <w:rFonts w:ascii="Times New Roman" w:hAnsi="Times New Roman" w:cs="Times New Roman"/>
+          <w:b/>
+          <w:sz w:val="28"/>
+          <w:szCs w:val="28"/>
+        </w:rPr>
+        <w:t>index value of the pattern</w:t>
+      </w:r>
+      <w:r>
+        <w:rPr>
+          <w:rFonts w:ascii="Times New Roman" w:hAnsi="Times New Roman" w:cs="Times New Roman"/>
+          <w:sz w:val="28"/>
+          <w:szCs w:val="28"/>
+        </w:rPr>
+        <w:t xml:space="preserve"> that should be</w:t>
+      </w:r>
+      <w:r>
+        <w:rPr>
+          <w:rFonts w:ascii="Times New Roman" w:hAnsi="Times New Roman" w:cs="Times New Roman"/>
+          <w:sz w:val="28"/>
+          <w:szCs w:val="28"/>
+        </w:rPr>
+        <w:t xml:space="preserve"> </w:t>
+      </w:r>
+      <w:r>
+        <w:rPr>
+          <w:rFonts w:ascii="Times New Roman" w:hAnsi="Times New Roman" w:cs="Times New Roman"/>
+          <w:sz w:val="28"/>
+          <w:szCs w:val="28"/>
+        </w:rPr>
+        <w:t>used on the</w:t>
+      </w:r>
+      <w:r>
+        <w:rPr>
+          <w:rFonts w:ascii="Times New Roman" w:hAnsi="Times New Roman" w:cs="Times New Roman"/>
+          <w:sz w:val="28"/>
+          <w:szCs w:val="28"/>
+        </w:rPr>
+        <w:t xml:space="preserve"> </w:t>
+      </w:r>
+      <w:r>
+        <w:rPr>
+          <w:rFonts w:ascii="Times New Roman" w:hAnsi="Times New Roman" w:cs="Times New Roman"/>
+          <w:b/>
+          <w:sz w:val="28"/>
+          <w:szCs w:val="28"/>
+        </w:rPr>
+        <w:t>next iteration</w:t>
+      </w:r>
+      <w:r>
+        <w:rPr>
+          <w:rFonts w:ascii="Times New Roman" w:hAnsi="Times New Roman" w:cs="Times New Roman"/>
+          <w:sz w:val="28"/>
+          <w:szCs w:val="28"/>
+        </w:rPr>
+        <w:t xml:space="preserve">, and each of these values are in the index </w:t>
+      </w:r>
+      <w:r>
+        <w:rPr>
+          <w:rFonts w:ascii="Times New Roman" w:hAnsi="Times New Roman" w:cs="Times New Roman"/>
+          <w:sz w:val="28"/>
+          <w:szCs w:val="28"/>
+        </w:rPr>
+        <w:t xml:space="preserve">of the returned list </w:t>
+      </w:r>
+      <w:r>
+        <w:rPr>
+          <w:rFonts w:ascii="Times New Roman" w:hAnsi="Times New Roman" w:cs="Times New Roman"/>
+          <w:sz w:val="28"/>
+          <w:szCs w:val="28"/>
+        </w:rPr>
+        <w:t xml:space="preserve">where the </w:t>
+      </w:r>
+      <w:r>
+        <w:rPr>
+          <w:rFonts w:ascii="Times New Roman" w:hAnsi="Times New Roman" w:cs="Times New Roman"/>
+          <w:b/>
+          <w:sz w:val="28"/>
+          <w:szCs w:val="28"/>
+        </w:rPr>
+        <w:t>index</w:t>
+      </w:r>
+      <w:r>
+        <w:rPr>
+          <w:rFonts w:ascii="Times New Roman" w:hAnsi="Times New Roman" w:cs="Times New Roman"/>
+          <w:sz w:val="28"/>
+          <w:szCs w:val="28"/>
+        </w:rPr>
+        <w:t xml:space="preserve"> </w:t>
+      </w:r>
+      <w:r>
+        <w:rPr>
+          <w:rFonts w:ascii="Times New Roman" w:hAnsi="Times New Roman" w:cs="Times New Roman"/>
+          <w:sz w:val="28"/>
+          <w:szCs w:val="28"/>
+        </w:rPr>
+        <w:t xml:space="preserve">is related to the </w:t>
+      </w:r>
+      <w:r>
+        <w:rPr>
+          <w:rFonts w:ascii="Times New Roman" w:hAnsi="Times New Roman" w:cs="Times New Roman"/>
+          <w:b/>
+          <w:sz w:val="28"/>
+          <w:szCs w:val="28"/>
+        </w:rPr>
+        <w:t xml:space="preserve">number of matched </w:t>
+      </w:r>
+      <w:proofErr w:type="gramStart"/>
+      <w:r>
+        <w:rPr>
+          <w:rFonts w:ascii="Times New Roman" w:hAnsi="Times New Roman" w:cs="Times New Roman"/>
+          <w:b/>
+          <w:sz w:val="28"/>
+          <w:szCs w:val="28"/>
+        </w:rPr>
+        <w:t>character</w:t>
+      </w:r>
+      <w:proofErr w:type="gramEnd"/>
+      <w:r>
+        <w:rPr>
+          <w:rFonts w:ascii="Times New Roman" w:hAnsi="Times New Roman" w:cs="Times New Roman"/>
+          <w:b/>
+          <w:sz w:val="28"/>
+          <w:szCs w:val="28"/>
+        </w:rPr>
+        <w:t xml:space="preserve"> before the mismatch</w:t>
+      </w:r>
+      <w:r>
+        <w:rPr>
+          <w:rFonts w:ascii="Times New Roman" w:hAnsi="Times New Roman" w:cs="Times New Roman"/>
+          <w:sz w:val="28"/>
+          <w:szCs w:val="28"/>
+        </w:rPr>
+        <w:t>.</w:t>
+      </w:r>
     </w:p>
     <w:p>
       <w:pPr>
@@ -1497,66 +1967,6 @@
           <w:szCs w:val="36"/>
         </w:rPr>
       </w:pPr>
-      <w:r>
-        <w:rPr>
-          <w:rFonts w:ascii="Times New Roman" w:hAnsi="Times New Roman" w:cs="Times New Roman"/>
-          <w:b/>
-          <w:sz w:val="36"/>
-          <w:szCs w:val="36"/>
-        </w:rPr>
-        <w:t>Runtime of Code</w:t>
-      </w:r>
-    </w:p>
-    <w:p>
-      <w:pPr>
-        <w:jc w:val="both"/>
-        <w:rPr>
-          <w:rFonts w:ascii="Times New Roman" w:hAnsi="Times New Roman" w:cs="Times New Roman"/>
-          <w:b/>
-          <w:sz w:val="28"/>
-          <w:szCs w:val="28"/>
-        </w:rPr>
-      </w:pPr>
-      <w:r>
-        <w:rPr>
-          <w:rFonts w:ascii="Times New Roman" w:hAnsi="Times New Roman" w:cs="Times New Roman"/>
-          <w:b/>
-          <w:sz w:val="28"/>
-          <w:szCs w:val="28"/>
-        </w:rPr>
-        <w:t>Dijkstra’s algorithm</w:t>
-      </w:r>
-    </w:p>
-    <w:p>
-      <w:pPr>
-        <w:jc w:val="both"/>
-        <w:rPr>
-          <w:rFonts w:ascii="Times New Roman" w:hAnsi="Times New Roman" w:cs="Times New Roman"/>
-          <w:b/>
-          <w:sz w:val="28"/>
-          <w:szCs w:val="28"/>
-        </w:rPr>
-      </w:pPr>
-      <w:r>
-        <w:rPr>
-          <w:rFonts w:ascii="Times New Roman" w:hAnsi="Times New Roman" w:cs="Times New Roman"/>
-          <w:b/>
-          <w:sz w:val="28"/>
-          <w:szCs w:val="28"/>
-        </w:rPr>
-        <w:t>MST Kruskal’s algorithm</w:t>
-      </w:r>
-    </w:p>
-    <w:p>
-      <w:pPr>
-        <w:ind w:left="2160" w:firstLine="720"/>
-        <w:jc w:val="both"/>
-        <w:rPr>
-          <w:rFonts w:ascii="Times New Roman" w:hAnsi="Times New Roman" w:cs="Times New Roman"/>
-          <w:sz w:val="28"/>
-          <w:szCs w:val="28"/>
-        </w:rPr>
-      </w:pPr>
     </w:p>
     <w:p>
       <w:pPr>
@@ -1567,19 +1977,10 @@
         <w:rPr>
           <w:rFonts w:ascii="Times New Roman" w:hAnsi="Times New Roman" w:cs="Times New Roman"/>
           <w:b/>
-          <w:sz w:val="28"/>
-          <w:szCs w:val="28"/>
-        </w:rPr>
-      </w:pPr>
-      <w:r>
-        <w:rPr>
-          <w:rFonts w:ascii="Times New Roman" w:hAnsi="Times New Roman" w:cs="Times New Roman"/>
-          <w:b/>
           <w:sz w:val="36"/>
           <w:szCs w:val="36"/>
         </w:rPr>
-        <w:t>Sample Input &amp; Output</w:t>
-      </w:r>
+      </w:pPr>
     </w:p>
     <w:p>
       <w:pPr>
@@ -1604,26 +2005,3778 @@
         <w:rPr>
           <w:rFonts w:ascii="Times New Roman" w:hAnsi="Times New Roman" w:cs="Times New Roman"/>
           <w:b/>
-          <w:sz w:val="28"/>
-          <w:szCs w:val="28"/>
-        </w:rPr>
-      </w:pPr>
-      <w:r>
-        <w:rPr>
-          <w:rFonts w:ascii="Times New Roman" w:hAnsi="Times New Roman" w:cs="Times New Roman"/>
-          <w:b/>
           <w:sz w:val="36"/>
           <w:szCs w:val="36"/>
         </w:rPr>
-        <w:t xml:space="preserve">Instruction to Run </w:t>
-      </w:r>
-      <w:r>
+      </w:pPr>
+    </w:p>
+    <w:p>
+      <w:pPr>
+        <w:pBdr>
+          <w:bottom w:val="single" w:sz="6" w:space="1" w:color="auto"/>
+        </w:pBdr>
+        <w:jc w:val="both"/>
         <w:rPr>
           <w:rFonts w:ascii="Times New Roman" w:hAnsi="Times New Roman" w:cs="Times New Roman"/>
           <w:b/>
           <w:sz w:val="36"/>
           <w:szCs w:val="36"/>
         </w:rPr>
+      </w:pPr>
+    </w:p>
+    <w:p>
+      <w:pPr>
+        <w:pBdr>
+          <w:bottom w:val="single" w:sz="6" w:space="1" w:color="auto"/>
+        </w:pBdr>
+        <w:jc w:val="both"/>
+        <w:rPr>
+          <w:rFonts w:ascii="Times New Roman" w:hAnsi="Times New Roman" w:cs="Times New Roman"/>
+          <w:b/>
+          <w:sz w:val="36"/>
+          <w:szCs w:val="36"/>
+        </w:rPr>
+      </w:pPr>
+    </w:p>
+    <w:p>
+      <w:pPr>
+        <w:pBdr>
+          <w:bottom w:val="single" w:sz="6" w:space="1" w:color="auto"/>
+        </w:pBdr>
+        <w:jc w:val="both"/>
+        <w:rPr>
+          <w:rFonts w:ascii="Times New Roman" w:hAnsi="Times New Roman" w:cs="Times New Roman"/>
+          <w:b/>
+          <w:sz w:val="36"/>
+          <w:szCs w:val="36"/>
+        </w:rPr>
+      </w:pPr>
+      <w:r>
+        <w:rPr>
+          <w:rFonts w:ascii="Times New Roman" w:hAnsi="Times New Roman" w:cs="Times New Roman"/>
+          <w:b/>
+          <w:sz w:val="36"/>
+          <w:szCs w:val="36"/>
+        </w:rPr>
+        <w:lastRenderedPageBreak/>
+        <w:t>Runtime of Code</w:t>
+      </w:r>
+    </w:p>
+    <w:p>
+      <w:pPr>
+        <w:jc w:val="both"/>
+        <w:rPr>
+          <w:rFonts w:ascii="Times New Roman" w:hAnsi="Times New Roman" w:cs="Times New Roman"/>
+          <w:sz w:val="28"/>
+          <w:szCs w:val="28"/>
+        </w:rPr>
+      </w:pPr>
+      <w:r>
+        <w:rPr>
+          <w:rFonts w:ascii="Times New Roman" w:hAnsi="Times New Roman" w:cs="Times New Roman"/>
+          <w:sz w:val="28"/>
+          <w:szCs w:val="28"/>
+        </w:rPr>
+        <w:t>Here</w:t>
+      </w:r>
+      <w:r>
+        <w:rPr>
+          <w:rFonts w:ascii="Times New Roman" w:hAnsi="Times New Roman" w:cs="Times New Roman"/>
+          <w:sz w:val="28"/>
+          <w:szCs w:val="28"/>
+        </w:rPr>
+        <w:t>, I am using –</w:t>
+      </w:r>
+    </w:p>
+    <w:p>
+      <w:pPr>
+        <w:ind w:left="720"/>
+        <w:jc w:val="both"/>
+        <w:rPr>
+          <w:rFonts w:ascii="Times New Roman" w:eastAsiaTheme="minorEastAsia" w:hAnsi="Times New Roman" w:cs="Times New Roman"/>
+          <w:b/>
+          <w:sz w:val="28"/>
+          <w:szCs w:val="28"/>
+        </w:rPr>
+      </w:pPr>
+      <m:oMathPara>
+        <m:oMath>
+          <m:r>
+            <w:rPr>
+              <w:rFonts w:ascii="Cambria Math" w:hAnsi="Cambria Math" w:cs="Times New Roman"/>
+              <w:sz w:val="28"/>
+              <w:szCs w:val="28"/>
+            </w:rPr>
+            <m:t xml:space="preserve">n </m:t>
+          </m:r>
+          <m:r>
+            <w:rPr>
+              <w:rFonts w:ascii="Cambria Math" w:hAnsi="Cambria Math" w:cs="Times New Roman"/>
+              <w:sz w:val="28"/>
+              <w:szCs w:val="28"/>
+            </w:rPr>
+            <m:t xml:space="preserve">←the number of characters in text </m:t>
+          </m:r>
+          <m:r>
+            <m:rPr>
+              <m:sty m:val="bi"/>
+            </m:rPr>
+            <w:rPr>
+              <w:rFonts w:ascii="Cambria Math" w:hAnsi="Cambria Math" w:cs="Times New Roman"/>
+              <w:sz w:val="28"/>
+              <w:szCs w:val="28"/>
+            </w:rPr>
+            <m:t>T</m:t>
+          </m:r>
+        </m:oMath>
+      </m:oMathPara>
+    </w:p>
+    <w:p>
+      <w:pPr>
+        <w:ind w:left="720"/>
+        <w:jc w:val="both"/>
+        <w:rPr>
+          <w:rFonts w:ascii="Times New Roman" w:hAnsi="Times New Roman" w:cs="Times New Roman"/>
+          <w:sz w:val="28"/>
+          <w:szCs w:val="28"/>
+        </w:rPr>
+      </w:pPr>
+      <m:oMathPara>
+        <m:oMath>
+          <m:r>
+            <w:rPr>
+              <w:rFonts w:ascii="Cambria Math" w:hAnsi="Cambria Math" w:cs="Times New Roman"/>
+              <w:sz w:val="28"/>
+              <w:szCs w:val="28"/>
+            </w:rPr>
+            <m:t>m</m:t>
+          </m:r>
+          <m:r>
+            <w:rPr>
+              <w:rFonts w:ascii="Cambria Math" w:hAnsi="Cambria Math" w:cs="Times New Roman"/>
+              <w:sz w:val="28"/>
+              <w:szCs w:val="28"/>
+            </w:rPr>
+            <m:t xml:space="preserve"> ←the number of characters in </m:t>
+          </m:r>
+          <m:r>
+            <w:rPr>
+              <w:rFonts w:ascii="Cambria Math" w:hAnsi="Cambria Math" w:cs="Times New Roman"/>
+              <w:sz w:val="28"/>
+              <w:szCs w:val="28"/>
+            </w:rPr>
+            <m:t>pattern</m:t>
+          </m:r>
+          <m:r>
+            <w:rPr>
+              <w:rFonts w:ascii="Cambria Math" w:hAnsi="Cambria Math" w:cs="Times New Roman"/>
+              <w:sz w:val="28"/>
+              <w:szCs w:val="28"/>
+            </w:rPr>
+            <m:t xml:space="preserve"> </m:t>
+          </m:r>
+          <m:r>
+            <m:rPr>
+              <m:sty m:val="bi"/>
+            </m:rPr>
+            <w:rPr>
+              <w:rFonts w:ascii="Cambria Math" w:hAnsi="Cambria Math" w:cs="Times New Roman"/>
+              <w:sz w:val="28"/>
+              <w:szCs w:val="28"/>
+            </w:rPr>
+            <m:t>P</m:t>
+          </m:r>
+        </m:oMath>
+      </m:oMathPara>
+    </w:p>
+    <w:p>
+      <w:pPr>
+        <w:ind w:left="720"/>
+        <w:jc w:val="both"/>
+        <w:rPr>
+          <w:rFonts w:ascii="Times New Roman" w:hAnsi="Times New Roman" w:cs="Times New Roman"/>
+          <w:sz w:val="28"/>
+          <w:szCs w:val="28"/>
+        </w:rPr>
+      </w:pPr>
+    </w:p>
+    <w:p>
+      <w:pPr>
+        <w:jc w:val="both"/>
+        <w:rPr>
+          <w:rFonts w:ascii="Times New Roman" w:hAnsi="Times New Roman" w:cs="Times New Roman"/>
+          <w:b/>
+          <w:sz w:val="28"/>
+          <w:szCs w:val="28"/>
+        </w:rPr>
+      </w:pPr>
+      <w:r>
+        <w:rPr>
+          <w:rFonts w:ascii="Times New Roman" w:hAnsi="Times New Roman" w:cs="Times New Roman"/>
+          <w:b/>
+          <w:sz w:val="28"/>
+          <w:szCs w:val="28"/>
+        </w:rPr>
+        <w:t>Brute-force</w:t>
+      </w:r>
+    </w:p>
+    <w:p>
+      <w:pPr>
+        <w:jc w:val="both"/>
+        <w:rPr>
+          <w:rFonts w:ascii="Times New Roman" w:hAnsi="Times New Roman" w:cs="Times New Roman"/>
+          <w:sz w:val="28"/>
+          <w:szCs w:val="28"/>
+        </w:rPr>
+      </w:pPr>
+      <w:r>
+        <w:rPr>
+          <w:rFonts w:ascii="Times New Roman" w:hAnsi="Times New Roman" w:cs="Times New Roman"/>
+          <w:sz w:val="28"/>
+          <w:szCs w:val="28"/>
+        </w:rPr>
+        <w:t xml:space="preserve">Runtime (in worst case): </w:t>
+      </w:r>
+      <m:oMath>
+        <m:r>
+          <m:rPr>
+            <m:sty m:val="bi"/>
+          </m:rPr>
+          <w:rPr>
+            <w:rFonts w:ascii="Cambria Math" w:hAnsi="Cambria Math" w:cs="Times New Roman"/>
+            <w:sz w:val="28"/>
+            <w:szCs w:val="28"/>
+          </w:rPr>
+          <m:t>O(nm)</m:t>
+        </m:r>
+      </m:oMath>
+    </w:p>
+    <w:p>
+      <w:pPr>
+        <w:jc w:val="both"/>
+        <w:rPr>
+          <w:rFonts w:ascii="Times New Roman" w:hAnsi="Times New Roman" w:cs="Times New Roman"/>
+          <w:b/>
+          <w:sz w:val="28"/>
+          <w:szCs w:val="28"/>
+        </w:rPr>
+      </w:pPr>
+    </w:p>
+    <w:p>
+      <w:pPr>
+        <w:jc w:val="both"/>
+        <w:rPr>
+          <w:rFonts w:ascii="Times New Roman" w:hAnsi="Times New Roman" w:cs="Times New Roman"/>
+          <w:b/>
+          <w:sz w:val="28"/>
+          <w:szCs w:val="28"/>
+        </w:rPr>
+      </w:pPr>
+      <w:r>
+        <w:rPr>
+          <w:rFonts w:ascii="Times New Roman" w:hAnsi="Times New Roman" w:cs="Times New Roman"/>
+          <w:b/>
+          <w:sz w:val="28"/>
+          <w:szCs w:val="28"/>
+        </w:rPr>
+        <w:t xml:space="preserve">Boyer Moore </w:t>
+      </w:r>
+      <w:proofErr w:type="spellStart"/>
+      <w:r>
+        <w:rPr>
+          <w:rFonts w:ascii="Times New Roman" w:hAnsi="Times New Roman" w:cs="Times New Roman"/>
+          <w:b/>
+          <w:sz w:val="28"/>
+          <w:szCs w:val="28"/>
+        </w:rPr>
+        <w:t>Horspool</w:t>
+      </w:r>
+      <w:proofErr w:type="spellEnd"/>
+      <w:r>
+        <w:rPr>
+          <w:rFonts w:ascii="Times New Roman" w:hAnsi="Times New Roman" w:cs="Times New Roman"/>
+          <w:b/>
+          <w:sz w:val="28"/>
+          <w:szCs w:val="28"/>
+        </w:rPr>
+        <w:t>:</w:t>
+      </w:r>
+    </w:p>
+    <w:p>
+      <w:pPr>
+        <w:jc w:val="both"/>
+        <w:rPr>
+          <w:rFonts w:ascii="Times New Roman" w:eastAsiaTheme="minorEastAsia" w:hAnsi="Times New Roman" w:cs="Times New Roman"/>
+          <w:sz w:val="28"/>
+          <w:szCs w:val="28"/>
+        </w:rPr>
+      </w:pPr>
+      <w:r>
+        <w:rPr>
+          <w:rFonts w:ascii="Times New Roman" w:hAnsi="Times New Roman" w:cs="Times New Roman"/>
+          <w:sz w:val="28"/>
+          <w:szCs w:val="28"/>
+        </w:rPr>
+        <w:t>Runtime for Shift Table</w:t>
+      </w:r>
+      <w:r>
+        <w:rPr>
+          <w:rFonts w:ascii="Times New Roman" w:hAnsi="Times New Roman" w:cs="Times New Roman"/>
+          <w:sz w:val="28"/>
+          <w:szCs w:val="28"/>
+        </w:rPr>
+        <w:t xml:space="preserve">: </w:t>
+      </w:r>
+      <m:oMath>
+        <m:r>
+          <m:rPr>
+            <m:sty m:val="bi"/>
+          </m:rPr>
+          <w:rPr>
+            <w:rFonts w:ascii="Cambria Math" w:hAnsi="Cambria Math" w:cs="Times New Roman"/>
+            <w:sz w:val="28"/>
+            <w:szCs w:val="28"/>
+          </w:rPr>
+          <m:t>O(</m:t>
+        </m:r>
+        <m:r>
+          <m:rPr>
+            <m:sty m:val="bi"/>
+          </m:rPr>
+          <w:rPr>
+            <w:rFonts w:ascii="Cambria Math" w:hAnsi="Cambria Math" w:cs="Times New Roman"/>
+            <w:sz w:val="28"/>
+            <w:szCs w:val="28"/>
+          </w:rPr>
+          <m:t xml:space="preserve">S+ </m:t>
+        </m:r>
+        <m:r>
+          <m:rPr>
+            <m:sty m:val="bi"/>
+          </m:rPr>
+          <w:rPr>
+            <w:rFonts w:ascii="Cambria Math" w:hAnsi="Cambria Math" w:cs="Times New Roman"/>
+            <w:sz w:val="28"/>
+            <w:szCs w:val="28"/>
+          </w:rPr>
+          <m:t>m)</m:t>
+        </m:r>
+      </m:oMath>
+      <w:r>
+        <w:rPr>
+          <w:rFonts w:ascii="Times New Roman" w:eastAsiaTheme="minorEastAsia" w:hAnsi="Times New Roman" w:cs="Times New Roman"/>
+          <w:b/>
+          <w:sz w:val="28"/>
+          <w:szCs w:val="28"/>
+        </w:rPr>
+        <w:t xml:space="preserve">; </w:t>
+      </w:r>
+      <m:oMath>
+        <m:r>
+          <w:rPr>
+            <w:rFonts w:ascii="Cambria Math" w:hAnsi="Cambria Math" w:cs="Times New Roman"/>
+            <w:sz w:val="28"/>
+            <w:szCs w:val="28"/>
+          </w:rPr>
+          <m:t>S</m:t>
+        </m:r>
+        <m:r>
+          <w:rPr>
+            <w:rFonts w:ascii="Cambria Math" w:hAnsi="Cambria Math" w:cs="Times New Roman"/>
+            <w:sz w:val="28"/>
+            <w:szCs w:val="28"/>
+          </w:rPr>
+          <m:t xml:space="preserve"> ←</m:t>
+        </m:r>
+        <m:r>
+          <w:rPr>
+            <w:rFonts w:ascii="Cambria Math" w:hAnsi="Cambria Math" w:cs="Times New Roman"/>
+            <w:sz w:val="28"/>
+            <w:szCs w:val="28"/>
+          </w:rPr>
+          <m:t>referring to the size of alphabet</m:t>
+        </m:r>
+      </m:oMath>
+      <w:r>
+        <w:rPr>
+          <w:rFonts w:ascii="Times New Roman" w:eastAsiaTheme="minorEastAsia" w:hAnsi="Times New Roman" w:cs="Times New Roman"/>
+          <w:sz w:val="28"/>
+          <w:szCs w:val="28"/>
+        </w:rPr>
+        <w:t xml:space="preserve"> </w:t>
+      </w:r>
+    </w:p>
+    <w:p>
+      <w:pPr>
+        <w:jc w:val="both"/>
+        <w:rPr>
+          <w:rFonts w:ascii="Times New Roman" w:eastAsiaTheme="minorEastAsia" w:hAnsi="Times New Roman" w:cs="Times New Roman"/>
+          <w:b/>
+          <w:sz w:val="28"/>
+          <w:szCs w:val="28"/>
+        </w:rPr>
+      </w:pPr>
+      <w:r>
+        <w:rPr>
+          <w:rFonts w:ascii="Times New Roman" w:hAnsi="Times New Roman" w:cs="Times New Roman"/>
+          <w:sz w:val="28"/>
+          <w:szCs w:val="28"/>
+        </w:rPr>
+        <w:t xml:space="preserve">Runtime of Algorithm in worst case: </w:t>
+      </w:r>
+      <m:oMath>
+        <m:r>
+          <m:rPr>
+            <m:sty m:val="bi"/>
+          </m:rPr>
+          <w:rPr>
+            <w:rFonts w:ascii="Cambria Math" w:hAnsi="Cambria Math" w:cs="Times New Roman"/>
+            <w:sz w:val="28"/>
+            <w:szCs w:val="28"/>
+          </w:rPr>
+          <m:t>O(nm)</m:t>
+        </m:r>
+      </m:oMath>
+    </w:p>
+    <w:p>
+      <w:pPr>
+        <w:jc w:val="both"/>
+        <w:rPr>
+          <w:rFonts w:ascii="Times New Roman" w:hAnsi="Times New Roman" w:cs="Times New Roman"/>
+          <w:sz w:val="28"/>
+          <w:szCs w:val="28"/>
+        </w:rPr>
+      </w:pPr>
+      <w:r>
+        <w:rPr>
+          <w:rFonts w:ascii="Times New Roman" w:hAnsi="Times New Roman" w:cs="Times New Roman"/>
+          <w:sz w:val="28"/>
+          <w:szCs w:val="28"/>
+        </w:rPr>
+        <w:t xml:space="preserve">But in best case it is: </w:t>
+      </w:r>
+      <m:oMath>
+        <m:r>
+          <m:rPr>
+            <m:sty m:val="bi"/>
+          </m:rPr>
+          <w:rPr>
+            <w:rFonts w:ascii="Cambria Math" w:hAnsi="Cambria Math" w:cs="Times New Roman"/>
+            <w:sz w:val="28"/>
+            <w:szCs w:val="28"/>
+          </w:rPr>
+          <m:t>O(n</m:t>
+        </m:r>
+        <m:r>
+          <m:rPr>
+            <m:sty m:val="bi"/>
+          </m:rPr>
+          <w:rPr>
+            <w:rFonts w:ascii="Cambria Math" w:hAnsi="Cambria Math" w:cs="Times New Roman"/>
+            <w:sz w:val="28"/>
+            <w:szCs w:val="28"/>
+          </w:rPr>
+          <m:t>/</m:t>
+        </m:r>
+        <m:r>
+          <m:rPr>
+            <m:sty m:val="bi"/>
+          </m:rPr>
+          <w:rPr>
+            <w:rFonts w:ascii="Cambria Math" w:hAnsi="Cambria Math" w:cs="Times New Roman"/>
+            <w:sz w:val="28"/>
+            <w:szCs w:val="28"/>
+          </w:rPr>
+          <m:t>m)</m:t>
+        </m:r>
+      </m:oMath>
+    </w:p>
+    <w:p>
+      <w:pPr>
+        <w:jc w:val="both"/>
+        <w:rPr>
+          <w:rFonts w:ascii="Times New Roman" w:hAnsi="Times New Roman" w:cs="Times New Roman"/>
+          <w:b/>
+          <w:sz w:val="28"/>
+          <w:szCs w:val="28"/>
+        </w:rPr>
+      </w:pPr>
+    </w:p>
+    <w:p>
+      <w:pPr>
+        <w:jc w:val="both"/>
+        <w:rPr>
+          <w:rFonts w:ascii="Times New Roman" w:hAnsi="Times New Roman" w:cs="Times New Roman"/>
+          <w:b/>
+          <w:sz w:val="28"/>
+          <w:szCs w:val="28"/>
+        </w:rPr>
+      </w:pPr>
+      <w:r>
+        <w:rPr>
+          <w:rFonts w:ascii="Times New Roman" w:hAnsi="Times New Roman" w:cs="Times New Roman"/>
+          <w:b/>
+          <w:sz w:val="28"/>
+          <w:szCs w:val="28"/>
+        </w:rPr>
+        <w:t>KMP:</w:t>
+      </w:r>
+    </w:p>
+    <w:p>
+      <w:pPr>
+        <w:jc w:val="both"/>
+        <w:rPr>
+          <w:rFonts w:ascii="Times New Roman" w:eastAsiaTheme="minorEastAsia" w:hAnsi="Times New Roman" w:cs="Times New Roman"/>
+          <w:b/>
+          <w:sz w:val="28"/>
+          <w:szCs w:val="28"/>
+        </w:rPr>
+      </w:pPr>
+      <w:r>
+        <w:rPr>
+          <w:rFonts w:ascii="Times New Roman" w:hAnsi="Times New Roman" w:cs="Times New Roman"/>
+          <w:sz w:val="28"/>
+          <w:szCs w:val="28"/>
+        </w:rPr>
+        <w:t xml:space="preserve">Runtime </w:t>
+      </w:r>
+      <w:r>
+        <w:rPr>
+          <w:rFonts w:ascii="Times New Roman" w:hAnsi="Times New Roman" w:cs="Times New Roman"/>
+          <w:sz w:val="28"/>
+          <w:szCs w:val="28"/>
+        </w:rPr>
+        <w:t>of Failure Function</w:t>
+      </w:r>
+      <w:r>
+        <w:rPr>
+          <w:rFonts w:ascii="Times New Roman" w:hAnsi="Times New Roman" w:cs="Times New Roman"/>
+          <w:sz w:val="28"/>
+          <w:szCs w:val="28"/>
+        </w:rPr>
+        <w:t xml:space="preserve">: </w:t>
+      </w:r>
+      <m:oMath>
+        <m:r>
+          <m:rPr>
+            <m:sty m:val="bi"/>
+          </m:rPr>
+          <w:rPr>
+            <w:rFonts w:ascii="Cambria Math" w:hAnsi="Cambria Math" w:cs="Times New Roman"/>
+            <w:sz w:val="28"/>
+            <w:szCs w:val="28"/>
+          </w:rPr>
+          <m:t>O(m)</m:t>
+        </m:r>
+      </m:oMath>
+    </w:p>
+    <w:p>
+      <w:pPr>
+        <w:jc w:val="both"/>
+        <w:rPr>
+          <w:rFonts w:ascii="Times New Roman" w:eastAsiaTheme="minorEastAsia" w:hAnsi="Times New Roman" w:cs="Times New Roman"/>
+          <w:b/>
+          <w:sz w:val="28"/>
+          <w:szCs w:val="28"/>
+        </w:rPr>
+      </w:pPr>
+      <w:r>
+        <w:rPr>
+          <w:rFonts w:ascii="Times New Roman" w:eastAsiaTheme="minorEastAsia" w:hAnsi="Times New Roman" w:cs="Times New Roman"/>
+          <w:sz w:val="28"/>
+          <w:szCs w:val="28"/>
+        </w:rPr>
+        <w:t>Runtime of Algorithm</w:t>
+      </w:r>
+      <w:r>
+        <w:rPr>
+          <w:rFonts w:ascii="Times New Roman" w:eastAsiaTheme="minorEastAsia" w:hAnsi="Times New Roman" w:cs="Times New Roman"/>
+          <w:sz w:val="28"/>
+          <w:szCs w:val="28"/>
+        </w:rPr>
+        <w:t>:</w:t>
+      </w:r>
+      <w:r>
+        <w:rPr>
+          <w:rFonts w:ascii="Times New Roman" w:eastAsiaTheme="minorEastAsia" w:hAnsi="Times New Roman" w:cs="Times New Roman"/>
+          <w:sz w:val="28"/>
+          <w:szCs w:val="28"/>
+        </w:rPr>
+        <w:t xml:space="preserve"> </w:t>
+      </w:r>
+      <m:oMath>
+        <m:r>
+          <m:rPr>
+            <m:sty m:val="bi"/>
+          </m:rPr>
+          <w:rPr>
+            <w:rFonts w:ascii="Cambria Math" w:hAnsi="Cambria Math" w:cs="Times New Roman"/>
+            <w:sz w:val="28"/>
+            <w:szCs w:val="28"/>
+          </w:rPr>
+          <m:t>O(</m:t>
+        </m:r>
+        <m:r>
+          <m:rPr>
+            <m:sty m:val="bi"/>
+          </m:rPr>
+          <w:rPr>
+            <w:rFonts w:ascii="Cambria Math" w:hAnsi="Cambria Math" w:cs="Times New Roman"/>
+            <w:sz w:val="28"/>
+            <w:szCs w:val="28"/>
+          </w:rPr>
+          <m:t>n+</m:t>
+        </m:r>
+        <m:r>
+          <m:rPr>
+            <m:sty m:val="bi"/>
+          </m:rPr>
+          <w:rPr>
+            <w:rFonts w:ascii="Cambria Math" w:hAnsi="Cambria Math" w:cs="Times New Roman"/>
+            <w:sz w:val="28"/>
+            <w:szCs w:val="28"/>
+          </w:rPr>
+          <m:t>m)</m:t>
+        </m:r>
+      </m:oMath>
+    </w:p>
+    <w:p>
+      <w:pPr>
+        <w:jc w:val="both"/>
+        <w:rPr>
+          <w:rFonts w:ascii="Times New Roman" w:hAnsi="Times New Roman" w:cs="Times New Roman"/>
+          <w:sz w:val="28"/>
+          <w:szCs w:val="28"/>
+        </w:rPr>
+      </w:pPr>
+    </w:p>
+    <w:p>
+      <w:pPr>
+        <w:jc w:val="both"/>
+        <w:rPr>
+          <w:rFonts w:ascii="Times New Roman" w:hAnsi="Times New Roman" w:cs="Times New Roman"/>
+          <w:sz w:val="28"/>
+          <w:szCs w:val="28"/>
+        </w:rPr>
+      </w:pPr>
+    </w:p>
+    <w:p>
+      <w:pPr>
+        <w:jc w:val="both"/>
+        <w:rPr>
+          <w:rFonts w:ascii="Times New Roman" w:hAnsi="Times New Roman" w:cs="Times New Roman"/>
+          <w:sz w:val="28"/>
+          <w:szCs w:val="28"/>
+        </w:rPr>
+      </w:pPr>
+    </w:p>
+    <w:p>
+      <w:pPr>
+        <w:jc w:val="both"/>
+        <w:rPr>
+          <w:rFonts w:ascii="Times New Roman" w:hAnsi="Times New Roman" w:cs="Times New Roman"/>
+          <w:sz w:val="28"/>
+          <w:szCs w:val="28"/>
+        </w:rPr>
+      </w:pPr>
+    </w:p>
+    <w:p>
+      <w:pPr>
+        <w:jc w:val="both"/>
+        <w:rPr>
+          <w:rFonts w:ascii="Times New Roman" w:hAnsi="Times New Roman" w:cs="Times New Roman"/>
+          <w:sz w:val="28"/>
+          <w:szCs w:val="28"/>
+        </w:rPr>
+      </w:pPr>
+    </w:p>
+    <w:p>
+      <w:pPr>
+        <w:jc w:val="both"/>
+        <w:rPr>
+          <w:rFonts w:ascii="Times New Roman" w:hAnsi="Times New Roman" w:cs="Times New Roman"/>
+          <w:sz w:val="28"/>
+          <w:szCs w:val="28"/>
+        </w:rPr>
+      </w:pPr>
+    </w:p>
+    <w:p>
+      <w:pPr>
+        <w:jc w:val="both"/>
+        <w:rPr>
+          <w:rFonts w:ascii="Times New Roman" w:hAnsi="Times New Roman" w:cs="Times New Roman"/>
+          <w:sz w:val="28"/>
+          <w:szCs w:val="28"/>
+        </w:rPr>
+      </w:pPr>
+    </w:p>
+    <w:p>
+      <w:pPr>
+        <w:jc w:val="both"/>
+        <w:rPr>
+          <w:rFonts w:ascii="Times New Roman" w:hAnsi="Times New Roman" w:cs="Times New Roman"/>
+          <w:sz w:val="28"/>
+          <w:szCs w:val="28"/>
+        </w:rPr>
+      </w:pPr>
+    </w:p>
+    <w:p>
+      <w:pPr>
+        <w:jc w:val="both"/>
+        <w:rPr>
+          <w:rFonts w:ascii="Times New Roman" w:hAnsi="Times New Roman" w:cs="Times New Roman"/>
+          <w:sz w:val="28"/>
+          <w:szCs w:val="28"/>
+        </w:rPr>
+      </w:pPr>
+    </w:p>
+    <w:p>
+      <w:pPr>
+        <w:pBdr>
+          <w:bottom w:val="single" w:sz="6" w:space="1" w:color="auto"/>
+        </w:pBdr>
+        <w:jc w:val="both"/>
+        <w:rPr>
+          <w:rFonts w:ascii="Times New Roman" w:hAnsi="Times New Roman" w:cs="Times New Roman"/>
+          <w:b/>
+          <w:sz w:val="28"/>
+          <w:szCs w:val="28"/>
+        </w:rPr>
+      </w:pPr>
+      <w:r>
+        <w:rPr>
+          <w:rFonts w:ascii="Times New Roman" w:hAnsi="Times New Roman" w:cs="Times New Roman"/>
+          <w:b/>
+          <w:sz w:val="36"/>
+          <w:szCs w:val="36"/>
+        </w:rPr>
+        <w:lastRenderedPageBreak/>
+        <w:t>Sample Input &amp; Output</w:t>
+      </w:r>
+    </w:p>
+    <w:p>
+      <w:pPr>
+        <w:jc w:val="both"/>
+        <w:rPr>
+          <w:rFonts w:ascii="Times New Roman" w:hAnsi="Times New Roman" w:cs="Times New Roman"/>
+          <w:sz w:val="28"/>
+          <w:szCs w:val="28"/>
+        </w:rPr>
+      </w:pPr>
+      <w:r>
+        <w:rPr>
+          <w:rFonts w:ascii="Times New Roman" w:hAnsi="Times New Roman" w:cs="Times New Roman"/>
+          <w:sz w:val="28"/>
+          <w:szCs w:val="28"/>
+        </w:rPr>
+        <w:t>I have used 10 sample input and output</w:t>
+      </w:r>
+      <w:r>
+        <w:rPr>
+          <w:rFonts w:ascii="Times New Roman" w:hAnsi="Times New Roman" w:cs="Times New Roman"/>
+          <w:sz w:val="28"/>
+          <w:szCs w:val="28"/>
+        </w:rPr>
+        <w:t xml:space="preserve"> for experiments and they are given below</w:t>
+      </w:r>
+      <w:r>
+        <w:rPr>
+          <w:rFonts w:ascii="Times New Roman" w:hAnsi="Times New Roman" w:cs="Times New Roman"/>
+          <w:sz w:val="28"/>
+          <w:szCs w:val="28"/>
+        </w:rPr>
+        <w:t>.</w:t>
+      </w:r>
+    </w:p>
+    <w:p>
+      <w:pPr>
+        <w:jc w:val="both"/>
+        <w:rPr>
+          <w:rFonts w:ascii="Times New Roman" w:hAnsi="Times New Roman" w:cs="Times New Roman"/>
+          <w:b/>
+          <w:sz w:val="28"/>
+          <w:szCs w:val="28"/>
+        </w:rPr>
+      </w:pPr>
+    </w:p>
+    <w:p>
+      <w:pPr>
+        <w:jc w:val="both"/>
+        <w:rPr>
+          <w:rFonts w:ascii="Times New Roman" w:hAnsi="Times New Roman" w:cs="Times New Roman"/>
+          <w:b/>
+          <w:sz w:val="28"/>
+          <w:szCs w:val="28"/>
+        </w:rPr>
+      </w:pPr>
+      <w:r>
+        <w:rPr>
+          <w:rFonts w:ascii="Times New Roman" w:hAnsi="Times New Roman" w:cs="Times New Roman"/>
+          <w:b/>
+          <w:sz w:val="28"/>
+          <w:szCs w:val="28"/>
+        </w:rPr>
+        <w:t>EXPERIMENT NO ===&gt; 1</w:t>
+      </w:r>
+    </w:p>
+    <w:p>
+      <w:pPr>
+        <w:jc w:val="both"/>
+        <w:rPr>
+          <w:rFonts w:ascii="Times New Roman" w:hAnsi="Times New Roman" w:cs="Times New Roman"/>
+          <w:sz w:val="28"/>
+          <w:szCs w:val="28"/>
+        </w:rPr>
+      </w:pPr>
+      <w:r>
+        <w:rPr>
+          <w:rFonts w:ascii="Times New Roman" w:hAnsi="Times New Roman" w:cs="Times New Roman"/>
+          <w:sz w:val="28"/>
+          <w:szCs w:val="28"/>
+        </w:rPr>
+        <w:t>PATTERN ===&gt; barber</w:t>
+      </w:r>
+    </w:p>
+    <w:p>
+      <w:pPr>
+        <w:jc w:val="both"/>
+        <w:rPr>
+          <w:rFonts w:ascii="Times New Roman" w:hAnsi="Times New Roman" w:cs="Times New Roman"/>
+          <w:sz w:val="28"/>
+          <w:szCs w:val="28"/>
+        </w:rPr>
+      </w:pPr>
+      <w:r>
+        <w:rPr>
+          <w:rFonts w:ascii="Times New Roman" w:hAnsi="Times New Roman" w:cs="Times New Roman"/>
+          <w:sz w:val="28"/>
+          <w:szCs w:val="28"/>
+        </w:rPr>
+        <w:t xml:space="preserve">TEXT ===&gt; </w:t>
+      </w:r>
+      <w:proofErr w:type="spellStart"/>
+      <w:r>
+        <w:rPr>
+          <w:rFonts w:ascii="Times New Roman" w:hAnsi="Times New Roman" w:cs="Times New Roman"/>
+          <w:sz w:val="28"/>
+          <w:szCs w:val="28"/>
+        </w:rPr>
+        <w:t>jim</w:t>
+      </w:r>
+      <w:proofErr w:type="spellEnd"/>
+      <w:r>
+        <w:rPr>
+          <w:rFonts w:ascii="Times New Roman" w:hAnsi="Times New Roman" w:cs="Times New Roman"/>
+          <w:sz w:val="28"/>
+          <w:szCs w:val="28"/>
+        </w:rPr>
+        <w:t xml:space="preserve"> saw me in a barbershop</w:t>
+      </w:r>
+    </w:p>
+    <w:p>
+      <w:pPr>
+        <w:jc w:val="both"/>
+        <w:rPr>
+          <w:rFonts w:ascii="Times New Roman" w:hAnsi="Times New Roman" w:cs="Times New Roman"/>
+          <w:sz w:val="28"/>
+          <w:szCs w:val="28"/>
+        </w:rPr>
+      </w:pPr>
+      <w:r>
+        <w:rPr>
+          <w:rFonts w:ascii="Times New Roman" w:hAnsi="Times New Roman" w:cs="Times New Roman"/>
+          <w:sz w:val="28"/>
+          <w:szCs w:val="28"/>
+        </w:rPr>
+        <w:t>Brute-force (matched at) index: 16.</w:t>
+      </w:r>
+    </w:p>
+    <w:p>
+      <w:pPr>
+        <w:jc w:val="both"/>
+        <w:rPr>
+          <w:rFonts w:ascii="Times New Roman" w:hAnsi="Times New Roman" w:cs="Times New Roman"/>
+          <w:sz w:val="28"/>
+          <w:szCs w:val="28"/>
+        </w:rPr>
+      </w:pPr>
+      <w:r>
+        <w:rPr>
+          <w:rFonts w:ascii="Times New Roman" w:hAnsi="Times New Roman" w:cs="Times New Roman"/>
+          <w:sz w:val="28"/>
+          <w:szCs w:val="28"/>
+        </w:rPr>
+        <w:t xml:space="preserve">BM </w:t>
+      </w:r>
+      <w:proofErr w:type="spellStart"/>
+      <w:r>
+        <w:rPr>
+          <w:rFonts w:ascii="Times New Roman" w:hAnsi="Times New Roman" w:cs="Times New Roman"/>
+          <w:sz w:val="28"/>
+          <w:szCs w:val="28"/>
+        </w:rPr>
+        <w:t>Horspool</w:t>
+      </w:r>
+      <w:proofErr w:type="spellEnd"/>
+      <w:r>
+        <w:rPr>
+          <w:rFonts w:ascii="Times New Roman" w:hAnsi="Times New Roman" w:cs="Times New Roman"/>
+          <w:sz w:val="28"/>
+          <w:szCs w:val="28"/>
+        </w:rPr>
+        <w:t xml:space="preserve"> (matched at) index: 16.</w:t>
+      </w:r>
+    </w:p>
+    <w:p>
+      <w:pPr>
+        <w:jc w:val="both"/>
+        <w:rPr>
+          <w:rFonts w:ascii="Times New Roman" w:hAnsi="Times New Roman" w:cs="Times New Roman"/>
+          <w:sz w:val="28"/>
+          <w:szCs w:val="28"/>
+        </w:rPr>
+      </w:pPr>
+      <w:r>
+        <w:rPr>
+          <w:rFonts w:ascii="Times New Roman" w:hAnsi="Times New Roman" w:cs="Times New Roman"/>
+          <w:sz w:val="28"/>
+          <w:szCs w:val="28"/>
+        </w:rPr>
+        <w:t>KMP (matched at) index: 16.</w:t>
+      </w:r>
+    </w:p>
+    <w:p>
+      <w:pPr>
+        <w:jc w:val="both"/>
+        <w:rPr>
+          <w:rFonts w:ascii="Times New Roman" w:hAnsi="Times New Roman" w:cs="Times New Roman"/>
+          <w:sz w:val="28"/>
+          <w:szCs w:val="28"/>
+        </w:rPr>
+      </w:pPr>
+    </w:p>
+    <w:p>
+      <w:pPr>
+        <w:jc w:val="both"/>
+        <w:rPr>
+          <w:rFonts w:ascii="Times New Roman" w:hAnsi="Times New Roman" w:cs="Times New Roman"/>
+          <w:b/>
+          <w:sz w:val="28"/>
+          <w:szCs w:val="28"/>
+        </w:rPr>
+      </w:pPr>
+      <w:r>
+        <w:rPr>
+          <w:rFonts w:ascii="Times New Roman" w:hAnsi="Times New Roman" w:cs="Times New Roman"/>
+          <w:b/>
+          <w:sz w:val="28"/>
+          <w:szCs w:val="28"/>
+        </w:rPr>
+        <w:t>EXPERIMENT NO ===&gt; 2</w:t>
+      </w:r>
+    </w:p>
+    <w:p>
+      <w:pPr>
+        <w:jc w:val="both"/>
+        <w:rPr>
+          <w:rFonts w:ascii="Times New Roman" w:hAnsi="Times New Roman" w:cs="Times New Roman"/>
+          <w:sz w:val="28"/>
+          <w:szCs w:val="28"/>
+        </w:rPr>
+      </w:pPr>
+      <w:r>
+        <w:rPr>
+          <w:rFonts w:ascii="Times New Roman" w:hAnsi="Times New Roman" w:cs="Times New Roman"/>
+          <w:sz w:val="28"/>
+          <w:szCs w:val="28"/>
+        </w:rPr>
+        <w:t>PATTERN ===&gt; fox</w:t>
+      </w:r>
+    </w:p>
+    <w:p>
+      <w:pPr>
+        <w:jc w:val="both"/>
+        <w:rPr>
+          <w:rFonts w:ascii="Times New Roman" w:hAnsi="Times New Roman" w:cs="Times New Roman"/>
+          <w:sz w:val="28"/>
+          <w:szCs w:val="28"/>
+        </w:rPr>
+      </w:pPr>
+      <w:r>
+        <w:rPr>
+          <w:rFonts w:ascii="Times New Roman" w:hAnsi="Times New Roman" w:cs="Times New Roman"/>
+          <w:sz w:val="28"/>
+          <w:szCs w:val="28"/>
+        </w:rPr>
+        <w:t>TEXT ===&gt; the quick fox jumps over the lazy dog</w:t>
+      </w:r>
+    </w:p>
+    <w:p>
+      <w:pPr>
+        <w:jc w:val="both"/>
+        <w:rPr>
+          <w:rFonts w:ascii="Times New Roman" w:hAnsi="Times New Roman" w:cs="Times New Roman"/>
+          <w:sz w:val="28"/>
+          <w:szCs w:val="28"/>
+        </w:rPr>
+      </w:pPr>
+      <w:r>
+        <w:rPr>
+          <w:rFonts w:ascii="Times New Roman" w:hAnsi="Times New Roman" w:cs="Times New Roman"/>
+          <w:sz w:val="28"/>
+          <w:szCs w:val="28"/>
+        </w:rPr>
+        <w:t>Brute-force (matched at) index: 10.</w:t>
+      </w:r>
+    </w:p>
+    <w:p>
+      <w:pPr>
+        <w:jc w:val="both"/>
+        <w:rPr>
+          <w:rFonts w:ascii="Times New Roman" w:hAnsi="Times New Roman" w:cs="Times New Roman"/>
+          <w:sz w:val="28"/>
+          <w:szCs w:val="28"/>
+        </w:rPr>
+      </w:pPr>
+      <w:r>
+        <w:rPr>
+          <w:rFonts w:ascii="Times New Roman" w:hAnsi="Times New Roman" w:cs="Times New Roman"/>
+          <w:sz w:val="28"/>
+          <w:szCs w:val="28"/>
+        </w:rPr>
+        <w:t xml:space="preserve">BM </w:t>
+      </w:r>
+      <w:proofErr w:type="spellStart"/>
+      <w:r>
+        <w:rPr>
+          <w:rFonts w:ascii="Times New Roman" w:hAnsi="Times New Roman" w:cs="Times New Roman"/>
+          <w:sz w:val="28"/>
+          <w:szCs w:val="28"/>
+        </w:rPr>
+        <w:t>Horspool</w:t>
+      </w:r>
+      <w:proofErr w:type="spellEnd"/>
+      <w:r>
+        <w:rPr>
+          <w:rFonts w:ascii="Times New Roman" w:hAnsi="Times New Roman" w:cs="Times New Roman"/>
+          <w:sz w:val="28"/>
+          <w:szCs w:val="28"/>
+        </w:rPr>
+        <w:t xml:space="preserve"> (matched at) index: 10.</w:t>
+      </w:r>
+    </w:p>
+    <w:p>
+      <w:pPr>
+        <w:jc w:val="both"/>
+        <w:rPr>
+          <w:rFonts w:ascii="Times New Roman" w:hAnsi="Times New Roman" w:cs="Times New Roman"/>
+          <w:sz w:val="28"/>
+          <w:szCs w:val="28"/>
+        </w:rPr>
+      </w:pPr>
+      <w:r>
+        <w:rPr>
+          <w:rFonts w:ascii="Times New Roman" w:hAnsi="Times New Roman" w:cs="Times New Roman"/>
+          <w:sz w:val="28"/>
+          <w:szCs w:val="28"/>
+        </w:rPr>
+        <w:t>KMP (matched at) index: 10.</w:t>
+      </w:r>
+    </w:p>
+    <w:p>
+      <w:pPr>
+        <w:jc w:val="both"/>
+        <w:rPr>
+          <w:rFonts w:ascii="Times New Roman" w:hAnsi="Times New Roman" w:cs="Times New Roman"/>
+          <w:sz w:val="28"/>
+          <w:szCs w:val="28"/>
+        </w:rPr>
+      </w:pPr>
+    </w:p>
+    <w:p>
+      <w:pPr>
+        <w:jc w:val="both"/>
+        <w:rPr>
+          <w:rFonts w:ascii="Times New Roman" w:hAnsi="Times New Roman" w:cs="Times New Roman"/>
+          <w:b/>
+          <w:sz w:val="28"/>
+          <w:szCs w:val="28"/>
+        </w:rPr>
+      </w:pPr>
+      <w:r>
+        <w:rPr>
+          <w:rFonts w:ascii="Times New Roman" w:hAnsi="Times New Roman" w:cs="Times New Roman"/>
+          <w:b/>
+          <w:sz w:val="28"/>
+          <w:szCs w:val="28"/>
+        </w:rPr>
+        <w:t>EXPERIMENT NO ===&gt; 3</w:t>
+      </w:r>
+    </w:p>
+    <w:p>
+      <w:pPr>
+        <w:jc w:val="both"/>
+        <w:rPr>
+          <w:rFonts w:ascii="Times New Roman" w:hAnsi="Times New Roman" w:cs="Times New Roman"/>
+          <w:sz w:val="28"/>
+          <w:szCs w:val="28"/>
+        </w:rPr>
+      </w:pPr>
+      <w:r>
+        <w:rPr>
+          <w:rFonts w:ascii="Times New Roman" w:hAnsi="Times New Roman" w:cs="Times New Roman"/>
+          <w:sz w:val="28"/>
+          <w:szCs w:val="28"/>
+        </w:rPr>
+        <w:t xml:space="preserve">PATTERN ===&gt; </w:t>
+      </w:r>
+      <w:proofErr w:type="spellStart"/>
+      <w:r>
+        <w:rPr>
+          <w:rFonts w:ascii="Times New Roman" w:hAnsi="Times New Roman" w:cs="Times New Roman"/>
+          <w:sz w:val="28"/>
+          <w:szCs w:val="28"/>
+        </w:rPr>
+        <w:t>abcdabd</w:t>
+      </w:r>
+      <w:proofErr w:type="spellEnd"/>
+    </w:p>
+    <w:p>
+      <w:pPr>
+        <w:jc w:val="both"/>
+        <w:rPr>
+          <w:rFonts w:ascii="Times New Roman" w:hAnsi="Times New Roman" w:cs="Times New Roman"/>
+          <w:sz w:val="28"/>
+          <w:szCs w:val="28"/>
+        </w:rPr>
+      </w:pPr>
+      <w:r>
+        <w:rPr>
+          <w:rFonts w:ascii="Times New Roman" w:hAnsi="Times New Roman" w:cs="Times New Roman"/>
+          <w:sz w:val="28"/>
+          <w:szCs w:val="28"/>
+        </w:rPr>
+        <w:t xml:space="preserve">TEXT ===&gt; </w:t>
+      </w:r>
+      <w:proofErr w:type="spellStart"/>
+      <w:r>
+        <w:rPr>
+          <w:rFonts w:ascii="Times New Roman" w:hAnsi="Times New Roman" w:cs="Times New Roman"/>
+          <w:sz w:val="28"/>
+          <w:szCs w:val="28"/>
+        </w:rPr>
+        <w:t>abc</w:t>
+      </w:r>
+      <w:proofErr w:type="spellEnd"/>
+      <w:r>
+        <w:rPr>
+          <w:rFonts w:ascii="Times New Roman" w:hAnsi="Times New Roman" w:cs="Times New Roman"/>
+          <w:sz w:val="28"/>
+          <w:szCs w:val="28"/>
+        </w:rPr>
+        <w:t xml:space="preserve"> </w:t>
+      </w:r>
+      <w:proofErr w:type="spellStart"/>
+      <w:r>
+        <w:rPr>
+          <w:rFonts w:ascii="Times New Roman" w:hAnsi="Times New Roman" w:cs="Times New Roman"/>
+          <w:sz w:val="28"/>
+          <w:szCs w:val="28"/>
+        </w:rPr>
+        <w:t>abcdab</w:t>
+      </w:r>
+      <w:proofErr w:type="spellEnd"/>
+      <w:r>
+        <w:rPr>
+          <w:rFonts w:ascii="Times New Roman" w:hAnsi="Times New Roman" w:cs="Times New Roman"/>
+          <w:sz w:val="28"/>
+          <w:szCs w:val="28"/>
+        </w:rPr>
+        <w:t xml:space="preserve"> </w:t>
+      </w:r>
+      <w:proofErr w:type="spellStart"/>
+      <w:r>
+        <w:rPr>
+          <w:rFonts w:ascii="Times New Roman" w:hAnsi="Times New Roman" w:cs="Times New Roman"/>
+          <w:sz w:val="28"/>
+          <w:szCs w:val="28"/>
+        </w:rPr>
+        <w:t>abcdabcdabde</w:t>
+      </w:r>
+      <w:proofErr w:type="spellEnd"/>
+    </w:p>
+    <w:p>
+      <w:pPr>
+        <w:jc w:val="both"/>
+        <w:rPr>
+          <w:rFonts w:ascii="Times New Roman" w:hAnsi="Times New Roman" w:cs="Times New Roman"/>
+          <w:sz w:val="28"/>
+          <w:szCs w:val="28"/>
+        </w:rPr>
+      </w:pPr>
+      <w:r>
+        <w:rPr>
+          <w:rFonts w:ascii="Times New Roman" w:hAnsi="Times New Roman" w:cs="Times New Roman"/>
+          <w:sz w:val="28"/>
+          <w:szCs w:val="28"/>
+        </w:rPr>
+        <w:t>Brute-force (matched at) index: 15.</w:t>
+      </w:r>
+    </w:p>
+    <w:p>
+      <w:pPr>
+        <w:jc w:val="both"/>
+        <w:rPr>
+          <w:rFonts w:ascii="Times New Roman" w:hAnsi="Times New Roman" w:cs="Times New Roman"/>
+          <w:sz w:val="28"/>
+          <w:szCs w:val="28"/>
+        </w:rPr>
+      </w:pPr>
+      <w:r>
+        <w:rPr>
+          <w:rFonts w:ascii="Times New Roman" w:hAnsi="Times New Roman" w:cs="Times New Roman"/>
+          <w:sz w:val="28"/>
+          <w:szCs w:val="28"/>
+        </w:rPr>
+        <w:t xml:space="preserve">BM </w:t>
+      </w:r>
+      <w:proofErr w:type="spellStart"/>
+      <w:r>
+        <w:rPr>
+          <w:rFonts w:ascii="Times New Roman" w:hAnsi="Times New Roman" w:cs="Times New Roman"/>
+          <w:sz w:val="28"/>
+          <w:szCs w:val="28"/>
+        </w:rPr>
+        <w:t>Horspool</w:t>
+      </w:r>
+      <w:proofErr w:type="spellEnd"/>
+      <w:r>
+        <w:rPr>
+          <w:rFonts w:ascii="Times New Roman" w:hAnsi="Times New Roman" w:cs="Times New Roman"/>
+          <w:sz w:val="28"/>
+          <w:szCs w:val="28"/>
+        </w:rPr>
+        <w:t xml:space="preserve"> (matched at) index: 15.</w:t>
+      </w:r>
+    </w:p>
+    <w:p>
+      <w:pPr>
+        <w:jc w:val="both"/>
+        <w:rPr>
+          <w:rFonts w:ascii="Times New Roman" w:hAnsi="Times New Roman" w:cs="Times New Roman"/>
+          <w:sz w:val="28"/>
+          <w:szCs w:val="28"/>
+        </w:rPr>
+      </w:pPr>
+      <w:r>
+        <w:rPr>
+          <w:rFonts w:ascii="Times New Roman" w:hAnsi="Times New Roman" w:cs="Times New Roman"/>
+          <w:sz w:val="28"/>
+          <w:szCs w:val="28"/>
+        </w:rPr>
+        <w:t>KMP (matched at) index: 15.</w:t>
+      </w:r>
+    </w:p>
+    <w:p>
+      <w:pPr>
+        <w:jc w:val="both"/>
+        <w:rPr>
+          <w:rFonts w:ascii="Times New Roman" w:hAnsi="Times New Roman" w:cs="Times New Roman"/>
+          <w:sz w:val="28"/>
+          <w:szCs w:val="28"/>
+        </w:rPr>
+      </w:pPr>
+    </w:p>
+    <w:p>
+      <w:pPr>
+        <w:jc w:val="both"/>
+        <w:rPr>
+          <w:rFonts w:ascii="Times New Roman" w:hAnsi="Times New Roman" w:cs="Times New Roman"/>
+          <w:sz w:val="28"/>
+          <w:szCs w:val="28"/>
+        </w:rPr>
+      </w:pPr>
+    </w:p>
+    <w:p>
+      <w:pPr>
+        <w:jc w:val="both"/>
+        <w:rPr>
+          <w:rFonts w:ascii="Times New Roman" w:hAnsi="Times New Roman" w:cs="Times New Roman"/>
+          <w:b/>
+          <w:sz w:val="28"/>
+          <w:szCs w:val="28"/>
+        </w:rPr>
+      </w:pPr>
+      <w:r>
+        <w:rPr>
+          <w:rFonts w:ascii="Times New Roman" w:hAnsi="Times New Roman" w:cs="Times New Roman"/>
+          <w:b/>
+          <w:sz w:val="28"/>
+          <w:szCs w:val="28"/>
+        </w:rPr>
+        <w:lastRenderedPageBreak/>
+        <w:t>EXPERIMENT NO ===&gt; 4</w:t>
+      </w:r>
+    </w:p>
+    <w:p>
+      <w:pPr>
+        <w:jc w:val="both"/>
+        <w:rPr>
+          <w:rFonts w:ascii="Times New Roman" w:hAnsi="Times New Roman" w:cs="Times New Roman"/>
+          <w:sz w:val="28"/>
+          <w:szCs w:val="28"/>
+        </w:rPr>
+      </w:pPr>
+      <w:r>
+        <w:rPr>
+          <w:rFonts w:ascii="Times New Roman" w:hAnsi="Times New Roman" w:cs="Times New Roman"/>
+          <w:sz w:val="28"/>
+          <w:szCs w:val="28"/>
+        </w:rPr>
+        <w:t>PATTERN ===&gt; needle</w:t>
+      </w:r>
+    </w:p>
+    <w:p>
+      <w:pPr>
+        <w:jc w:val="both"/>
+        <w:rPr>
+          <w:rFonts w:ascii="Times New Roman" w:hAnsi="Times New Roman" w:cs="Times New Roman"/>
+          <w:sz w:val="28"/>
+          <w:szCs w:val="28"/>
+        </w:rPr>
+      </w:pPr>
+      <w:r>
+        <w:rPr>
+          <w:rFonts w:ascii="Times New Roman" w:hAnsi="Times New Roman" w:cs="Times New Roman"/>
+          <w:sz w:val="28"/>
+          <w:szCs w:val="28"/>
+        </w:rPr>
+        <w:t xml:space="preserve">TEXT ===&gt; </w:t>
+      </w:r>
+      <w:proofErr w:type="spellStart"/>
+      <w:r>
+        <w:rPr>
+          <w:rFonts w:ascii="Times New Roman" w:hAnsi="Times New Roman" w:cs="Times New Roman"/>
+          <w:sz w:val="28"/>
+          <w:szCs w:val="28"/>
+        </w:rPr>
+        <w:t>findinahaystackneedleina</w:t>
+      </w:r>
+      <w:proofErr w:type="spellEnd"/>
+    </w:p>
+    <w:p>
+      <w:pPr>
+        <w:jc w:val="both"/>
+        <w:rPr>
+          <w:rFonts w:ascii="Times New Roman" w:hAnsi="Times New Roman" w:cs="Times New Roman"/>
+          <w:sz w:val="28"/>
+          <w:szCs w:val="28"/>
+        </w:rPr>
+      </w:pPr>
+      <w:r>
+        <w:rPr>
+          <w:rFonts w:ascii="Times New Roman" w:hAnsi="Times New Roman" w:cs="Times New Roman"/>
+          <w:sz w:val="28"/>
+          <w:szCs w:val="28"/>
+        </w:rPr>
+        <w:t>Brute-force (matched at) index: 15.</w:t>
+      </w:r>
+    </w:p>
+    <w:p>
+      <w:pPr>
+        <w:jc w:val="both"/>
+        <w:rPr>
+          <w:rFonts w:ascii="Times New Roman" w:hAnsi="Times New Roman" w:cs="Times New Roman"/>
+          <w:sz w:val="28"/>
+          <w:szCs w:val="28"/>
+        </w:rPr>
+      </w:pPr>
+      <w:r>
+        <w:rPr>
+          <w:rFonts w:ascii="Times New Roman" w:hAnsi="Times New Roman" w:cs="Times New Roman"/>
+          <w:sz w:val="28"/>
+          <w:szCs w:val="28"/>
+        </w:rPr>
+        <w:t xml:space="preserve">BM </w:t>
+      </w:r>
+      <w:proofErr w:type="spellStart"/>
+      <w:r>
+        <w:rPr>
+          <w:rFonts w:ascii="Times New Roman" w:hAnsi="Times New Roman" w:cs="Times New Roman"/>
+          <w:sz w:val="28"/>
+          <w:szCs w:val="28"/>
+        </w:rPr>
+        <w:t>Horspool</w:t>
+      </w:r>
+      <w:proofErr w:type="spellEnd"/>
+      <w:r>
+        <w:rPr>
+          <w:rFonts w:ascii="Times New Roman" w:hAnsi="Times New Roman" w:cs="Times New Roman"/>
+          <w:sz w:val="28"/>
+          <w:szCs w:val="28"/>
+        </w:rPr>
+        <w:t xml:space="preserve"> (matched at) index: 15.</w:t>
+      </w:r>
+    </w:p>
+    <w:p>
+      <w:pPr>
+        <w:jc w:val="both"/>
+        <w:rPr>
+          <w:rFonts w:ascii="Times New Roman" w:hAnsi="Times New Roman" w:cs="Times New Roman"/>
+          <w:sz w:val="28"/>
+          <w:szCs w:val="28"/>
+        </w:rPr>
+      </w:pPr>
+      <w:r>
+        <w:rPr>
+          <w:rFonts w:ascii="Times New Roman" w:hAnsi="Times New Roman" w:cs="Times New Roman"/>
+          <w:sz w:val="28"/>
+          <w:szCs w:val="28"/>
+        </w:rPr>
+        <w:t>KMP (matched at) index: 15.</w:t>
+      </w:r>
+    </w:p>
+    <w:p>
+      <w:pPr>
+        <w:jc w:val="both"/>
+        <w:rPr>
+          <w:rFonts w:ascii="Times New Roman" w:hAnsi="Times New Roman" w:cs="Times New Roman"/>
+          <w:sz w:val="28"/>
+          <w:szCs w:val="28"/>
+        </w:rPr>
+      </w:pPr>
+    </w:p>
+    <w:p>
+      <w:pPr>
+        <w:jc w:val="both"/>
+        <w:rPr>
+          <w:rFonts w:ascii="Times New Roman" w:hAnsi="Times New Roman" w:cs="Times New Roman"/>
+          <w:b/>
+          <w:sz w:val="28"/>
+          <w:szCs w:val="28"/>
+        </w:rPr>
+      </w:pPr>
+      <w:r>
+        <w:rPr>
+          <w:rFonts w:ascii="Times New Roman" w:hAnsi="Times New Roman" w:cs="Times New Roman"/>
+          <w:b/>
+          <w:sz w:val="28"/>
+          <w:szCs w:val="28"/>
+        </w:rPr>
+        <w:t>EXPERIMENT NO ===&gt; 5</w:t>
+      </w:r>
+    </w:p>
+    <w:p>
+      <w:pPr>
+        <w:jc w:val="both"/>
+        <w:rPr>
+          <w:rFonts w:ascii="Times New Roman" w:hAnsi="Times New Roman" w:cs="Times New Roman"/>
+          <w:sz w:val="28"/>
+          <w:szCs w:val="28"/>
+        </w:rPr>
+      </w:pPr>
+      <w:r>
+        <w:rPr>
+          <w:rFonts w:ascii="Times New Roman" w:hAnsi="Times New Roman" w:cs="Times New Roman"/>
+          <w:sz w:val="28"/>
+          <w:szCs w:val="28"/>
+        </w:rPr>
+        <w:t>PATTERN ===&gt; baobab</w:t>
+      </w:r>
+    </w:p>
+    <w:p>
+      <w:pPr>
+        <w:jc w:val="both"/>
+        <w:rPr>
+          <w:rFonts w:ascii="Times New Roman" w:hAnsi="Times New Roman" w:cs="Times New Roman"/>
+          <w:sz w:val="28"/>
+          <w:szCs w:val="28"/>
+        </w:rPr>
+      </w:pPr>
+      <w:r>
+        <w:rPr>
+          <w:rFonts w:ascii="Times New Roman" w:hAnsi="Times New Roman" w:cs="Times New Roman"/>
+          <w:sz w:val="28"/>
+          <w:szCs w:val="28"/>
+        </w:rPr>
+        <w:t>TEXT ===&gt; bird loved bananas</w:t>
+      </w:r>
+    </w:p>
+    <w:p>
+      <w:pPr>
+        <w:jc w:val="both"/>
+        <w:rPr>
+          <w:rFonts w:ascii="Times New Roman" w:hAnsi="Times New Roman" w:cs="Times New Roman"/>
+          <w:sz w:val="28"/>
+          <w:szCs w:val="28"/>
+        </w:rPr>
+      </w:pPr>
+      <w:r>
+        <w:rPr>
+          <w:rFonts w:ascii="Times New Roman" w:hAnsi="Times New Roman" w:cs="Times New Roman"/>
+          <w:sz w:val="28"/>
+          <w:szCs w:val="28"/>
+        </w:rPr>
+        <w:t>Brute-force (matched at) index: -1.</w:t>
+      </w:r>
+    </w:p>
+    <w:p>
+      <w:pPr>
+        <w:jc w:val="both"/>
+        <w:rPr>
+          <w:rFonts w:ascii="Times New Roman" w:hAnsi="Times New Roman" w:cs="Times New Roman"/>
+          <w:sz w:val="28"/>
+          <w:szCs w:val="28"/>
+        </w:rPr>
+      </w:pPr>
+      <w:r>
+        <w:rPr>
+          <w:rFonts w:ascii="Times New Roman" w:hAnsi="Times New Roman" w:cs="Times New Roman"/>
+          <w:sz w:val="28"/>
+          <w:szCs w:val="28"/>
+        </w:rPr>
+        <w:t xml:space="preserve">BM </w:t>
+      </w:r>
+      <w:proofErr w:type="spellStart"/>
+      <w:r>
+        <w:rPr>
+          <w:rFonts w:ascii="Times New Roman" w:hAnsi="Times New Roman" w:cs="Times New Roman"/>
+          <w:sz w:val="28"/>
+          <w:szCs w:val="28"/>
+        </w:rPr>
+        <w:t>Horspool</w:t>
+      </w:r>
+      <w:proofErr w:type="spellEnd"/>
+      <w:r>
+        <w:rPr>
+          <w:rFonts w:ascii="Times New Roman" w:hAnsi="Times New Roman" w:cs="Times New Roman"/>
+          <w:sz w:val="28"/>
+          <w:szCs w:val="28"/>
+        </w:rPr>
+        <w:t xml:space="preserve"> (matched at) index: -1.</w:t>
+      </w:r>
+    </w:p>
+    <w:p>
+      <w:pPr>
+        <w:jc w:val="both"/>
+        <w:rPr>
+          <w:rFonts w:ascii="Times New Roman" w:hAnsi="Times New Roman" w:cs="Times New Roman"/>
+          <w:sz w:val="28"/>
+          <w:szCs w:val="28"/>
+        </w:rPr>
+      </w:pPr>
+      <w:r>
+        <w:rPr>
+          <w:rFonts w:ascii="Times New Roman" w:hAnsi="Times New Roman" w:cs="Times New Roman"/>
+          <w:sz w:val="28"/>
+          <w:szCs w:val="28"/>
+        </w:rPr>
+        <w:t>KMP (matched at) index: -1.</w:t>
+      </w:r>
+    </w:p>
+    <w:p>
+      <w:pPr>
+        <w:jc w:val="both"/>
+        <w:rPr>
+          <w:rFonts w:ascii="Times New Roman" w:hAnsi="Times New Roman" w:cs="Times New Roman"/>
+          <w:sz w:val="28"/>
+          <w:szCs w:val="28"/>
+        </w:rPr>
+      </w:pPr>
+    </w:p>
+    <w:p>
+      <w:pPr>
+        <w:jc w:val="both"/>
+        <w:rPr>
+          <w:rFonts w:ascii="Times New Roman" w:hAnsi="Times New Roman" w:cs="Times New Roman"/>
+          <w:b/>
+          <w:sz w:val="28"/>
+          <w:szCs w:val="28"/>
+        </w:rPr>
+      </w:pPr>
+      <w:r>
+        <w:rPr>
+          <w:rFonts w:ascii="Times New Roman" w:hAnsi="Times New Roman" w:cs="Times New Roman"/>
+          <w:b/>
+          <w:sz w:val="28"/>
+          <w:szCs w:val="28"/>
+        </w:rPr>
+        <w:t>EXPERIMENT NO ===&gt; 6</w:t>
+      </w:r>
+    </w:p>
+    <w:p>
+      <w:pPr>
+        <w:jc w:val="both"/>
+        <w:rPr>
+          <w:rFonts w:ascii="Times New Roman" w:hAnsi="Times New Roman" w:cs="Times New Roman"/>
+          <w:sz w:val="28"/>
+          <w:szCs w:val="28"/>
+        </w:rPr>
+      </w:pPr>
+      <w:r>
+        <w:rPr>
+          <w:rFonts w:ascii="Times New Roman" w:hAnsi="Times New Roman" w:cs="Times New Roman"/>
+          <w:sz w:val="28"/>
+          <w:szCs w:val="28"/>
+        </w:rPr>
+        <w:t>PATTERN ===&gt; baobab</w:t>
+      </w:r>
+    </w:p>
+    <w:p>
+      <w:pPr>
+        <w:jc w:val="both"/>
+        <w:rPr>
+          <w:rFonts w:ascii="Times New Roman" w:hAnsi="Times New Roman" w:cs="Times New Roman"/>
+          <w:sz w:val="28"/>
+          <w:szCs w:val="28"/>
+        </w:rPr>
+      </w:pPr>
+      <w:r>
+        <w:rPr>
+          <w:rFonts w:ascii="Times New Roman" w:hAnsi="Times New Roman" w:cs="Times New Roman"/>
+          <w:sz w:val="28"/>
+          <w:szCs w:val="28"/>
+        </w:rPr>
+        <w:t xml:space="preserve">TEXT ===&gt; </w:t>
+      </w:r>
+      <w:proofErr w:type="spellStart"/>
+      <w:r>
+        <w:rPr>
+          <w:rFonts w:ascii="Times New Roman" w:hAnsi="Times New Roman" w:cs="Times New Roman"/>
+          <w:sz w:val="28"/>
+          <w:szCs w:val="28"/>
+        </w:rPr>
+        <w:t>bess</w:t>
+      </w:r>
+      <w:proofErr w:type="spellEnd"/>
+      <w:r>
+        <w:rPr>
+          <w:rFonts w:ascii="Times New Roman" w:hAnsi="Times New Roman" w:cs="Times New Roman"/>
+          <w:sz w:val="28"/>
+          <w:szCs w:val="28"/>
+        </w:rPr>
+        <w:t xml:space="preserve"> knew about baobabs</w:t>
+      </w:r>
+    </w:p>
+    <w:p>
+      <w:pPr>
+        <w:jc w:val="both"/>
+        <w:rPr>
+          <w:rFonts w:ascii="Times New Roman" w:hAnsi="Times New Roman" w:cs="Times New Roman"/>
+          <w:sz w:val="28"/>
+          <w:szCs w:val="28"/>
+        </w:rPr>
+      </w:pPr>
+      <w:r>
+        <w:rPr>
+          <w:rFonts w:ascii="Times New Roman" w:hAnsi="Times New Roman" w:cs="Times New Roman"/>
+          <w:sz w:val="28"/>
+          <w:szCs w:val="28"/>
+        </w:rPr>
+        <w:t>Brute-force (matched at) index: 16.</w:t>
+      </w:r>
+    </w:p>
+    <w:p>
+      <w:pPr>
+        <w:jc w:val="both"/>
+        <w:rPr>
+          <w:rFonts w:ascii="Times New Roman" w:hAnsi="Times New Roman" w:cs="Times New Roman"/>
+          <w:sz w:val="28"/>
+          <w:szCs w:val="28"/>
+        </w:rPr>
+      </w:pPr>
+      <w:r>
+        <w:rPr>
+          <w:rFonts w:ascii="Times New Roman" w:hAnsi="Times New Roman" w:cs="Times New Roman"/>
+          <w:sz w:val="28"/>
+          <w:szCs w:val="28"/>
+        </w:rPr>
+        <w:t xml:space="preserve">BM </w:t>
+      </w:r>
+      <w:proofErr w:type="spellStart"/>
+      <w:r>
+        <w:rPr>
+          <w:rFonts w:ascii="Times New Roman" w:hAnsi="Times New Roman" w:cs="Times New Roman"/>
+          <w:sz w:val="28"/>
+          <w:szCs w:val="28"/>
+        </w:rPr>
+        <w:t>Horspool</w:t>
+      </w:r>
+      <w:proofErr w:type="spellEnd"/>
+      <w:r>
+        <w:rPr>
+          <w:rFonts w:ascii="Times New Roman" w:hAnsi="Times New Roman" w:cs="Times New Roman"/>
+          <w:sz w:val="28"/>
+          <w:szCs w:val="28"/>
+        </w:rPr>
+        <w:t xml:space="preserve"> (matched at) index: 16.</w:t>
+      </w:r>
+    </w:p>
+    <w:p>
+      <w:pPr>
+        <w:jc w:val="both"/>
+        <w:rPr>
+          <w:rFonts w:ascii="Times New Roman" w:hAnsi="Times New Roman" w:cs="Times New Roman"/>
+          <w:sz w:val="28"/>
+          <w:szCs w:val="28"/>
+        </w:rPr>
+      </w:pPr>
+      <w:r>
+        <w:rPr>
+          <w:rFonts w:ascii="Times New Roman" w:hAnsi="Times New Roman" w:cs="Times New Roman"/>
+          <w:sz w:val="28"/>
+          <w:szCs w:val="28"/>
+        </w:rPr>
+        <w:t>KMP (matched at) index: 16.</w:t>
+      </w:r>
+    </w:p>
+    <w:p>
+      <w:pPr>
+        <w:jc w:val="both"/>
+        <w:rPr>
+          <w:rFonts w:ascii="Times New Roman" w:hAnsi="Times New Roman" w:cs="Times New Roman"/>
+          <w:sz w:val="28"/>
+          <w:szCs w:val="28"/>
+        </w:rPr>
+      </w:pPr>
+    </w:p>
+    <w:p>
+      <w:pPr>
+        <w:jc w:val="both"/>
+        <w:rPr>
+          <w:rFonts w:ascii="Times New Roman" w:hAnsi="Times New Roman" w:cs="Times New Roman"/>
+          <w:sz w:val="28"/>
+          <w:szCs w:val="28"/>
+        </w:rPr>
+      </w:pPr>
+    </w:p>
+    <w:p>
+      <w:pPr>
+        <w:jc w:val="both"/>
+        <w:rPr>
+          <w:rFonts w:ascii="Times New Roman" w:hAnsi="Times New Roman" w:cs="Times New Roman"/>
+          <w:sz w:val="28"/>
+          <w:szCs w:val="28"/>
+        </w:rPr>
+      </w:pPr>
+    </w:p>
+    <w:p>
+      <w:pPr>
+        <w:jc w:val="both"/>
+        <w:rPr>
+          <w:rFonts w:ascii="Times New Roman" w:hAnsi="Times New Roman" w:cs="Times New Roman"/>
+          <w:sz w:val="28"/>
+          <w:szCs w:val="28"/>
+        </w:rPr>
+      </w:pPr>
+    </w:p>
+    <w:p>
+      <w:pPr>
+        <w:jc w:val="both"/>
+        <w:rPr>
+          <w:rFonts w:ascii="Times New Roman" w:hAnsi="Times New Roman" w:cs="Times New Roman"/>
+          <w:sz w:val="28"/>
+          <w:szCs w:val="28"/>
+        </w:rPr>
+      </w:pPr>
+    </w:p>
+    <w:p>
+      <w:pPr>
+        <w:jc w:val="both"/>
+        <w:rPr>
+          <w:rFonts w:ascii="Times New Roman" w:hAnsi="Times New Roman" w:cs="Times New Roman"/>
+          <w:b/>
+          <w:sz w:val="28"/>
+          <w:szCs w:val="28"/>
+        </w:rPr>
+      </w:pPr>
+      <w:r>
+        <w:rPr>
+          <w:rFonts w:ascii="Times New Roman" w:hAnsi="Times New Roman" w:cs="Times New Roman"/>
+          <w:b/>
+          <w:sz w:val="28"/>
+          <w:szCs w:val="28"/>
+        </w:rPr>
+        <w:lastRenderedPageBreak/>
+        <w:t>EXPERIMENT NO ===&gt; 7</w:t>
+      </w:r>
+    </w:p>
+    <w:p>
+      <w:pPr>
+        <w:jc w:val="both"/>
+        <w:rPr>
+          <w:rFonts w:ascii="Times New Roman" w:hAnsi="Times New Roman" w:cs="Times New Roman"/>
+          <w:sz w:val="28"/>
+          <w:szCs w:val="28"/>
+        </w:rPr>
+      </w:pPr>
+      <w:r>
+        <w:rPr>
+          <w:rFonts w:ascii="Times New Roman" w:hAnsi="Times New Roman" w:cs="Times New Roman"/>
+          <w:sz w:val="28"/>
+          <w:szCs w:val="28"/>
+        </w:rPr>
+        <w:t>PATTERN ===&gt; country</w:t>
+      </w:r>
+    </w:p>
+    <w:p>
+      <w:pPr>
+        <w:jc w:val="both"/>
+        <w:rPr>
+          <w:rFonts w:ascii="Times New Roman" w:hAnsi="Times New Roman" w:cs="Times New Roman"/>
+          <w:sz w:val="28"/>
+          <w:szCs w:val="28"/>
+        </w:rPr>
+      </w:pPr>
+      <w:r>
+        <w:rPr>
+          <w:rFonts w:ascii="Times New Roman" w:hAnsi="Times New Roman" w:cs="Times New Roman"/>
+          <w:sz w:val="28"/>
+          <w:szCs w:val="28"/>
+        </w:rPr>
+        <w:t xml:space="preserve">TEXT ===&gt; </w:t>
+      </w:r>
+      <w:proofErr w:type="spellStart"/>
+      <w:r>
+        <w:rPr>
+          <w:rFonts w:ascii="Times New Roman" w:hAnsi="Times New Roman" w:cs="Times New Roman"/>
+          <w:sz w:val="28"/>
+          <w:szCs w:val="28"/>
+        </w:rPr>
+        <w:t>i</w:t>
+      </w:r>
+      <w:proofErr w:type="spellEnd"/>
+      <w:r>
+        <w:rPr>
+          <w:rFonts w:ascii="Times New Roman" w:hAnsi="Times New Roman" w:cs="Times New Roman"/>
+          <w:sz w:val="28"/>
+          <w:szCs w:val="28"/>
+        </w:rPr>
+        <w:t xml:space="preserve"> am in a new country</w:t>
+      </w:r>
+    </w:p>
+    <w:p>
+      <w:pPr>
+        <w:jc w:val="both"/>
+        <w:rPr>
+          <w:rFonts w:ascii="Times New Roman" w:hAnsi="Times New Roman" w:cs="Times New Roman"/>
+          <w:sz w:val="28"/>
+          <w:szCs w:val="28"/>
+        </w:rPr>
+      </w:pPr>
+      <w:r>
+        <w:rPr>
+          <w:rFonts w:ascii="Times New Roman" w:hAnsi="Times New Roman" w:cs="Times New Roman"/>
+          <w:sz w:val="28"/>
+          <w:szCs w:val="28"/>
+        </w:rPr>
+        <w:t>Brute-force (matched at) index: 14.</w:t>
+      </w:r>
+    </w:p>
+    <w:p>
+      <w:pPr>
+        <w:jc w:val="both"/>
+        <w:rPr>
+          <w:rFonts w:ascii="Times New Roman" w:hAnsi="Times New Roman" w:cs="Times New Roman"/>
+          <w:sz w:val="28"/>
+          <w:szCs w:val="28"/>
+        </w:rPr>
+      </w:pPr>
+      <w:r>
+        <w:rPr>
+          <w:rFonts w:ascii="Times New Roman" w:hAnsi="Times New Roman" w:cs="Times New Roman"/>
+          <w:sz w:val="28"/>
+          <w:szCs w:val="28"/>
+        </w:rPr>
+        <w:t xml:space="preserve">BM </w:t>
+      </w:r>
+      <w:proofErr w:type="spellStart"/>
+      <w:r>
+        <w:rPr>
+          <w:rFonts w:ascii="Times New Roman" w:hAnsi="Times New Roman" w:cs="Times New Roman"/>
+          <w:sz w:val="28"/>
+          <w:szCs w:val="28"/>
+        </w:rPr>
+        <w:t>Horspool</w:t>
+      </w:r>
+      <w:proofErr w:type="spellEnd"/>
+      <w:r>
+        <w:rPr>
+          <w:rFonts w:ascii="Times New Roman" w:hAnsi="Times New Roman" w:cs="Times New Roman"/>
+          <w:sz w:val="28"/>
+          <w:szCs w:val="28"/>
+        </w:rPr>
+        <w:t xml:space="preserve"> (matched at) index: 14.</w:t>
+      </w:r>
+    </w:p>
+    <w:p>
+      <w:pPr>
+        <w:jc w:val="both"/>
+        <w:rPr>
+          <w:rFonts w:ascii="Times New Roman" w:hAnsi="Times New Roman" w:cs="Times New Roman"/>
+          <w:sz w:val="28"/>
+          <w:szCs w:val="28"/>
+        </w:rPr>
+      </w:pPr>
+      <w:r>
+        <w:rPr>
+          <w:rFonts w:ascii="Times New Roman" w:hAnsi="Times New Roman" w:cs="Times New Roman"/>
+          <w:sz w:val="28"/>
+          <w:szCs w:val="28"/>
+        </w:rPr>
+        <w:t>KMP (matched at) index: 14.</w:t>
+      </w:r>
+    </w:p>
+    <w:p>
+      <w:pPr>
+        <w:pBdr>
+          <w:bottom w:val="single" w:sz="6" w:space="1" w:color="auto"/>
+        </w:pBdr>
+        <w:jc w:val="both"/>
+        <w:rPr>
+          <w:rFonts w:ascii="Times New Roman" w:hAnsi="Times New Roman" w:cs="Times New Roman"/>
+          <w:b/>
+          <w:sz w:val="36"/>
+          <w:szCs w:val="36"/>
+        </w:rPr>
+      </w:pPr>
+    </w:p>
+    <w:p>
+      <w:pPr>
+        <w:pBdr>
+          <w:bottom w:val="single" w:sz="6" w:space="1" w:color="auto"/>
+        </w:pBdr>
+        <w:jc w:val="both"/>
+        <w:rPr>
+          <w:rFonts w:ascii="Times New Roman" w:hAnsi="Times New Roman" w:cs="Times New Roman"/>
+          <w:b/>
+          <w:sz w:val="28"/>
+          <w:szCs w:val="28"/>
+        </w:rPr>
+      </w:pPr>
+      <w:r>
+        <w:rPr>
+          <w:rFonts w:ascii="Times New Roman" w:hAnsi="Times New Roman" w:cs="Times New Roman"/>
+          <w:b/>
+          <w:sz w:val="28"/>
+          <w:szCs w:val="28"/>
+        </w:rPr>
+        <w:t>EXPERIMENT NO ===&gt; 8</w:t>
+      </w:r>
+    </w:p>
+    <w:p>
+      <w:pPr>
+        <w:pBdr>
+          <w:bottom w:val="single" w:sz="6" w:space="1" w:color="auto"/>
+        </w:pBdr>
+        <w:jc w:val="both"/>
+        <w:rPr>
+          <w:rFonts w:ascii="Times New Roman" w:hAnsi="Times New Roman" w:cs="Times New Roman"/>
+          <w:sz w:val="28"/>
+          <w:szCs w:val="28"/>
+        </w:rPr>
+      </w:pPr>
+      <w:r>
+        <w:rPr>
+          <w:rFonts w:ascii="Times New Roman" w:hAnsi="Times New Roman" w:cs="Times New Roman"/>
+          <w:sz w:val="28"/>
+          <w:szCs w:val="28"/>
+        </w:rPr>
+        <w:t>PATTERN ===&gt; student</w:t>
+      </w:r>
+    </w:p>
+    <w:p>
+      <w:pPr>
+        <w:pBdr>
+          <w:bottom w:val="single" w:sz="6" w:space="1" w:color="auto"/>
+        </w:pBdr>
+        <w:jc w:val="both"/>
+        <w:rPr>
+          <w:rFonts w:ascii="Times New Roman" w:hAnsi="Times New Roman" w:cs="Times New Roman"/>
+          <w:sz w:val="28"/>
+          <w:szCs w:val="28"/>
+        </w:rPr>
+      </w:pPr>
+      <w:r>
+        <w:rPr>
+          <w:rFonts w:ascii="Times New Roman" w:hAnsi="Times New Roman" w:cs="Times New Roman"/>
+          <w:sz w:val="28"/>
+          <w:szCs w:val="28"/>
+        </w:rPr>
+        <w:t>TEXT ===&gt; this is algorithm class</w:t>
+      </w:r>
+    </w:p>
+    <w:p>
+      <w:pPr>
+        <w:pBdr>
+          <w:bottom w:val="single" w:sz="6" w:space="1" w:color="auto"/>
+        </w:pBdr>
+        <w:jc w:val="both"/>
+        <w:rPr>
+          <w:rFonts w:ascii="Times New Roman" w:hAnsi="Times New Roman" w:cs="Times New Roman"/>
+          <w:sz w:val="28"/>
+          <w:szCs w:val="28"/>
+        </w:rPr>
+      </w:pPr>
+      <w:r>
+        <w:rPr>
+          <w:rFonts w:ascii="Times New Roman" w:hAnsi="Times New Roman" w:cs="Times New Roman"/>
+          <w:sz w:val="28"/>
+          <w:szCs w:val="28"/>
+        </w:rPr>
+        <w:t>Brute-force (matched at) index: -1.</w:t>
+      </w:r>
+    </w:p>
+    <w:p>
+      <w:pPr>
+        <w:pBdr>
+          <w:bottom w:val="single" w:sz="6" w:space="1" w:color="auto"/>
+        </w:pBdr>
+        <w:jc w:val="both"/>
+        <w:rPr>
+          <w:rFonts w:ascii="Times New Roman" w:hAnsi="Times New Roman" w:cs="Times New Roman"/>
+          <w:sz w:val="28"/>
+          <w:szCs w:val="28"/>
+        </w:rPr>
+      </w:pPr>
+      <w:r>
+        <w:rPr>
+          <w:rFonts w:ascii="Times New Roman" w:hAnsi="Times New Roman" w:cs="Times New Roman"/>
+          <w:sz w:val="28"/>
+          <w:szCs w:val="28"/>
+        </w:rPr>
+        <w:t xml:space="preserve">BM </w:t>
+      </w:r>
+      <w:proofErr w:type="spellStart"/>
+      <w:r>
+        <w:rPr>
+          <w:rFonts w:ascii="Times New Roman" w:hAnsi="Times New Roman" w:cs="Times New Roman"/>
+          <w:sz w:val="28"/>
+          <w:szCs w:val="28"/>
+        </w:rPr>
+        <w:t>Horspool</w:t>
+      </w:r>
+      <w:proofErr w:type="spellEnd"/>
+      <w:r>
+        <w:rPr>
+          <w:rFonts w:ascii="Times New Roman" w:hAnsi="Times New Roman" w:cs="Times New Roman"/>
+          <w:sz w:val="28"/>
+          <w:szCs w:val="28"/>
+        </w:rPr>
+        <w:t xml:space="preserve"> (matched at) index: -1.</w:t>
+      </w:r>
+    </w:p>
+    <w:p>
+      <w:pPr>
+        <w:pBdr>
+          <w:bottom w:val="single" w:sz="6" w:space="1" w:color="auto"/>
+        </w:pBdr>
+        <w:jc w:val="both"/>
+        <w:rPr>
+          <w:rFonts w:ascii="Times New Roman" w:hAnsi="Times New Roman" w:cs="Times New Roman"/>
+          <w:sz w:val="28"/>
+          <w:szCs w:val="28"/>
+        </w:rPr>
+      </w:pPr>
+      <w:r>
+        <w:rPr>
+          <w:rFonts w:ascii="Times New Roman" w:hAnsi="Times New Roman" w:cs="Times New Roman"/>
+          <w:sz w:val="28"/>
+          <w:szCs w:val="28"/>
+        </w:rPr>
+        <w:t>KMP (matched at) index: -1.</w:t>
+      </w:r>
+    </w:p>
+    <w:p>
+      <w:pPr>
+        <w:pBdr>
+          <w:bottom w:val="single" w:sz="6" w:space="1" w:color="auto"/>
+        </w:pBdr>
+        <w:jc w:val="both"/>
+        <w:rPr>
+          <w:rFonts w:ascii="Times New Roman" w:hAnsi="Times New Roman" w:cs="Times New Roman"/>
+          <w:sz w:val="28"/>
+          <w:szCs w:val="28"/>
+        </w:rPr>
+      </w:pPr>
+    </w:p>
+    <w:p>
+      <w:pPr>
+        <w:pBdr>
+          <w:bottom w:val="single" w:sz="6" w:space="1" w:color="auto"/>
+        </w:pBdr>
+        <w:jc w:val="both"/>
+        <w:rPr>
+          <w:rFonts w:ascii="Times New Roman" w:hAnsi="Times New Roman" w:cs="Times New Roman"/>
+          <w:b/>
+          <w:sz w:val="28"/>
+          <w:szCs w:val="28"/>
+        </w:rPr>
+      </w:pPr>
+      <w:r>
+        <w:rPr>
+          <w:rFonts w:ascii="Times New Roman" w:hAnsi="Times New Roman" w:cs="Times New Roman"/>
+          <w:b/>
+          <w:sz w:val="28"/>
+          <w:szCs w:val="28"/>
+        </w:rPr>
+        <w:t>EXPERIMENT NO ===&gt; 9</w:t>
+      </w:r>
+    </w:p>
+    <w:p>
+      <w:pPr>
+        <w:pBdr>
+          <w:bottom w:val="single" w:sz="6" w:space="1" w:color="auto"/>
+        </w:pBdr>
+        <w:jc w:val="both"/>
+        <w:rPr>
+          <w:rFonts w:ascii="Times New Roman" w:hAnsi="Times New Roman" w:cs="Times New Roman"/>
+          <w:sz w:val="28"/>
+          <w:szCs w:val="28"/>
+        </w:rPr>
+      </w:pPr>
+      <w:r>
+        <w:rPr>
+          <w:rFonts w:ascii="Times New Roman" w:hAnsi="Times New Roman" w:cs="Times New Roman"/>
+          <w:sz w:val="28"/>
+          <w:szCs w:val="28"/>
+        </w:rPr>
+        <w:t>PATTERN ===&gt; present</w:t>
+      </w:r>
+    </w:p>
+    <w:p>
+      <w:pPr>
+        <w:pBdr>
+          <w:bottom w:val="single" w:sz="6" w:space="1" w:color="auto"/>
+        </w:pBdr>
+        <w:jc w:val="both"/>
+        <w:rPr>
+          <w:rFonts w:ascii="Times New Roman" w:hAnsi="Times New Roman" w:cs="Times New Roman"/>
+          <w:sz w:val="28"/>
+          <w:szCs w:val="28"/>
+        </w:rPr>
+      </w:pPr>
+      <w:r>
+        <w:rPr>
+          <w:rFonts w:ascii="Times New Roman" w:hAnsi="Times New Roman" w:cs="Times New Roman"/>
+          <w:sz w:val="28"/>
+          <w:szCs w:val="28"/>
+        </w:rPr>
+        <w:t>TEXT ===&gt; this pattern is present here</w:t>
+      </w:r>
+    </w:p>
+    <w:p>
+      <w:pPr>
+        <w:pBdr>
+          <w:bottom w:val="single" w:sz="6" w:space="1" w:color="auto"/>
+        </w:pBdr>
+        <w:jc w:val="both"/>
+        <w:rPr>
+          <w:rFonts w:ascii="Times New Roman" w:hAnsi="Times New Roman" w:cs="Times New Roman"/>
+          <w:sz w:val="28"/>
+          <w:szCs w:val="28"/>
+        </w:rPr>
+      </w:pPr>
+      <w:r>
+        <w:rPr>
+          <w:rFonts w:ascii="Times New Roman" w:hAnsi="Times New Roman" w:cs="Times New Roman"/>
+          <w:sz w:val="28"/>
+          <w:szCs w:val="28"/>
+        </w:rPr>
+        <w:t>Brute-force (matched at) index: 16.</w:t>
+      </w:r>
+    </w:p>
+    <w:p>
+      <w:pPr>
+        <w:pBdr>
+          <w:bottom w:val="single" w:sz="6" w:space="1" w:color="auto"/>
+        </w:pBdr>
+        <w:jc w:val="both"/>
+        <w:rPr>
+          <w:rFonts w:ascii="Times New Roman" w:hAnsi="Times New Roman" w:cs="Times New Roman"/>
+          <w:sz w:val="28"/>
+          <w:szCs w:val="28"/>
+        </w:rPr>
+      </w:pPr>
+      <w:r>
+        <w:rPr>
+          <w:rFonts w:ascii="Times New Roman" w:hAnsi="Times New Roman" w:cs="Times New Roman"/>
+          <w:sz w:val="28"/>
+          <w:szCs w:val="28"/>
+        </w:rPr>
+        <w:t xml:space="preserve">BM </w:t>
+      </w:r>
+      <w:proofErr w:type="spellStart"/>
+      <w:r>
+        <w:rPr>
+          <w:rFonts w:ascii="Times New Roman" w:hAnsi="Times New Roman" w:cs="Times New Roman"/>
+          <w:sz w:val="28"/>
+          <w:szCs w:val="28"/>
+        </w:rPr>
+        <w:t>Horspool</w:t>
+      </w:r>
+      <w:proofErr w:type="spellEnd"/>
+      <w:r>
+        <w:rPr>
+          <w:rFonts w:ascii="Times New Roman" w:hAnsi="Times New Roman" w:cs="Times New Roman"/>
+          <w:sz w:val="28"/>
+          <w:szCs w:val="28"/>
+        </w:rPr>
+        <w:t xml:space="preserve"> (matched at) index: 16.</w:t>
+      </w:r>
+    </w:p>
+    <w:p>
+      <w:pPr>
+        <w:pBdr>
+          <w:bottom w:val="single" w:sz="6" w:space="1" w:color="auto"/>
+        </w:pBdr>
+        <w:jc w:val="both"/>
+        <w:rPr>
+          <w:rFonts w:ascii="Times New Roman" w:hAnsi="Times New Roman" w:cs="Times New Roman"/>
+          <w:sz w:val="28"/>
+          <w:szCs w:val="28"/>
+        </w:rPr>
+      </w:pPr>
+      <w:r>
+        <w:rPr>
+          <w:rFonts w:ascii="Times New Roman" w:hAnsi="Times New Roman" w:cs="Times New Roman"/>
+          <w:sz w:val="28"/>
+          <w:szCs w:val="28"/>
+        </w:rPr>
+        <w:t>KMP (matched at) index: 16.</w:t>
+      </w:r>
+    </w:p>
+    <w:p>
+      <w:pPr>
+        <w:pBdr>
+          <w:bottom w:val="single" w:sz="6" w:space="1" w:color="auto"/>
+        </w:pBdr>
+        <w:jc w:val="both"/>
+        <w:rPr>
+          <w:rFonts w:ascii="Times New Roman" w:hAnsi="Times New Roman" w:cs="Times New Roman"/>
+          <w:sz w:val="28"/>
+          <w:szCs w:val="28"/>
+        </w:rPr>
+      </w:pPr>
+    </w:p>
+    <w:p>
+      <w:pPr>
+        <w:pBdr>
+          <w:bottom w:val="single" w:sz="6" w:space="1" w:color="auto"/>
+        </w:pBdr>
+        <w:jc w:val="both"/>
+        <w:rPr>
+          <w:rFonts w:ascii="Times New Roman" w:hAnsi="Times New Roman" w:cs="Times New Roman"/>
+          <w:sz w:val="28"/>
+          <w:szCs w:val="28"/>
+        </w:rPr>
+      </w:pPr>
+    </w:p>
+    <w:p>
+      <w:pPr>
+        <w:pBdr>
+          <w:bottom w:val="single" w:sz="6" w:space="1" w:color="auto"/>
+        </w:pBdr>
+        <w:jc w:val="both"/>
+        <w:rPr>
+          <w:rFonts w:ascii="Times New Roman" w:hAnsi="Times New Roman" w:cs="Times New Roman"/>
+          <w:sz w:val="28"/>
+          <w:szCs w:val="28"/>
+        </w:rPr>
+      </w:pPr>
+    </w:p>
+    <w:p>
+      <w:pPr>
+        <w:pBdr>
+          <w:bottom w:val="single" w:sz="6" w:space="1" w:color="auto"/>
+        </w:pBdr>
+        <w:jc w:val="both"/>
+        <w:rPr>
+          <w:rFonts w:ascii="Times New Roman" w:hAnsi="Times New Roman" w:cs="Times New Roman"/>
+          <w:sz w:val="28"/>
+          <w:szCs w:val="28"/>
+        </w:rPr>
+      </w:pPr>
+    </w:p>
+    <w:p>
+      <w:pPr>
+        <w:pBdr>
+          <w:bottom w:val="single" w:sz="6" w:space="1" w:color="auto"/>
+        </w:pBdr>
+        <w:jc w:val="both"/>
+        <w:rPr>
+          <w:rFonts w:ascii="Times New Roman" w:hAnsi="Times New Roman" w:cs="Times New Roman"/>
+          <w:sz w:val="28"/>
+          <w:szCs w:val="28"/>
+        </w:rPr>
+      </w:pPr>
+    </w:p>
+    <w:p>
+      <w:pPr>
+        <w:pBdr>
+          <w:bottom w:val="single" w:sz="6" w:space="1" w:color="auto"/>
+        </w:pBdr>
+        <w:jc w:val="both"/>
+        <w:rPr>
+          <w:rFonts w:ascii="Times New Roman" w:hAnsi="Times New Roman" w:cs="Times New Roman"/>
+          <w:b/>
+          <w:sz w:val="28"/>
+          <w:szCs w:val="28"/>
+        </w:rPr>
+      </w:pPr>
+      <w:r>
+        <w:rPr>
+          <w:rFonts w:ascii="Times New Roman" w:hAnsi="Times New Roman" w:cs="Times New Roman"/>
+          <w:b/>
+          <w:sz w:val="28"/>
+          <w:szCs w:val="28"/>
+        </w:rPr>
+        <w:lastRenderedPageBreak/>
+        <w:t>EXPERIMENT NO ===&gt; 10</w:t>
+      </w:r>
+    </w:p>
+    <w:p>
+      <w:pPr>
+        <w:pBdr>
+          <w:bottom w:val="single" w:sz="6" w:space="1" w:color="auto"/>
+        </w:pBdr>
+        <w:jc w:val="both"/>
+        <w:rPr>
+          <w:rFonts w:ascii="Times New Roman" w:hAnsi="Times New Roman" w:cs="Times New Roman"/>
+          <w:sz w:val="28"/>
+          <w:szCs w:val="28"/>
+        </w:rPr>
+      </w:pPr>
+      <w:r>
+        <w:rPr>
+          <w:rFonts w:ascii="Times New Roman" w:hAnsi="Times New Roman" w:cs="Times New Roman"/>
+          <w:sz w:val="28"/>
+          <w:szCs w:val="28"/>
+        </w:rPr>
+        <w:t>PATTERN ===&gt; absent</w:t>
+      </w:r>
+    </w:p>
+    <w:p>
+      <w:pPr>
+        <w:pBdr>
+          <w:bottom w:val="single" w:sz="6" w:space="1" w:color="auto"/>
+        </w:pBdr>
+        <w:jc w:val="both"/>
+        <w:rPr>
+          <w:rFonts w:ascii="Times New Roman" w:hAnsi="Times New Roman" w:cs="Times New Roman"/>
+          <w:sz w:val="28"/>
+          <w:szCs w:val="28"/>
+        </w:rPr>
+      </w:pPr>
+      <w:r>
+        <w:rPr>
+          <w:rFonts w:ascii="Times New Roman" w:hAnsi="Times New Roman" w:cs="Times New Roman"/>
+          <w:sz w:val="28"/>
+          <w:szCs w:val="28"/>
+        </w:rPr>
+        <w:t>TEXT ===&gt; this pattern is not present here</w:t>
+      </w:r>
+    </w:p>
+    <w:p>
+      <w:pPr>
+        <w:pBdr>
+          <w:bottom w:val="single" w:sz="6" w:space="1" w:color="auto"/>
+        </w:pBdr>
+        <w:jc w:val="both"/>
+        <w:rPr>
+          <w:rFonts w:ascii="Times New Roman" w:hAnsi="Times New Roman" w:cs="Times New Roman"/>
+          <w:sz w:val="28"/>
+          <w:szCs w:val="28"/>
+        </w:rPr>
+      </w:pPr>
+      <w:r>
+        <w:rPr>
+          <w:rFonts w:ascii="Times New Roman" w:hAnsi="Times New Roman" w:cs="Times New Roman"/>
+          <w:sz w:val="28"/>
+          <w:szCs w:val="28"/>
+        </w:rPr>
+        <w:t>Brute-force (matched at) index: -1.</w:t>
+      </w:r>
+    </w:p>
+    <w:p>
+      <w:pPr>
+        <w:pBdr>
+          <w:bottom w:val="single" w:sz="6" w:space="1" w:color="auto"/>
+        </w:pBdr>
+        <w:jc w:val="both"/>
+        <w:rPr>
+          <w:rFonts w:ascii="Times New Roman" w:hAnsi="Times New Roman" w:cs="Times New Roman"/>
+          <w:sz w:val="28"/>
+          <w:szCs w:val="28"/>
+        </w:rPr>
+      </w:pPr>
+      <w:r>
+        <w:rPr>
+          <w:rFonts w:ascii="Times New Roman" w:hAnsi="Times New Roman" w:cs="Times New Roman"/>
+          <w:sz w:val="28"/>
+          <w:szCs w:val="28"/>
+        </w:rPr>
+        <w:t xml:space="preserve">BM </w:t>
+      </w:r>
+      <w:proofErr w:type="spellStart"/>
+      <w:r>
+        <w:rPr>
+          <w:rFonts w:ascii="Times New Roman" w:hAnsi="Times New Roman" w:cs="Times New Roman"/>
+          <w:sz w:val="28"/>
+          <w:szCs w:val="28"/>
+        </w:rPr>
+        <w:t>Horspool</w:t>
+      </w:r>
+      <w:proofErr w:type="spellEnd"/>
+      <w:r>
+        <w:rPr>
+          <w:rFonts w:ascii="Times New Roman" w:hAnsi="Times New Roman" w:cs="Times New Roman"/>
+          <w:sz w:val="28"/>
+          <w:szCs w:val="28"/>
+        </w:rPr>
+        <w:t xml:space="preserve"> (matched at) index: -1.</w:t>
+      </w:r>
+    </w:p>
+    <w:p>
+      <w:pPr>
+        <w:pBdr>
+          <w:bottom w:val="single" w:sz="6" w:space="1" w:color="auto"/>
+        </w:pBdr>
+        <w:jc w:val="both"/>
+        <w:rPr>
+          <w:rFonts w:ascii="Times New Roman" w:hAnsi="Times New Roman" w:cs="Times New Roman"/>
+          <w:sz w:val="28"/>
+          <w:szCs w:val="28"/>
+        </w:rPr>
+      </w:pPr>
+      <w:r>
+        <w:rPr>
+          <w:rFonts w:ascii="Times New Roman" w:hAnsi="Times New Roman" w:cs="Times New Roman"/>
+          <w:sz w:val="28"/>
+          <w:szCs w:val="28"/>
+        </w:rPr>
+        <w:t>KMP (matched at) index: -1.</w:t>
+      </w:r>
+    </w:p>
+    <w:p>
+      <w:pPr>
+        <w:pBdr>
+          <w:bottom w:val="single" w:sz="6" w:space="1" w:color="auto"/>
+        </w:pBdr>
+        <w:jc w:val="both"/>
+        <w:rPr>
+          <w:rFonts w:ascii="Times New Roman" w:hAnsi="Times New Roman" w:cs="Times New Roman"/>
+          <w:sz w:val="28"/>
+          <w:szCs w:val="28"/>
+        </w:rPr>
+      </w:pPr>
+    </w:p>
+    <w:p>
+      <w:pPr>
+        <w:pBdr>
+          <w:bottom w:val="single" w:sz="6" w:space="1" w:color="auto"/>
+        </w:pBdr>
+        <w:jc w:val="both"/>
+        <w:rPr>
+          <w:rFonts w:ascii="Times New Roman" w:hAnsi="Times New Roman" w:cs="Times New Roman"/>
+          <w:sz w:val="28"/>
+          <w:szCs w:val="28"/>
+        </w:rPr>
+      </w:pPr>
+    </w:p>
+    <w:p>
+      <w:pPr>
+        <w:pBdr>
+          <w:bottom w:val="single" w:sz="6" w:space="1" w:color="auto"/>
+        </w:pBdr>
+        <w:jc w:val="both"/>
+        <w:rPr>
+          <w:rFonts w:ascii="Times New Roman" w:hAnsi="Times New Roman" w:cs="Times New Roman"/>
+          <w:b/>
+          <w:sz w:val="28"/>
+          <w:szCs w:val="28"/>
+        </w:rPr>
+      </w:pPr>
+      <w:r>
+        <w:rPr>
+          <w:rFonts w:ascii="Times New Roman" w:hAnsi="Times New Roman" w:cs="Times New Roman"/>
+          <w:b/>
+          <w:sz w:val="36"/>
+          <w:szCs w:val="36"/>
+        </w:rPr>
+        <w:t>Table for Number of Comparison</w:t>
+      </w:r>
+    </w:p>
+    <w:p>
+      <w:pPr>
+        <w:jc w:val="both"/>
+        <w:rPr>
+          <w:rFonts w:ascii="Times New Roman" w:hAnsi="Times New Roman" w:cs="Times New Roman"/>
+          <w:sz w:val="28"/>
+          <w:szCs w:val="28"/>
+        </w:rPr>
+      </w:pPr>
+      <w:r>
+        <w:rPr>
+          <w:rFonts w:ascii="Times New Roman" w:hAnsi="Times New Roman" w:cs="Times New Roman"/>
+          <w:sz w:val="28"/>
+          <w:szCs w:val="28"/>
+        </w:rPr>
+        <w:t xml:space="preserve">The table with the number of </w:t>
+      </w:r>
+      <w:proofErr w:type="gramStart"/>
+      <w:r>
+        <w:rPr>
+          <w:rFonts w:ascii="Times New Roman" w:hAnsi="Times New Roman" w:cs="Times New Roman"/>
+          <w:sz w:val="28"/>
+          <w:szCs w:val="28"/>
+        </w:rPr>
+        <w:t>comparison</w:t>
+      </w:r>
+      <w:proofErr w:type="gramEnd"/>
+      <w:r>
+        <w:rPr>
+          <w:rFonts w:ascii="Times New Roman" w:hAnsi="Times New Roman" w:cs="Times New Roman"/>
+          <w:sz w:val="28"/>
+          <w:szCs w:val="28"/>
+        </w:rPr>
+        <w:t xml:space="preserve"> </w:t>
+      </w:r>
+      <w:r>
+        <w:rPr>
+          <w:rFonts w:ascii="Times New Roman" w:hAnsi="Times New Roman" w:cs="Times New Roman"/>
+          <w:sz w:val="28"/>
+          <w:szCs w:val="28"/>
+        </w:rPr>
+        <w:t xml:space="preserve">need </w:t>
+      </w:r>
+      <w:r>
+        <w:rPr>
+          <w:rFonts w:ascii="Times New Roman" w:hAnsi="Times New Roman" w:cs="Times New Roman"/>
+          <w:sz w:val="28"/>
+          <w:szCs w:val="28"/>
+        </w:rPr>
+        <w:t>value</w:t>
+      </w:r>
+      <w:r>
+        <w:rPr>
+          <w:rFonts w:ascii="Times New Roman" w:hAnsi="Times New Roman" w:cs="Times New Roman"/>
+          <w:sz w:val="28"/>
+          <w:szCs w:val="28"/>
+        </w:rPr>
+        <w:t>s</w:t>
+      </w:r>
+      <w:r>
+        <w:rPr>
+          <w:rFonts w:ascii="Times New Roman" w:hAnsi="Times New Roman" w:cs="Times New Roman"/>
+          <w:sz w:val="28"/>
+          <w:szCs w:val="28"/>
+        </w:rPr>
+        <w:t xml:space="preserve"> is given below for each experiment and each of these algorithm.</w:t>
+      </w:r>
+    </w:p>
+    <w:p>
+      <w:pPr>
+        <w:jc w:val="both"/>
+        <w:rPr>
+          <w:rFonts w:ascii="Times New Roman" w:hAnsi="Times New Roman" w:cs="Times New Roman"/>
+          <w:sz w:val="28"/>
+          <w:szCs w:val="28"/>
+        </w:rPr>
+      </w:pPr>
+    </w:p>
+    <w:tbl>
+      <w:tblPr>
+        <w:tblStyle w:val="TableGrid"/>
+        <w:tblW w:w="0" w:type="auto"/>
+        <w:tblLook w:val="04A0" w:firstRow="1" w:lastRow="0" w:firstColumn="1" w:lastColumn="0" w:noHBand="0" w:noVBand="1"/>
+      </w:tblPr>
+      <w:tblGrid>
+        <w:gridCol w:w="1260"/>
+        <w:gridCol w:w="809"/>
+        <w:gridCol w:w="809"/>
+        <w:gridCol w:w="809"/>
+        <w:gridCol w:w="809"/>
+        <w:gridCol w:w="809"/>
+        <w:gridCol w:w="809"/>
+        <w:gridCol w:w="809"/>
+        <w:gridCol w:w="809"/>
+        <w:gridCol w:w="809"/>
+        <w:gridCol w:w="809"/>
+      </w:tblGrid>
+      <w:tr>
+        <w:tc>
+          <w:tcPr>
+            <w:tcW w:w="850" w:type="dxa"/>
+          </w:tcPr>
+          <w:p>
+            <w:pPr>
+              <w:jc w:val="both"/>
+              <w:rPr>
+                <w:rFonts w:ascii="Times New Roman" w:hAnsi="Times New Roman" w:cs="Times New Roman"/>
+                <w:sz w:val="28"/>
+                <w:szCs w:val="28"/>
+              </w:rPr>
+            </w:pPr>
+            <w:proofErr w:type="spellStart"/>
+            <w:r>
+              <w:rPr>
+                <w:rFonts w:ascii="Times New Roman" w:hAnsi="Times New Roman" w:cs="Times New Roman"/>
+                <w:sz w:val="28"/>
+                <w:szCs w:val="28"/>
+              </w:rPr>
+              <w:t>Alg</w:t>
+            </w:r>
+            <w:proofErr w:type="spellEnd"/>
+            <w:r>
+              <w:rPr>
+                <w:rFonts w:ascii="Times New Roman" w:hAnsi="Times New Roman" w:cs="Times New Roman"/>
+                <w:sz w:val="28"/>
+                <w:szCs w:val="28"/>
+              </w:rPr>
+              <w:t xml:space="preserve"> </w:t>
+            </w:r>
+            <w:r>
+              <w:rPr>
+                <w:rFonts w:ascii="Times New Roman" w:hAnsi="Times New Roman" w:cs="Times New Roman"/>
+                <w:sz w:val="28"/>
+                <w:szCs w:val="28"/>
+              </w:rPr>
+              <w:t>/</w:t>
+            </w:r>
+            <w:r>
+              <w:rPr>
+                <w:rFonts w:ascii="Times New Roman" w:hAnsi="Times New Roman" w:cs="Times New Roman"/>
+                <w:sz w:val="28"/>
+                <w:szCs w:val="28"/>
+              </w:rPr>
+              <w:t>Exp</w:t>
+            </w:r>
+            <w:r>
+              <w:rPr>
+                <w:rFonts w:ascii="Times New Roman" w:hAnsi="Times New Roman" w:cs="Times New Roman"/>
+                <w:sz w:val="28"/>
+                <w:szCs w:val="28"/>
+              </w:rPr>
+              <w:t xml:space="preserve"> No</w:t>
+            </w:r>
+          </w:p>
+        </w:tc>
+        <w:tc>
+          <w:tcPr>
+            <w:tcW w:w="850" w:type="dxa"/>
+          </w:tcPr>
+          <w:p>
+            <w:pPr>
+              <w:jc w:val="both"/>
+              <w:rPr>
+                <w:rFonts w:ascii="Times New Roman" w:hAnsi="Times New Roman" w:cs="Times New Roman"/>
+                <w:sz w:val="28"/>
+                <w:szCs w:val="28"/>
+              </w:rPr>
+            </w:pPr>
+            <w:r>
+              <w:rPr>
+                <w:rFonts w:ascii="Times New Roman" w:hAnsi="Times New Roman" w:cs="Times New Roman"/>
+                <w:sz w:val="28"/>
+                <w:szCs w:val="28"/>
+              </w:rPr>
+              <w:t>1</w:t>
+            </w:r>
+          </w:p>
+        </w:tc>
+        <w:tc>
+          <w:tcPr>
+            <w:tcW w:w="850" w:type="dxa"/>
+          </w:tcPr>
+          <w:p>
+            <w:pPr>
+              <w:jc w:val="both"/>
+              <w:rPr>
+                <w:rFonts w:ascii="Times New Roman" w:hAnsi="Times New Roman" w:cs="Times New Roman"/>
+                <w:sz w:val="28"/>
+                <w:szCs w:val="28"/>
+              </w:rPr>
+            </w:pPr>
+            <w:r>
+              <w:rPr>
+                <w:rFonts w:ascii="Times New Roman" w:hAnsi="Times New Roman" w:cs="Times New Roman"/>
+                <w:sz w:val="28"/>
+                <w:szCs w:val="28"/>
+              </w:rPr>
+              <w:t>2</w:t>
+            </w:r>
+          </w:p>
+        </w:tc>
+        <w:tc>
+          <w:tcPr>
+            <w:tcW w:w="850" w:type="dxa"/>
+          </w:tcPr>
+          <w:p>
+            <w:pPr>
+              <w:jc w:val="both"/>
+              <w:rPr>
+                <w:rFonts w:ascii="Times New Roman" w:hAnsi="Times New Roman" w:cs="Times New Roman"/>
+                <w:sz w:val="28"/>
+                <w:szCs w:val="28"/>
+              </w:rPr>
+            </w:pPr>
+            <w:r>
+              <w:rPr>
+                <w:rFonts w:ascii="Times New Roman" w:hAnsi="Times New Roman" w:cs="Times New Roman"/>
+                <w:sz w:val="28"/>
+                <w:szCs w:val="28"/>
+              </w:rPr>
+              <w:t>3</w:t>
+            </w:r>
+          </w:p>
+        </w:tc>
+        <w:tc>
+          <w:tcPr>
+            <w:tcW w:w="850" w:type="dxa"/>
+          </w:tcPr>
+          <w:p>
+            <w:pPr>
+              <w:jc w:val="both"/>
+              <w:rPr>
+                <w:rFonts w:ascii="Times New Roman" w:hAnsi="Times New Roman" w:cs="Times New Roman"/>
+                <w:sz w:val="28"/>
+                <w:szCs w:val="28"/>
+              </w:rPr>
+            </w:pPr>
+            <w:r>
+              <w:rPr>
+                <w:rFonts w:ascii="Times New Roman" w:hAnsi="Times New Roman" w:cs="Times New Roman"/>
+                <w:sz w:val="28"/>
+                <w:szCs w:val="28"/>
+              </w:rPr>
+              <w:t>4</w:t>
+            </w:r>
+          </w:p>
+        </w:tc>
+        <w:tc>
+          <w:tcPr>
+            <w:tcW w:w="850" w:type="dxa"/>
+          </w:tcPr>
+          <w:p>
+            <w:pPr>
+              <w:jc w:val="both"/>
+              <w:rPr>
+                <w:rFonts w:ascii="Times New Roman" w:hAnsi="Times New Roman" w:cs="Times New Roman"/>
+                <w:sz w:val="28"/>
+                <w:szCs w:val="28"/>
+              </w:rPr>
+            </w:pPr>
+            <w:r>
+              <w:rPr>
+                <w:rFonts w:ascii="Times New Roman" w:hAnsi="Times New Roman" w:cs="Times New Roman"/>
+                <w:sz w:val="28"/>
+                <w:szCs w:val="28"/>
+              </w:rPr>
+              <w:t>5</w:t>
+            </w:r>
+          </w:p>
+        </w:tc>
+        <w:tc>
+          <w:tcPr>
+            <w:tcW w:w="850" w:type="dxa"/>
+          </w:tcPr>
+          <w:p>
+            <w:pPr>
+              <w:jc w:val="both"/>
+              <w:rPr>
+                <w:rFonts w:ascii="Times New Roman" w:hAnsi="Times New Roman" w:cs="Times New Roman"/>
+                <w:sz w:val="28"/>
+                <w:szCs w:val="28"/>
+              </w:rPr>
+            </w:pPr>
+            <w:r>
+              <w:rPr>
+                <w:rFonts w:ascii="Times New Roman" w:hAnsi="Times New Roman" w:cs="Times New Roman"/>
+                <w:sz w:val="28"/>
+                <w:szCs w:val="28"/>
+              </w:rPr>
+              <w:t>6</w:t>
+            </w:r>
+          </w:p>
+        </w:tc>
+        <w:tc>
+          <w:tcPr>
+            <w:tcW w:w="850" w:type="dxa"/>
+          </w:tcPr>
+          <w:p>
+            <w:pPr>
+              <w:jc w:val="both"/>
+              <w:rPr>
+                <w:rFonts w:ascii="Times New Roman" w:hAnsi="Times New Roman" w:cs="Times New Roman"/>
+                <w:sz w:val="28"/>
+                <w:szCs w:val="28"/>
+              </w:rPr>
+            </w:pPr>
+            <w:r>
+              <w:rPr>
+                <w:rFonts w:ascii="Times New Roman" w:hAnsi="Times New Roman" w:cs="Times New Roman"/>
+                <w:sz w:val="28"/>
+                <w:szCs w:val="28"/>
+              </w:rPr>
+              <w:t>7</w:t>
+            </w:r>
+          </w:p>
+        </w:tc>
+        <w:tc>
+          <w:tcPr>
+            <w:tcW w:w="850" w:type="dxa"/>
+          </w:tcPr>
+          <w:p>
+            <w:pPr>
+              <w:jc w:val="both"/>
+              <w:rPr>
+                <w:rFonts w:ascii="Times New Roman" w:hAnsi="Times New Roman" w:cs="Times New Roman"/>
+                <w:sz w:val="28"/>
+                <w:szCs w:val="28"/>
+              </w:rPr>
+            </w:pPr>
+            <w:r>
+              <w:rPr>
+                <w:rFonts w:ascii="Times New Roman" w:hAnsi="Times New Roman" w:cs="Times New Roman"/>
+                <w:sz w:val="28"/>
+                <w:szCs w:val="28"/>
+              </w:rPr>
+              <w:t>8</w:t>
+            </w:r>
+          </w:p>
+        </w:tc>
+        <w:tc>
+          <w:tcPr>
+            <w:tcW w:w="850" w:type="dxa"/>
+          </w:tcPr>
+          <w:p>
+            <w:pPr>
+              <w:jc w:val="both"/>
+              <w:rPr>
+                <w:rFonts w:ascii="Times New Roman" w:hAnsi="Times New Roman" w:cs="Times New Roman"/>
+                <w:sz w:val="28"/>
+                <w:szCs w:val="28"/>
+              </w:rPr>
+            </w:pPr>
+            <w:r>
+              <w:rPr>
+                <w:rFonts w:ascii="Times New Roman" w:hAnsi="Times New Roman" w:cs="Times New Roman"/>
+                <w:sz w:val="28"/>
+                <w:szCs w:val="28"/>
+              </w:rPr>
+              <w:t>9</w:t>
+            </w:r>
+          </w:p>
+        </w:tc>
+        <w:tc>
+          <w:tcPr>
+            <w:tcW w:w="850" w:type="dxa"/>
+          </w:tcPr>
+          <w:p>
+            <w:pPr>
+              <w:jc w:val="both"/>
+              <w:rPr>
+                <w:rFonts w:ascii="Times New Roman" w:hAnsi="Times New Roman" w:cs="Times New Roman"/>
+                <w:sz w:val="28"/>
+                <w:szCs w:val="28"/>
+              </w:rPr>
+            </w:pPr>
+            <w:r>
+              <w:rPr>
+                <w:rFonts w:ascii="Times New Roman" w:hAnsi="Times New Roman" w:cs="Times New Roman"/>
+                <w:sz w:val="28"/>
+                <w:szCs w:val="28"/>
+              </w:rPr>
+              <w:t>10</w:t>
+            </w:r>
+          </w:p>
+        </w:tc>
+      </w:tr>
+      <w:tr>
+        <w:tc>
+          <w:tcPr>
+            <w:tcW w:w="850" w:type="dxa"/>
+          </w:tcPr>
+          <w:p>
+            <w:pPr>
+              <w:jc w:val="both"/>
+              <w:rPr>
+                <w:rFonts w:ascii="Times New Roman" w:hAnsi="Times New Roman" w:cs="Times New Roman"/>
+                <w:sz w:val="28"/>
+                <w:szCs w:val="28"/>
+              </w:rPr>
+            </w:pPr>
+            <w:r>
+              <w:rPr>
+                <w:rFonts w:ascii="Times New Roman" w:hAnsi="Times New Roman" w:cs="Times New Roman"/>
+                <w:sz w:val="28"/>
+                <w:szCs w:val="28"/>
+              </w:rPr>
+              <w:t>Brute-force</w:t>
+            </w:r>
+          </w:p>
+        </w:tc>
+        <w:tc>
+          <w:tcPr>
+            <w:tcW w:w="850" w:type="dxa"/>
+          </w:tcPr>
+          <w:p>
+            <w:pPr>
+              <w:jc w:val="both"/>
+              <w:rPr>
+                <w:rFonts w:ascii="Times New Roman" w:hAnsi="Times New Roman" w:cs="Times New Roman"/>
+                <w:sz w:val="28"/>
+                <w:szCs w:val="28"/>
+              </w:rPr>
+            </w:pPr>
+            <w:r>
+              <w:rPr>
+                <w:rFonts w:ascii="Times New Roman" w:hAnsi="Times New Roman" w:cs="Times New Roman"/>
+                <w:sz w:val="28"/>
+                <w:szCs w:val="28"/>
+              </w:rPr>
+              <w:t>22</w:t>
+            </w:r>
+          </w:p>
+        </w:tc>
+        <w:tc>
+          <w:tcPr>
+            <w:tcW w:w="850" w:type="dxa"/>
+          </w:tcPr>
+          <w:p>
+            <w:pPr>
+              <w:jc w:val="both"/>
+              <w:rPr>
+                <w:rFonts w:ascii="Times New Roman" w:hAnsi="Times New Roman" w:cs="Times New Roman"/>
+                <w:sz w:val="28"/>
+                <w:szCs w:val="28"/>
+              </w:rPr>
+            </w:pPr>
+            <w:r>
+              <w:rPr>
+                <w:rFonts w:ascii="Times New Roman" w:hAnsi="Times New Roman" w:cs="Times New Roman"/>
+                <w:sz w:val="28"/>
+                <w:szCs w:val="28"/>
+              </w:rPr>
+              <w:t>13</w:t>
+            </w:r>
+          </w:p>
+        </w:tc>
+        <w:tc>
+          <w:tcPr>
+            <w:tcW w:w="850" w:type="dxa"/>
+          </w:tcPr>
+          <w:p>
+            <w:pPr>
+              <w:jc w:val="both"/>
+              <w:rPr>
+                <w:rFonts w:ascii="Times New Roman" w:hAnsi="Times New Roman" w:cs="Times New Roman"/>
+                <w:sz w:val="28"/>
+                <w:szCs w:val="28"/>
+              </w:rPr>
+            </w:pPr>
+            <w:r>
+              <w:rPr>
+                <w:rFonts w:ascii="Times New Roman" w:hAnsi="Times New Roman" w:cs="Times New Roman"/>
+                <w:sz w:val="28"/>
+                <w:szCs w:val="28"/>
+              </w:rPr>
+              <w:t>39</w:t>
+            </w:r>
+          </w:p>
+        </w:tc>
+        <w:tc>
+          <w:tcPr>
+            <w:tcW w:w="850" w:type="dxa"/>
+          </w:tcPr>
+          <w:p>
+            <w:pPr>
+              <w:jc w:val="both"/>
+              <w:rPr>
+                <w:rFonts w:ascii="Times New Roman" w:hAnsi="Times New Roman" w:cs="Times New Roman"/>
+                <w:sz w:val="28"/>
+                <w:szCs w:val="28"/>
+              </w:rPr>
+            </w:pPr>
+            <w:r>
+              <w:rPr>
+                <w:rFonts w:ascii="Times New Roman" w:hAnsi="Times New Roman" w:cs="Times New Roman"/>
+                <w:sz w:val="28"/>
+                <w:szCs w:val="28"/>
+              </w:rPr>
+              <w:t>23</w:t>
+            </w:r>
+          </w:p>
+        </w:tc>
+        <w:tc>
+          <w:tcPr>
+            <w:tcW w:w="850" w:type="dxa"/>
+          </w:tcPr>
+          <w:p>
+            <w:pPr>
+              <w:jc w:val="both"/>
+              <w:rPr>
+                <w:rFonts w:ascii="Times New Roman" w:hAnsi="Times New Roman" w:cs="Times New Roman"/>
+                <w:sz w:val="28"/>
+                <w:szCs w:val="28"/>
+              </w:rPr>
+            </w:pPr>
+            <w:r>
+              <w:rPr>
+                <w:rFonts w:ascii="Times New Roman" w:hAnsi="Times New Roman" w:cs="Times New Roman"/>
+                <w:sz w:val="28"/>
+                <w:szCs w:val="28"/>
+              </w:rPr>
+              <w:t>16</w:t>
+            </w:r>
+          </w:p>
+        </w:tc>
+        <w:tc>
+          <w:tcPr>
+            <w:tcW w:w="850" w:type="dxa"/>
+          </w:tcPr>
+          <w:p>
+            <w:pPr>
+              <w:jc w:val="both"/>
+              <w:rPr>
+                <w:rFonts w:ascii="Times New Roman" w:hAnsi="Times New Roman" w:cs="Times New Roman"/>
+                <w:sz w:val="28"/>
+                <w:szCs w:val="28"/>
+              </w:rPr>
+            </w:pPr>
+            <w:r>
+              <w:rPr>
+                <w:rFonts w:ascii="Times New Roman" w:hAnsi="Times New Roman" w:cs="Times New Roman"/>
+                <w:sz w:val="28"/>
+                <w:szCs w:val="28"/>
+              </w:rPr>
+              <w:t>24</w:t>
+            </w:r>
+          </w:p>
+        </w:tc>
+        <w:tc>
+          <w:tcPr>
+            <w:tcW w:w="850" w:type="dxa"/>
+          </w:tcPr>
+          <w:p>
+            <w:pPr>
+              <w:jc w:val="both"/>
+              <w:rPr>
+                <w:rFonts w:ascii="Times New Roman" w:hAnsi="Times New Roman" w:cs="Times New Roman"/>
+                <w:sz w:val="28"/>
+                <w:szCs w:val="28"/>
+              </w:rPr>
+            </w:pPr>
+            <w:r>
+              <w:rPr>
+                <w:rFonts w:ascii="Times New Roman" w:hAnsi="Times New Roman" w:cs="Times New Roman"/>
+                <w:sz w:val="28"/>
+                <w:szCs w:val="28"/>
+              </w:rPr>
+              <w:t>21</w:t>
+            </w:r>
+          </w:p>
+        </w:tc>
+        <w:tc>
+          <w:tcPr>
+            <w:tcW w:w="850" w:type="dxa"/>
+          </w:tcPr>
+          <w:p>
+            <w:pPr>
+              <w:jc w:val="both"/>
+              <w:rPr>
+                <w:rFonts w:ascii="Times New Roman" w:hAnsi="Times New Roman" w:cs="Times New Roman"/>
+                <w:sz w:val="28"/>
+                <w:szCs w:val="28"/>
+              </w:rPr>
+            </w:pPr>
+            <w:r>
+              <w:rPr>
+                <w:rFonts w:ascii="Times New Roman" w:hAnsi="Times New Roman" w:cs="Times New Roman"/>
+                <w:sz w:val="28"/>
+                <w:szCs w:val="28"/>
+              </w:rPr>
+              <w:t>19</w:t>
+            </w:r>
+          </w:p>
+        </w:tc>
+        <w:tc>
+          <w:tcPr>
+            <w:tcW w:w="850" w:type="dxa"/>
+          </w:tcPr>
+          <w:p>
+            <w:pPr>
+              <w:jc w:val="both"/>
+              <w:rPr>
+                <w:rFonts w:ascii="Times New Roman" w:hAnsi="Times New Roman" w:cs="Times New Roman"/>
+                <w:sz w:val="28"/>
+                <w:szCs w:val="28"/>
+              </w:rPr>
+            </w:pPr>
+            <w:r>
+              <w:rPr>
+                <w:rFonts w:ascii="Times New Roman" w:hAnsi="Times New Roman" w:cs="Times New Roman"/>
+                <w:sz w:val="28"/>
+                <w:szCs w:val="28"/>
+              </w:rPr>
+              <w:t>24</w:t>
+            </w:r>
+          </w:p>
+        </w:tc>
+        <w:tc>
+          <w:tcPr>
+            <w:tcW w:w="850" w:type="dxa"/>
+          </w:tcPr>
+          <w:p>
+            <w:pPr>
+              <w:jc w:val="both"/>
+              <w:rPr>
+                <w:rFonts w:ascii="Times New Roman" w:hAnsi="Times New Roman" w:cs="Times New Roman"/>
+                <w:sz w:val="28"/>
+                <w:szCs w:val="28"/>
+              </w:rPr>
+            </w:pPr>
+            <w:r>
+              <w:rPr>
+                <w:rFonts w:ascii="Times New Roman" w:hAnsi="Times New Roman" w:cs="Times New Roman"/>
+                <w:sz w:val="28"/>
+                <w:szCs w:val="28"/>
+              </w:rPr>
+              <w:t>28</w:t>
+            </w:r>
+          </w:p>
+        </w:tc>
+      </w:tr>
+      <w:tr>
+        <w:tc>
+          <w:tcPr>
+            <w:tcW w:w="850" w:type="dxa"/>
+          </w:tcPr>
+          <w:p>
+            <w:pPr>
+              <w:jc w:val="both"/>
+              <w:rPr>
+                <w:rFonts w:ascii="Times New Roman" w:hAnsi="Times New Roman" w:cs="Times New Roman"/>
+                <w:sz w:val="28"/>
+                <w:szCs w:val="28"/>
+              </w:rPr>
+            </w:pPr>
+            <w:r>
+              <w:rPr>
+                <w:rFonts w:ascii="Times New Roman" w:hAnsi="Times New Roman" w:cs="Times New Roman"/>
+                <w:sz w:val="28"/>
+                <w:szCs w:val="28"/>
+              </w:rPr>
+              <w:t xml:space="preserve">BM </w:t>
+            </w:r>
+            <w:proofErr w:type="spellStart"/>
+            <w:r>
+              <w:rPr>
+                <w:rFonts w:ascii="Times New Roman" w:hAnsi="Times New Roman" w:cs="Times New Roman"/>
+                <w:sz w:val="28"/>
+                <w:szCs w:val="28"/>
+              </w:rPr>
+              <w:t>Horspool</w:t>
+            </w:r>
+            <w:proofErr w:type="spellEnd"/>
+          </w:p>
+        </w:tc>
+        <w:tc>
+          <w:tcPr>
+            <w:tcW w:w="850" w:type="dxa"/>
+          </w:tcPr>
+          <w:p>
+            <w:pPr>
+              <w:jc w:val="both"/>
+              <w:rPr>
+                <w:rFonts w:ascii="Times New Roman" w:hAnsi="Times New Roman" w:cs="Times New Roman"/>
+                <w:sz w:val="28"/>
+                <w:szCs w:val="28"/>
+              </w:rPr>
+            </w:pPr>
+            <w:r>
+              <w:rPr>
+                <w:rFonts w:ascii="Times New Roman" w:hAnsi="Times New Roman" w:cs="Times New Roman"/>
+                <w:sz w:val="28"/>
+                <w:szCs w:val="28"/>
+              </w:rPr>
+              <w:t>12</w:t>
+            </w:r>
+          </w:p>
+        </w:tc>
+        <w:tc>
+          <w:tcPr>
+            <w:tcW w:w="850" w:type="dxa"/>
+          </w:tcPr>
+          <w:p>
+            <w:pPr>
+              <w:jc w:val="both"/>
+              <w:rPr>
+                <w:rFonts w:ascii="Times New Roman" w:hAnsi="Times New Roman" w:cs="Times New Roman"/>
+                <w:sz w:val="28"/>
+                <w:szCs w:val="28"/>
+              </w:rPr>
+            </w:pPr>
+            <w:r>
+              <w:rPr>
+                <w:rFonts w:ascii="Times New Roman" w:hAnsi="Times New Roman" w:cs="Times New Roman"/>
+                <w:sz w:val="28"/>
+                <w:szCs w:val="28"/>
+              </w:rPr>
+              <w:t>7</w:t>
+            </w:r>
+          </w:p>
+        </w:tc>
+        <w:tc>
+          <w:tcPr>
+            <w:tcW w:w="850" w:type="dxa"/>
+          </w:tcPr>
+          <w:p>
+            <w:pPr>
+              <w:jc w:val="both"/>
+              <w:rPr>
+                <w:rFonts w:ascii="Times New Roman" w:hAnsi="Times New Roman" w:cs="Times New Roman"/>
+                <w:sz w:val="28"/>
+                <w:szCs w:val="28"/>
+              </w:rPr>
+            </w:pPr>
+            <w:r>
+              <w:rPr>
+                <w:rFonts w:ascii="Times New Roman" w:hAnsi="Times New Roman" w:cs="Times New Roman"/>
+                <w:sz w:val="28"/>
+                <w:szCs w:val="28"/>
+              </w:rPr>
+              <w:t>10</w:t>
+            </w:r>
+          </w:p>
+        </w:tc>
+        <w:tc>
+          <w:tcPr>
+            <w:tcW w:w="850" w:type="dxa"/>
+          </w:tcPr>
+          <w:p>
+            <w:pPr>
+              <w:jc w:val="both"/>
+              <w:rPr>
+                <w:rFonts w:ascii="Times New Roman" w:hAnsi="Times New Roman" w:cs="Times New Roman"/>
+                <w:sz w:val="28"/>
+                <w:szCs w:val="28"/>
+              </w:rPr>
+            </w:pPr>
+            <w:r>
+              <w:rPr>
+                <w:rFonts w:ascii="Times New Roman" w:hAnsi="Times New Roman" w:cs="Times New Roman"/>
+                <w:sz w:val="28"/>
+                <w:szCs w:val="28"/>
+              </w:rPr>
+              <w:t>11</w:t>
+            </w:r>
+          </w:p>
+        </w:tc>
+        <w:tc>
+          <w:tcPr>
+            <w:tcW w:w="850" w:type="dxa"/>
+          </w:tcPr>
+          <w:p>
+            <w:pPr>
+              <w:jc w:val="both"/>
+              <w:rPr>
+                <w:rFonts w:ascii="Times New Roman" w:hAnsi="Times New Roman" w:cs="Times New Roman"/>
+                <w:sz w:val="28"/>
+                <w:szCs w:val="28"/>
+              </w:rPr>
+            </w:pPr>
+            <w:r>
+              <w:rPr>
+                <w:rFonts w:ascii="Times New Roman" w:hAnsi="Times New Roman" w:cs="Times New Roman"/>
+                <w:sz w:val="28"/>
+                <w:szCs w:val="28"/>
+              </w:rPr>
+              <w:t>4</w:t>
+            </w:r>
+          </w:p>
+        </w:tc>
+        <w:tc>
+          <w:tcPr>
+            <w:tcW w:w="850" w:type="dxa"/>
+          </w:tcPr>
+          <w:p>
+            <w:pPr>
+              <w:jc w:val="both"/>
+              <w:rPr>
+                <w:rFonts w:ascii="Times New Roman" w:hAnsi="Times New Roman" w:cs="Times New Roman"/>
+                <w:sz w:val="28"/>
+                <w:szCs w:val="28"/>
+              </w:rPr>
+            </w:pPr>
+            <w:r>
+              <w:rPr>
+                <w:rFonts w:ascii="Times New Roman" w:hAnsi="Times New Roman" w:cs="Times New Roman"/>
+                <w:sz w:val="28"/>
+                <w:szCs w:val="28"/>
+              </w:rPr>
+              <w:t>13</w:t>
+            </w:r>
+          </w:p>
+        </w:tc>
+        <w:tc>
+          <w:tcPr>
+            <w:tcW w:w="850" w:type="dxa"/>
+          </w:tcPr>
+          <w:p>
+            <w:pPr>
+              <w:jc w:val="both"/>
+              <w:rPr>
+                <w:rFonts w:ascii="Times New Roman" w:hAnsi="Times New Roman" w:cs="Times New Roman"/>
+                <w:sz w:val="28"/>
+                <w:szCs w:val="28"/>
+              </w:rPr>
+            </w:pPr>
+            <w:r>
+              <w:rPr>
+                <w:rFonts w:ascii="Times New Roman" w:hAnsi="Times New Roman" w:cs="Times New Roman"/>
+                <w:sz w:val="28"/>
+                <w:szCs w:val="28"/>
+              </w:rPr>
+              <w:t>10</w:t>
+            </w:r>
+          </w:p>
+        </w:tc>
+        <w:tc>
+          <w:tcPr>
+            <w:tcW w:w="850" w:type="dxa"/>
+          </w:tcPr>
+          <w:p>
+            <w:pPr>
+              <w:jc w:val="both"/>
+              <w:rPr>
+                <w:rFonts w:ascii="Times New Roman" w:hAnsi="Times New Roman" w:cs="Times New Roman"/>
+                <w:sz w:val="28"/>
+                <w:szCs w:val="28"/>
+              </w:rPr>
+            </w:pPr>
+            <w:r>
+              <w:rPr>
+                <w:rFonts w:ascii="Times New Roman" w:hAnsi="Times New Roman" w:cs="Times New Roman"/>
+                <w:sz w:val="28"/>
+                <w:szCs w:val="28"/>
+              </w:rPr>
+              <w:t>3</w:t>
+            </w:r>
+          </w:p>
+        </w:tc>
+        <w:tc>
+          <w:tcPr>
+            <w:tcW w:w="850" w:type="dxa"/>
+          </w:tcPr>
+          <w:p>
+            <w:pPr>
+              <w:jc w:val="both"/>
+              <w:rPr>
+                <w:rFonts w:ascii="Times New Roman" w:hAnsi="Times New Roman" w:cs="Times New Roman"/>
+                <w:sz w:val="28"/>
+                <w:szCs w:val="28"/>
+              </w:rPr>
+            </w:pPr>
+            <w:r>
+              <w:rPr>
+                <w:rFonts w:ascii="Times New Roman" w:hAnsi="Times New Roman" w:cs="Times New Roman"/>
+                <w:sz w:val="28"/>
+                <w:szCs w:val="28"/>
+              </w:rPr>
+              <w:t>10</w:t>
+            </w:r>
+          </w:p>
+        </w:tc>
+        <w:tc>
+          <w:tcPr>
+            <w:tcW w:w="850" w:type="dxa"/>
+          </w:tcPr>
+          <w:p>
+            <w:pPr>
+              <w:jc w:val="both"/>
+              <w:rPr>
+                <w:rFonts w:ascii="Times New Roman" w:hAnsi="Times New Roman" w:cs="Times New Roman"/>
+                <w:sz w:val="28"/>
+                <w:szCs w:val="28"/>
+              </w:rPr>
+            </w:pPr>
+            <w:r>
+              <w:rPr>
+                <w:rFonts w:ascii="Times New Roman" w:hAnsi="Times New Roman" w:cs="Times New Roman"/>
+                <w:sz w:val="28"/>
+                <w:szCs w:val="28"/>
+              </w:rPr>
+              <w:t>11</w:t>
+            </w:r>
+          </w:p>
+        </w:tc>
+      </w:tr>
+      <w:tr>
+        <w:tc>
+          <w:tcPr>
+            <w:tcW w:w="850" w:type="dxa"/>
+          </w:tcPr>
+          <w:p>
+            <w:pPr>
+              <w:jc w:val="both"/>
+              <w:rPr>
+                <w:rFonts w:ascii="Times New Roman" w:hAnsi="Times New Roman" w:cs="Times New Roman"/>
+                <w:sz w:val="28"/>
+                <w:szCs w:val="28"/>
+              </w:rPr>
+            </w:pPr>
+            <w:r>
+              <w:rPr>
+                <w:rFonts w:ascii="Times New Roman" w:hAnsi="Times New Roman" w:cs="Times New Roman"/>
+                <w:sz w:val="28"/>
+                <w:szCs w:val="28"/>
+              </w:rPr>
+              <w:t>KMP</w:t>
+            </w:r>
+          </w:p>
+        </w:tc>
+        <w:tc>
+          <w:tcPr>
+            <w:tcW w:w="850" w:type="dxa"/>
+          </w:tcPr>
+          <w:p>
+            <w:pPr>
+              <w:jc w:val="both"/>
+              <w:rPr>
+                <w:rFonts w:ascii="Times New Roman" w:hAnsi="Times New Roman" w:cs="Times New Roman"/>
+                <w:sz w:val="28"/>
+                <w:szCs w:val="28"/>
+              </w:rPr>
+            </w:pPr>
+            <w:r>
+              <w:rPr>
+                <w:rFonts w:ascii="Times New Roman" w:hAnsi="Times New Roman" w:cs="Times New Roman"/>
+                <w:sz w:val="28"/>
+                <w:szCs w:val="28"/>
+              </w:rPr>
+              <w:t>22</w:t>
+            </w:r>
+          </w:p>
+        </w:tc>
+        <w:tc>
+          <w:tcPr>
+            <w:tcW w:w="850" w:type="dxa"/>
+          </w:tcPr>
+          <w:p>
+            <w:pPr>
+              <w:jc w:val="both"/>
+              <w:rPr>
+                <w:rFonts w:ascii="Times New Roman" w:hAnsi="Times New Roman" w:cs="Times New Roman"/>
+                <w:sz w:val="28"/>
+                <w:szCs w:val="28"/>
+              </w:rPr>
+            </w:pPr>
+            <w:r>
+              <w:rPr>
+                <w:rFonts w:ascii="Times New Roman" w:hAnsi="Times New Roman" w:cs="Times New Roman"/>
+                <w:sz w:val="28"/>
+                <w:szCs w:val="28"/>
+              </w:rPr>
+              <w:t>13</w:t>
+            </w:r>
+          </w:p>
+        </w:tc>
+        <w:tc>
+          <w:tcPr>
+            <w:tcW w:w="850" w:type="dxa"/>
+          </w:tcPr>
+          <w:p>
+            <w:pPr>
+              <w:jc w:val="both"/>
+              <w:rPr>
+                <w:rFonts w:ascii="Times New Roman" w:hAnsi="Times New Roman" w:cs="Times New Roman"/>
+                <w:sz w:val="28"/>
+                <w:szCs w:val="28"/>
+              </w:rPr>
+            </w:pPr>
+            <w:r>
+              <w:rPr>
+                <w:rFonts w:ascii="Times New Roman" w:hAnsi="Times New Roman" w:cs="Times New Roman"/>
+                <w:sz w:val="28"/>
+                <w:szCs w:val="28"/>
+              </w:rPr>
+              <w:t>26</w:t>
+            </w:r>
+          </w:p>
+        </w:tc>
+        <w:tc>
+          <w:tcPr>
+            <w:tcW w:w="850" w:type="dxa"/>
+          </w:tcPr>
+          <w:p>
+            <w:pPr>
+              <w:jc w:val="both"/>
+              <w:rPr>
+                <w:rFonts w:ascii="Times New Roman" w:hAnsi="Times New Roman" w:cs="Times New Roman"/>
+                <w:sz w:val="28"/>
+                <w:szCs w:val="28"/>
+              </w:rPr>
+            </w:pPr>
+            <w:r>
+              <w:rPr>
+                <w:rFonts w:ascii="Times New Roman" w:hAnsi="Times New Roman" w:cs="Times New Roman"/>
+                <w:sz w:val="28"/>
+                <w:szCs w:val="28"/>
+              </w:rPr>
+              <w:t>23</w:t>
+            </w:r>
+          </w:p>
+        </w:tc>
+        <w:tc>
+          <w:tcPr>
+            <w:tcW w:w="850" w:type="dxa"/>
+          </w:tcPr>
+          <w:p>
+            <w:pPr>
+              <w:jc w:val="both"/>
+              <w:rPr>
+                <w:rFonts w:ascii="Times New Roman" w:hAnsi="Times New Roman" w:cs="Times New Roman"/>
+                <w:sz w:val="28"/>
+                <w:szCs w:val="28"/>
+              </w:rPr>
+            </w:pPr>
+            <w:r>
+              <w:rPr>
+                <w:rFonts w:ascii="Times New Roman" w:hAnsi="Times New Roman" w:cs="Times New Roman"/>
+                <w:sz w:val="28"/>
+                <w:szCs w:val="28"/>
+              </w:rPr>
+              <w:t>20</w:t>
+            </w:r>
+          </w:p>
+        </w:tc>
+        <w:tc>
+          <w:tcPr>
+            <w:tcW w:w="850" w:type="dxa"/>
+          </w:tcPr>
+          <w:p>
+            <w:pPr>
+              <w:jc w:val="both"/>
+              <w:rPr>
+                <w:rFonts w:ascii="Times New Roman" w:hAnsi="Times New Roman" w:cs="Times New Roman"/>
+                <w:sz w:val="28"/>
+                <w:szCs w:val="28"/>
+              </w:rPr>
+            </w:pPr>
+            <w:r>
+              <w:rPr>
+                <w:rFonts w:ascii="Times New Roman" w:hAnsi="Times New Roman" w:cs="Times New Roman"/>
+                <w:sz w:val="28"/>
+                <w:szCs w:val="28"/>
+              </w:rPr>
+              <w:t>24</w:t>
+            </w:r>
+          </w:p>
+        </w:tc>
+        <w:tc>
+          <w:tcPr>
+            <w:tcW w:w="850" w:type="dxa"/>
+          </w:tcPr>
+          <w:p>
+            <w:pPr>
+              <w:jc w:val="both"/>
+              <w:rPr>
+                <w:rFonts w:ascii="Times New Roman" w:hAnsi="Times New Roman" w:cs="Times New Roman"/>
+                <w:sz w:val="28"/>
+                <w:szCs w:val="28"/>
+              </w:rPr>
+            </w:pPr>
+            <w:r>
+              <w:rPr>
+                <w:rFonts w:ascii="Times New Roman" w:hAnsi="Times New Roman" w:cs="Times New Roman"/>
+                <w:sz w:val="28"/>
+                <w:szCs w:val="28"/>
+              </w:rPr>
+              <w:t>21</w:t>
+            </w:r>
+          </w:p>
+        </w:tc>
+        <w:tc>
+          <w:tcPr>
+            <w:tcW w:w="850" w:type="dxa"/>
+          </w:tcPr>
+          <w:p>
+            <w:pPr>
+              <w:jc w:val="both"/>
+              <w:rPr>
+                <w:rFonts w:ascii="Times New Roman" w:hAnsi="Times New Roman" w:cs="Times New Roman"/>
+                <w:sz w:val="28"/>
+                <w:szCs w:val="28"/>
+              </w:rPr>
+            </w:pPr>
+            <w:r>
+              <w:rPr>
+                <w:rFonts w:ascii="Times New Roman" w:hAnsi="Times New Roman" w:cs="Times New Roman"/>
+                <w:sz w:val="28"/>
+                <w:szCs w:val="28"/>
+              </w:rPr>
+              <w:t>26</w:t>
+            </w:r>
+          </w:p>
+        </w:tc>
+        <w:tc>
+          <w:tcPr>
+            <w:tcW w:w="850" w:type="dxa"/>
+          </w:tcPr>
+          <w:p>
+            <w:pPr>
+              <w:jc w:val="both"/>
+              <w:rPr>
+                <w:rFonts w:ascii="Times New Roman" w:hAnsi="Times New Roman" w:cs="Times New Roman"/>
+                <w:sz w:val="28"/>
+                <w:szCs w:val="28"/>
+              </w:rPr>
+            </w:pPr>
+            <w:r>
+              <w:rPr>
+                <w:rFonts w:ascii="Times New Roman" w:hAnsi="Times New Roman" w:cs="Times New Roman"/>
+                <w:sz w:val="28"/>
+                <w:szCs w:val="28"/>
+              </w:rPr>
+              <w:t>24</w:t>
+            </w:r>
+          </w:p>
+        </w:tc>
+        <w:tc>
+          <w:tcPr>
+            <w:tcW w:w="850" w:type="dxa"/>
+          </w:tcPr>
+          <w:p>
+            <w:pPr>
+              <w:jc w:val="both"/>
+              <w:rPr>
+                <w:rFonts w:ascii="Times New Roman" w:hAnsi="Times New Roman" w:cs="Times New Roman"/>
+                <w:sz w:val="28"/>
+                <w:szCs w:val="28"/>
+              </w:rPr>
+            </w:pPr>
+            <w:r>
+              <w:rPr>
+                <w:rFonts w:ascii="Times New Roman" w:hAnsi="Times New Roman" w:cs="Times New Roman"/>
+                <w:sz w:val="28"/>
+                <w:szCs w:val="28"/>
+              </w:rPr>
+              <w:t>33</w:t>
+            </w:r>
+          </w:p>
+        </w:tc>
+      </w:tr>
+    </w:tbl>
+    <w:p>
+      <w:pPr>
+        <w:jc w:val="both"/>
+        <w:rPr>
+          <w:rFonts w:ascii="Times New Roman" w:hAnsi="Times New Roman" w:cs="Times New Roman"/>
+          <w:sz w:val="28"/>
+          <w:szCs w:val="28"/>
+        </w:rPr>
+      </w:pPr>
+    </w:p>
+    <w:p>
+      <w:pPr>
+        <w:pBdr>
+          <w:bottom w:val="single" w:sz="6" w:space="1" w:color="auto"/>
+        </w:pBdr>
+        <w:jc w:val="both"/>
+        <w:rPr>
+          <w:rFonts w:ascii="Times New Roman" w:hAnsi="Times New Roman" w:cs="Times New Roman"/>
+          <w:sz w:val="28"/>
+          <w:szCs w:val="28"/>
+        </w:rPr>
+      </w:pPr>
+    </w:p>
+    <w:p>
+      <w:pPr>
+        <w:pBdr>
+          <w:bottom w:val="single" w:sz="6" w:space="1" w:color="auto"/>
+        </w:pBdr>
+        <w:jc w:val="both"/>
+        <w:rPr>
+          <w:rFonts w:ascii="Times New Roman" w:hAnsi="Times New Roman" w:cs="Times New Roman"/>
+          <w:sz w:val="28"/>
+          <w:szCs w:val="28"/>
+        </w:rPr>
+      </w:pPr>
+    </w:p>
+    <w:p>
+      <w:pPr>
+        <w:pBdr>
+          <w:bottom w:val="single" w:sz="6" w:space="1" w:color="auto"/>
+        </w:pBdr>
+        <w:jc w:val="both"/>
+        <w:rPr>
+          <w:rFonts w:ascii="Times New Roman" w:hAnsi="Times New Roman" w:cs="Times New Roman"/>
+          <w:b/>
+          <w:sz w:val="36"/>
+          <w:szCs w:val="36"/>
+        </w:rPr>
+      </w:pPr>
+    </w:p>
+    <w:p>
+      <w:pPr>
+        <w:pBdr>
+          <w:bottom w:val="single" w:sz="6" w:space="1" w:color="auto"/>
+        </w:pBdr>
+        <w:jc w:val="both"/>
+        <w:rPr>
+          <w:rFonts w:ascii="Times New Roman" w:hAnsi="Times New Roman" w:cs="Times New Roman"/>
+          <w:b/>
+          <w:sz w:val="36"/>
+          <w:szCs w:val="36"/>
+        </w:rPr>
+      </w:pPr>
+    </w:p>
+    <w:p>
+      <w:pPr>
+        <w:pBdr>
+          <w:bottom w:val="single" w:sz="6" w:space="1" w:color="auto"/>
+        </w:pBdr>
+        <w:jc w:val="both"/>
+        <w:rPr>
+          <w:rFonts w:ascii="Times New Roman" w:hAnsi="Times New Roman" w:cs="Times New Roman"/>
+          <w:b/>
+          <w:sz w:val="36"/>
+          <w:szCs w:val="36"/>
+        </w:rPr>
+      </w:pPr>
+    </w:p>
+    <w:p>
+      <w:pPr>
+        <w:pBdr>
+          <w:bottom w:val="single" w:sz="6" w:space="1" w:color="auto"/>
+        </w:pBdr>
+        <w:jc w:val="both"/>
+        <w:rPr>
+          <w:rFonts w:ascii="Times New Roman" w:hAnsi="Times New Roman" w:cs="Times New Roman"/>
+          <w:b/>
+          <w:sz w:val="28"/>
+          <w:szCs w:val="28"/>
+        </w:rPr>
+      </w:pPr>
+      <w:r>
+        <w:rPr>
+          <w:rFonts w:ascii="Times New Roman" w:hAnsi="Times New Roman" w:cs="Times New Roman"/>
+          <w:b/>
+          <w:sz w:val="36"/>
+          <w:szCs w:val="36"/>
+        </w:rPr>
+        <w:lastRenderedPageBreak/>
+        <w:t xml:space="preserve">Instruction to Run </w:t>
+      </w:r>
+      <w:r>
+        <w:rPr>
+          <w:rFonts w:ascii="Times New Roman" w:hAnsi="Times New Roman" w:cs="Times New Roman"/>
+          <w:b/>
+          <w:sz w:val="36"/>
+          <w:szCs w:val="36"/>
+        </w:rPr>
         <w:t>Program</w:t>
       </w:r>
     </w:p>
@@ -1694,7 +5847,25 @@
           <w:sz w:val="28"/>
           <w:szCs w:val="28"/>
         </w:rPr>
-        <w:t>project_2.py</w:t>
+        <w:t>project_</w:t>
+      </w:r>
+      <w:r>
+        <w:rPr>
+          <w:rFonts w:ascii="Times New Roman" w:hAnsi="Times New Roman" w:cs="Times New Roman"/>
+          <w:b/>
+          <w:sz w:val="28"/>
+          <w:szCs w:val="28"/>
+        </w:rPr>
+        <w:t>3</w:t>
+      </w:r>
+      <w:r>
+        <w:rPr>
+          <w:rFonts w:ascii="Times New Roman" w:hAnsi="Times New Roman" w:cs="Times New Roman"/>
+          <w:b/>
+          <w:sz w:val="28"/>
+          <w:szCs w:val="28"/>
+        </w:rPr>
+        <w:t>.py</w:t>
       </w:r>
       <w:r>
         <w:rPr>
@@ -1731,8 +5902,17 @@
           <w:sz w:val="28"/>
           <w:szCs w:val="28"/>
         </w:rPr>
-        <w:t xml:space="preserve">Here is this </w:t>
-      </w:r>
+        <w:t>In</w:t>
+      </w:r>
+      <w:r>
+        <w:rPr>
+          <w:rFonts w:ascii="Times New Roman" w:hAnsi="Times New Roman" w:cs="Times New Roman"/>
+          <w:sz w:val="28"/>
+          <w:szCs w:val="28"/>
+        </w:rPr>
+        <w:t xml:space="preserve"> this </w:t>
+      </w:r>
+      <w:proofErr w:type="gramStart"/>
       <w:r>
         <w:rPr>
           <w:rFonts w:ascii="Times New Roman" w:hAnsi="Times New Roman" w:cs="Times New Roman"/>
@@ -1741,39 +5921,30 @@
         </w:rPr>
         <w:t>script,</w:t>
       </w:r>
-    </w:p>
-    <w:p>
-      <w:pPr>
-        <w:jc w:val="both"/>
-        <w:rPr>
-          <w:rFonts w:ascii="Times New Roman" w:hAnsi="Times New Roman" w:cs="Times New Roman"/>
-          <w:sz w:val="28"/>
-          <w:szCs w:val="28"/>
-        </w:rPr>
-      </w:pPr>
-      <w:r>
-        <w:rPr>
-          <w:rFonts w:ascii="Times New Roman" w:hAnsi="Times New Roman" w:cs="Times New Roman"/>
-          <w:sz w:val="28"/>
-          <w:szCs w:val="28"/>
-        </w:rPr>
-        <w:t>I basically kept a list for the input file names</w:t>
-      </w:r>
-      <w:r>
-        <w:rPr>
-          <w:rFonts w:ascii="Times New Roman" w:hAnsi="Times New Roman" w:cs="Times New Roman"/>
-          <w:sz w:val="28"/>
-          <w:szCs w:val="28"/>
-        </w:rPr>
-        <w:t xml:space="preserve"> for both shortest path implementation and MST Kruskal implementation</w:t>
-      </w:r>
-      <w:r>
-        <w:rPr>
-          <w:rFonts w:ascii="Times New Roman" w:hAnsi="Times New Roman" w:cs="Times New Roman"/>
-          <w:sz w:val="28"/>
-          <w:szCs w:val="28"/>
-        </w:rPr>
-        <w:t xml:space="preserve"> </w:t>
+      <w:r>
+        <w:rPr>
+          <w:rFonts w:ascii="Times New Roman" w:hAnsi="Times New Roman" w:cs="Times New Roman"/>
+          <w:sz w:val="28"/>
+          <w:szCs w:val="28"/>
+        </w:rPr>
+        <w:t xml:space="preserve">  I</w:t>
+      </w:r>
+      <w:proofErr w:type="gramEnd"/>
+      <w:r>
+        <w:rPr>
+          <w:rFonts w:ascii="Times New Roman" w:hAnsi="Times New Roman" w:cs="Times New Roman"/>
+          <w:sz w:val="28"/>
+          <w:szCs w:val="28"/>
+        </w:rPr>
+        <w:t xml:space="preserve"> basically kept a list </w:t>
+      </w:r>
+      <w:r>
+        <w:rPr>
+          <w:rFonts w:ascii="Times New Roman" w:hAnsi="Times New Roman" w:cs="Times New Roman"/>
+          <w:sz w:val="28"/>
+          <w:szCs w:val="28"/>
+        </w:rPr>
+        <w:t xml:space="preserve">of tuple with as (pattern, text). </w:t>
       </w:r>
       <w:proofErr w:type="gramStart"/>
       <w:r>
@@ -1782,190 +5953,78 @@
           <w:sz w:val="28"/>
           <w:szCs w:val="28"/>
         </w:rPr>
-        <w:t>( i.e.</w:t>
+        <w:t>So</w:t>
       </w:r>
       <w:proofErr w:type="gramEnd"/>
-    </w:p>
-    <w:p>
-      <w:pPr>
-        <w:pStyle w:val="HTMLPreformatted"/>
-        <w:shd w:val="clear" w:color="auto" w:fill="FFFFFF"/>
-        <w:rPr>
-          <w:rFonts w:ascii="Consolas" w:hAnsi="Consolas"/>
-          <w:color w:val="000000"/>
-          <w:sz w:val="28"/>
-          <w:szCs w:val="28"/>
-        </w:rPr>
-      </w:pPr>
-      <w:proofErr w:type="spellStart"/>
-      <w:r>
-        <w:rPr>
-          <w:rFonts w:ascii="Consolas" w:hAnsi="Consolas"/>
-          <w:color w:val="000000"/>
-          <w:sz w:val="28"/>
-          <w:szCs w:val="28"/>
-        </w:rPr>
-        <w:t>file_list</w:t>
-      </w:r>
-      <w:proofErr w:type="spellEnd"/>
-      <w:r>
-        <w:rPr>
-          <w:rFonts w:ascii="Consolas" w:hAnsi="Consolas"/>
-          <w:color w:val="000000"/>
-          <w:sz w:val="28"/>
-          <w:szCs w:val="28"/>
-        </w:rPr>
-        <w:t xml:space="preserve"> = [</w:t>
-      </w:r>
-      <w:r>
-        <w:rPr>
-          <w:rFonts w:ascii="Consolas" w:hAnsi="Consolas"/>
-          <w:b/>
-          <w:bCs/>
-          <w:color w:val="008080"/>
-          <w:sz w:val="28"/>
-          <w:szCs w:val="28"/>
-        </w:rPr>
-        <w:t>'dijkstra_graph_1.txt'</w:t>
-      </w:r>
-      <w:r>
-        <w:rPr>
-          <w:rFonts w:ascii="Consolas" w:hAnsi="Consolas"/>
-          <w:color w:val="000000"/>
-          <w:sz w:val="28"/>
-          <w:szCs w:val="28"/>
-        </w:rPr>
-        <w:t xml:space="preserve">, </w:t>
-      </w:r>
-      <w:r>
-        <w:rPr>
-          <w:rFonts w:ascii="Consolas" w:hAnsi="Consolas"/>
-          <w:b/>
-          <w:bCs/>
-          <w:color w:val="008080"/>
-          <w:sz w:val="28"/>
-          <w:szCs w:val="28"/>
-        </w:rPr>
-        <w:t>'dijkstra_graph_2.txt'</w:t>
-      </w:r>
-      <w:r>
-        <w:rPr>
-          <w:rFonts w:ascii="Consolas" w:hAnsi="Consolas"/>
-          <w:color w:val="000000"/>
-          <w:sz w:val="28"/>
-          <w:szCs w:val="28"/>
-        </w:rPr>
-        <w:t xml:space="preserve">, </w:t>
-      </w:r>
-      <w:r>
-        <w:rPr>
-          <w:rFonts w:ascii="Consolas" w:hAnsi="Consolas"/>
-          <w:b/>
-          <w:bCs/>
-          <w:color w:val="008080"/>
-          <w:sz w:val="28"/>
-          <w:szCs w:val="28"/>
-        </w:rPr>
-        <w:t>'dijkstra_graph_3.txt'</w:t>
-      </w:r>
-      <w:r>
-        <w:rPr>
-          <w:rFonts w:ascii="Consolas" w:hAnsi="Consolas"/>
-          <w:color w:val="000000"/>
-          <w:sz w:val="28"/>
-          <w:szCs w:val="28"/>
-        </w:rPr>
-        <w:t xml:space="preserve">, </w:t>
-      </w:r>
-      <w:r>
-        <w:rPr>
-          <w:rFonts w:ascii="Consolas" w:hAnsi="Consolas"/>
-          <w:b/>
-          <w:bCs/>
-          <w:color w:val="008080"/>
-          <w:sz w:val="28"/>
-          <w:szCs w:val="28"/>
-        </w:rPr>
-        <w:t>'dijkstra_graph_4.txt'</w:t>
-      </w:r>
-      <w:r>
-        <w:rPr>
-          <w:rFonts w:ascii="Consolas" w:hAnsi="Consolas"/>
-          <w:color w:val="000000"/>
-          <w:sz w:val="28"/>
-          <w:szCs w:val="28"/>
-        </w:rPr>
-        <w:t>]</w:t>
-      </w:r>
-    </w:p>
-    <w:p>
-      <w:pPr>
-        <w:jc w:val="both"/>
-        <w:rPr>
-          <w:rFonts w:ascii="Times New Roman" w:hAnsi="Times New Roman" w:cs="Times New Roman"/>
-          <w:sz w:val="28"/>
-          <w:szCs w:val="28"/>
-        </w:rPr>
-      </w:pPr>
-      <w:r>
-        <w:rPr>
-          <w:rFonts w:ascii="Times New Roman" w:hAnsi="Times New Roman" w:cs="Times New Roman"/>
-          <w:sz w:val="28"/>
-          <w:szCs w:val="28"/>
-        </w:rPr>
-        <w:t>)</w:t>
-      </w:r>
-    </w:p>
-    <w:p>
-      <w:pPr>
-        <w:jc w:val="both"/>
-        <w:rPr>
-          <w:rFonts w:ascii="Times New Roman" w:hAnsi="Times New Roman" w:cs="Times New Roman"/>
-          <w:sz w:val="28"/>
-          <w:szCs w:val="28"/>
-        </w:rPr>
-      </w:pPr>
-    </w:p>
-    <w:p>
-      <w:pPr>
-        <w:jc w:val="both"/>
-        <w:rPr>
-          <w:rFonts w:ascii="Times New Roman" w:hAnsi="Times New Roman" w:cs="Times New Roman"/>
-          <w:sz w:val="28"/>
-          <w:szCs w:val="28"/>
-        </w:rPr>
-      </w:pPr>
-      <w:r>
-        <w:rPr>
-          <w:rFonts w:ascii="Times New Roman" w:hAnsi="Times New Roman" w:cs="Times New Roman"/>
-          <w:sz w:val="28"/>
-          <w:szCs w:val="28"/>
-        </w:rPr>
-        <w:t>So updating this list with the file name</w:t>
-      </w:r>
-      <w:r>
-        <w:rPr>
-          <w:rFonts w:ascii="Times New Roman" w:hAnsi="Times New Roman" w:cs="Times New Roman"/>
-          <w:sz w:val="28"/>
-          <w:szCs w:val="28"/>
-        </w:rPr>
-        <w:t>/s</w:t>
-      </w:r>
-      <w:r>
-        <w:rPr>
-          <w:rFonts w:ascii="Times New Roman" w:hAnsi="Times New Roman" w:cs="Times New Roman"/>
-          <w:sz w:val="28"/>
-          <w:szCs w:val="28"/>
-        </w:rPr>
-        <w:t xml:space="preserve"> I want to run </w:t>
-      </w:r>
-      <w:r>
-        <w:rPr>
-          <w:rFonts w:ascii="Times New Roman" w:hAnsi="Times New Roman" w:cs="Times New Roman"/>
-          <w:sz w:val="28"/>
-          <w:szCs w:val="28"/>
-        </w:rPr>
-        <w:t xml:space="preserve">and running the script </w:t>
+      <w:r>
+        <w:rPr>
+          <w:rFonts w:ascii="Times New Roman" w:hAnsi="Times New Roman" w:cs="Times New Roman"/>
+          <w:sz w:val="28"/>
+          <w:szCs w:val="28"/>
+        </w:rPr>
+        <w:t xml:space="preserve"> to try with the different pattern and text combination, just this list needs to be updated.</w:t>
+      </w:r>
+    </w:p>
+    <w:p>
+      <w:pPr>
+        <w:jc w:val="both"/>
+        <w:rPr>
+          <w:rFonts w:ascii="Times New Roman" w:hAnsi="Times New Roman" w:cs="Times New Roman"/>
+          <w:sz w:val="28"/>
+          <w:szCs w:val="28"/>
+        </w:rPr>
+      </w:pPr>
+    </w:p>
+    <w:p>
+      <w:pPr>
+        <w:jc w:val="both"/>
+        <w:rPr>
+          <w:rFonts w:ascii="Times New Roman" w:hAnsi="Times New Roman" w:cs="Times New Roman"/>
+          <w:sz w:val="28"/>
+          <w:szCs w:val="28"/>
+        </w:rPr>
+      </w:pPr>
+      <w:r>
+        <w:rPr>
+          <w:rFonts w:ascii="Times New Roman" w:hAnsi="Times New Roman" w:cs="Times New Roman"/>
+          <w:sz w:val="28"/>
+          <w:szCs w:val="28"/>
+        </w:rPr>
+        <w:t>After updating</w:t>
+      </w:r>
+      <w:r>
+        <w:rPr>
+          <w:rFonts w:ascii="Times New Roman" w:hAnsi="Times New Roman" w:cs="Times New Roman"/>
+          <w:sz w:val="28"/>
+          <w:szCs w:val="28"/>
+        </w:rPr>
+        <w:t xml:space="preserve"> this list with </w:t>
+      </w:r>
+      <w:r>
+        <w:rPr>
+          <w:rFonts w:ascii="Times New Roman" w:hAnsi="Times New Roman" w:cs="Times New Roman"/>
+          <w:sz w:val="28"/>
+          <w:szCs w:val="28"/>
+        </w:rPr>
+        <w:t>the pattern and text and then</w:t>
+      </w:r>
+      <w:r>
+        <w:rPr>
+          <w:rFonts w:ascii="Times New Roman" w:hAnsi="Times New Roman" w:cs="Times New Roman"/>
+          <w:sz w:val="28"/>
+          <w:szCs w:val="28"/>
+        </w:rPr>
+        <w:t xml:space="preserve"> running</w:t>
+      </w:r>
+      <w:bookmarkStart w:id="2" w:name="_GoBack"/>
+      <w:bookmarkEnd w:id="2"/>
+      <w:r>
+        <w:rPr>
+          <w:rFonts w:ascii="Times New Roman" w:hAnsi="Times New Roman" w:cs="Times New Roman"/>
+          <w:sz w:val="28"/>
+          <w:szCs w:val="28"/>
+        </w:rPr>
+        <w:t xml:space="preserve"> the script </w:t>
       </w:r>
       <w:r>
         <w:rPr>
@@ -2182,6 +6241,95 @@
     </w:lvl>
   </w:abstractNum>
   <w:abstractNum w:abstractNumId="2" w15:restartNumberingAfterBreak="0">
+    <w:nsid w:val="184430BE"/>
+    <w:multiLevelType w:val="hybridMultilevel"/>
+    <w:tmpl w:val="43D4AE1A"/>
+    <w:lvl w:ilvl="0" w:tplc="0409000F">
+      <w:start w:val="1"/>
+      <w:numFmt w:val="decimal"/>
+      <w:lvlText w:val="%1."/>
+      <w:lvlJc w:val="left"/>
+      <w:pPr>
+        <w:ind w:left="720" w:hanging="360"/>
+      </w:pPr>
+      <w:rPr>
+        <w:rFonts w:hint="default"/>
+      </w:rPr>
+    </w:lvl>
+    <w:lvl w:ilvl="1" w:tplc="04090019" w:tentative="1">
+      <w:start w:val="1"/>
+      <w:numFmt w:val="lowerLetter"/>
+      <w:lvlText w:val="%2."/>
+      <w:lvlJc w:val="left"/>
+      <w:pPr>
+        <w:ind w:left="1440" w:hanging="360"/>
+      </w:pPr>
+    </w:lvl>
+    <w:lvl w:ilvl="2" w:tplc="0409001B" w:tentative="1">
+      <w:start w:val="1"/>
+      <w:numFmt w:val="lowerRoman"/>
+      <w:lvlText w:val="%3."/>
+      <w:lvlJc w:val="right"/>
+      <w:pPr>
+        <w:ind w:left="2160" w:hanging="180"/>
+      </w:pPr>
+    </w:lvl>
+    <w:lvl w:ilvl="3" w:tplc="0409000F" w:tentative="1">
+      <w:start w:val="1"/>
+      <w:numFmt w:val="decimal"/>
+      <w:lvlText w:val="%4."/>
+      <w:lvlJc w:val="left"/>
+      <w:pPr>
+        <w:ind w:left="2880" w:hanging="360"/>
+      </w:pPr>
+    </w:lvl>
+    <w:lvl w:ilvl="4" w:tplc="04090019" w:tentative="1">
+      <w:start w:val="1"/>
+      <w:numFmt w:val="lowerLetter"/>
+      <w:lvlText w:val="%5."/>
+      <w:lvlJc w:val="left"/>
+      <w:pPr>
+        <w:ind w:left="3600" w:hanging="360"/>
+      </w:pPr>
+    </w:lvl>
+    <w:lvl w:ilvl="5" w:tplc="0409001B" w:tentative="1">
+      <w:start w:val="1"/>
+      <w:numFmt w:val="lowerRoman"/>
+      <w:lvlText w:val="%6."/>
+      <w:lvlJc w:val="right"/>
+      <w:pPr>
+        <w:ind w:left="4320" w:hanging="180"/>
+      </w:pPr>
+    </w:lvl>
+    <w:lvl w:ilvl="6" w:tplc="0409000F" w:tentative="1">
+      <w:start w:val="1"/>
+      <w:numFmt w:val="decimal"/>
+      <w:lvlText w:val="%7."/>
+      <w:lvlJc w:val="left"/>
+      <w:pPr>
+        <w:ind w:left="5040" w:hanging="360"/>
+      </w:pPr>
+    </w:lvl>
+    <w:lvl w:ilvl="7" w:tplc="04090019" w:tentative="1">
+      <w:start w:val="1"/>
+      <w:numFmt w:val="lowerLetter"/>
+      <w:lvlText w:val="%8."/>
+      <w:lvlJc w:val="left"/>
+      <w:pPr>
+        <w:ind w:left="5760" w:hanging="360"/>
+      </w:pPr>
+    </w:lvl>
+    <w:lvl w:ilvl="8" w:tplc="0409001B" w:tentative="1">
+      <w:start w:val="1"/>
+      <w:numFmt w:val="lowerRoman"/>
+      <w:lvlText w:val="%9."/>
+      <w:lvlJc w:val="right"/>
+      <w:pPr>
+        <w:ind w:left="6480" w:hanging="180"/>
+      </w:pPr>
+    </w:lvl>
+  </w:abstractNum>
+  <w:abstractNum w:abstractNumId="3" w15:restartNumberingAfterBreak="0">
     <w:nsid w:val="31762E23"/>
     <w:multiLevelType w:val="hybridMultilevel"/>
     <w:tmpl w:val="B6DA66AA"/>
@@ -2270,7 +6418,7 @@
       </w:pPr>
     </w:lvl>
   </w:abstractNum>
-  <w:abstractNum w:abstractNumId="3" w15:restartNumberingAfterBreak="0">
+  <w:abstractNum w:abstractNumId="4" w15:restartNumberingAfterBreak="0">
     <w:nsid w:val="38CC3252"/>
     <w:multiLevelType w:val="multilevel"/>
     <w:tmpl w:val="41D4EA06"/>
@@ -2365,7 +6513,7 @@
       </w:pPr>
     </w:lvl>
   </w:abstractNum>
-  <w:abstractNum w:abstractNumId="4" w15:restartNumberingAfterBreak="0">
+  <w:abstractNum w:abstractNumId="5" w15:restartNumberingAfterBreak="0">
     <w:nsid w:val="4B247324"/>
     <w:multiLevelType w:val="multilevel"/>
     <w:tmpl w:val="F03A8CA4"/>
@@ -2451,7 +6599,7 @@
       </w:pPr>
     </w:lvl>
   </w:abstractNum>
-  <w:abstractNum w:abstractNumId="5" w15:restartNumberingAfterBreak="0">
+  <w:abstractNum w:abstractNumId="6" w15:restartNumberingAfterBreak="0">
     <w:nsid w:val="500A6676"/>
     <w:multiLevelType w:val="multilevel"/>
     <w:tmpl w:val="111A96AC"/>
@@ -2567,7 +6715,7 @@
       </w:rPr>
     </w:lvl>
   </w:abstractNum>
-  <w:abstractNum w:abstractNumId="6" w15:restartNumberingAfterBreak="0">
+  <w:abstractNum w:abstractNumId="7" w15:restartNumberingAfterBreak="0">
     <w:nsid w:val="53507E23"/>
     <w:multiLevelType w:val="hybridMultilevel"/>
     <w:tmpl w:val="2E1A152C"/>
@@ -2656,7 +6804,7 @@
       </w:pPr>
     </w:lvl>
   </w:abstractNum>
-  <w:abstractNum w:abstractNumId="7" w15:restartNumberingAfterBreak="0">
+  <w:abstractNum w:abstractNumId="8" w15:restartNumberingAfterBreak="0">
     <w:nsid w:val="70A3759F"/>
     <w:multiLevelType w:val="multilevel"/>
     <w:tmpl w:val="3F22451C"/>
@@ -2743,13 +6891,13 @@
     </w:lvl>
   </w:abstractNum>
   <w:num w:numId="1">
-    <w:abstractNumId w:val="5"/>
+    <w:abstractNumId w:val="6"/>
   </w:num>
   <w:num w:numId="2">
-    <w:abstractNumId w:val="7"/>
+    <w:abstractNumId w:val="8"/>
   </w:num>
   <w:num w:numId="3">
-    <w:abstractNumId w:val="4"/>
+    <w:abstractNumId w:val="5"/>
   </w:num>
   <w:num w:numId="4">
     <w:abstractNumId w:val="0"/>
@@ -2758,13 +6906,16 @@
     <w:abstractNumId w:val="1"/>
   </w:num>
   <w:num w:numId="6">
+    <w:abstractNumId w:val="4"/>
+  </w:num>
+  <w:num w:numId="7">
     <w:abstractNumId w:val="3"/>
   </w:num>
-  <w:num w:numId="7">
+  <w:num w:numId="8">
+    <w:abstractNumId w:val="7"/>
+  </w:num>
+  <w:num w:numId="9">
     <w:abstractNumId w:val="2"/>
-  </w:num>
-  <w:num w:numId="8">
-    <w:abstractNumId w:val="6"/>
   </w:num>
 </w:numbering>
 </file>
@@ -3781,7 +7932,7 @@
 </file>
 
 <file path=customXml/itemProps1.xml><?xml version="1.0" encoding="utf-8"?>
-<ds:datastoreItem xmlns:ds="http://schemas.openxmlformats.org/officeDocument/2006/customXml" ds:itemID="{68D15923-8A1E-4C33-9C19-C0EA6D8B5D6E}">
+<ds:datastoreItem xmlns:ds="http://schemas.openxmlformats.org/officeDocument/2006/customXml" ds:itemID="{92558DE6-6494-44D5-933F-617F0C6E079E}">
   <ds:schemaRefs>
     <ds:schemaRef ds:uri="http://schemas.openxmlformats.org/officeDocument/2006/bibliography"/>
   </ds:schemaRefs>

</xml_diff>